<commit_message>
Few updates in proposal
</commit_message>
<xml_diff>
--- a/VNA_GSOC14_proposal.docx
+++ b/VNA_GSOC14_proposal.docx
@@ -140,91 +140,6 @@
       <w:pPr>
         <w:jc w:val="center"/>
       </w:pPr>
-      <w:r>
-        <w:rPr>
-          <w:noProof/>
-        </w:rPr>
-        <w:drawing>
-          <wp:inline distT="0" distB="0" distL="0" distR="0">
-            <wp:extent cx="5391150" cy="3533775"/>
-            <wp:effectExtent l="19050" t="0" r="0" b="0"/>
-            <wp:docPr id="7" name="Picture 7"/>
-            <wp:cNvGraphicFramePr>
-              <a:graphicFrameLocks xmlns:a="http://schemas.openxmlformats.org/drawingml/2006/main" noChangeAspect="1"/>
-            </wp:cNvGraphicFramePr>
-            <a:graphic xmlns:a="http://schemas.openxmlformats.org/drawingml/2006/main">
-              <a:graphicData uri="http://schemas.openxmlformats.org/drawingml/2006/picture">
-                <pic:pic xmlns:pic="http://schemas.openxmlformats.org/drawingml/2006/picture">
-                  <pic:nvPicPr>
-                    <pic:cNvPr id="0" name="Picture 7"/>
-                    <pic:cNvPicPr>
-                      <a:picLocks noChangeAspect="1" noChangeArrowheads="1"/>
-                    </pic:cNvPicPr>
-                  </pic:nvPicPr>
-                  <pic:blipFill>
-                    <a:blip r:embed="rId9"/>
-                    <a:srcRect/>
-                    <a:stretch>
-                      <a:fillRect/>
-                    </a:stretch>
-                  </pic:blipFill>
-                  <pic:spPr bwMode="auto">
-                    <a:xfrm>
-                      <a:off x="0" y="0"/>
-                      <a:ext cx="5391150" cy="3533775"/>
-                    </a:xfrm>
-                    <a:prstGeom prst="rect">
-                      <a:avLst/>
-                    </a:prstGeom>
-                    <a:noFill/>
-                    <a:ln w="9525">
-                      <a:noFill/>
-                      <a:miter lim="800000"/>
-                      <a:headEnd/>
-                      <a:tailEnd/>
-                    </a:ln>
-                  </pic:spPr>
-                </pic:pic>
-              </a:graphicData>
-            </a:graphic>
-          </wp:inline>
-        </w:drawing>
-      </w:r>
-    </w:p>
-    <w:p>
-      <w:pPr>
-        <w:spacing w:after="0" w:line="240" w:lineRule="auto"/>
-        <w:jc w:val="center"/>
-        <w:rPr>
-          <w:sz w:val="14"/>
-        </w:rPr>
-      </w:pPr>
-      <w:r>
-        <w:rPr>
-          <w:sz w:val="14"/>
-        </w:rPr>
-        <w:t xml:space="preserve">This is the property of </w:t>
-      </w:r>
-      <w:proofErr w:type="spellStart"/>
-      <w:r>
-        <w:rPr>
-          <w:sz w:val="14"/>
-        </w:rPr>
-        <w:t>Cartoonstook</w:t>
-      </w:r>
-      <w:proofErr w:type="spellEnd"/>
-      <w:r>
-        <w:rPr>
-          <w:sz w:val="14"/>
-        </w:rPr>
-        <w:t xml:space="preserve"> </w:t>
-      </w:r>
-      <w:r>
-        <w:rPr>
-          <w:sz w:val="14"/>
-        </w:rPr>
-        <w:t>©cartoonstook.com</w:t>
-      </w:r>
     </w:p>
     <w:p>
       <w:pPr>
@@ -292,7 +207,7 @@
           <w:r>
             <w:fldChar w:fldCharType="separate"/>
           </w:r>
-          <w:hyperlink w:anchor="_Toc382428656" w:history="1">
+          <w:hyperlink w:anchor="_Toc382514208" w:history="1">
             <w:r>
               <w:rPr>
                 <w:rStyle w:val="Hyperlink"/>
@@ -319,7 +234,7 @@
                 <w:noProof/>
                 <w:webHidden/>
               </w:rPr>
-              <w:instrText xml:space="preserve"> PAGEREF _Toc382428656 \h </w:instrText>
+              <w:instrText xml:space="preserve"> PAGEREF _Toc382514208 \h </w:instrText>
             </w:r>
             <w:r>
               <w:rPr>
@@ -361,7 +276,7 @@
               <w:noProof/>
             </w:rPr>
           </w:pPr>
-          <w:hyperlink w:anchor="_Toc382428657" w:history="1">
+          <w:hyperlink w:anchor="_Toc382514209" w:history="1">
             <w:r>
               <w:rPr>
                 <w:rStyle w:val="Hyperlink"/>
@@ -388,7 +303,7 @@
                 <w:noProof/>
                 <w:webHidden/>
               </w:rPr>
-              <w:instrText xml:space="preserve"> PAGEREF _Toc382428657 \h </w:instrText>
+              <w:instrText xml:space="preserve"> PAGEREF _Toc382514209 \h </w:instrText>
             </w:r>
             <w:r>
               <w:rPr>
@@ -430,7 +345,7 @@
               <w:noProof/>
             </w:rPr>
           </w:pPr>
-          <w:hyperlink w:anchor="_Toc382428658" w:history="1">
+          <w:hyperlink w:anchor="_Toc382514210" w:history="1">
             <w:r>
               <w:rPr>
                 <w:rStyle w:val="Hyperlink"/>
@@ -457,7 +372,7 @@
                 <w:noProof/>
                 <w:webHidden/>
               </w:rPr>
-              <w:instrText xml:space="preserve"> PAGEREF _Toc382428658 \h </w:instrText>
+              <w:instrText xml:space="preserve"> PAGEREF _Toc382514210 \h </w:instrText>
             </w:r>
             <w:r>
               <w:rPr>
@@ -499,7 +414,7 @@
               <w:noProof/>
             </w:rPr>
           </w:pPr>
-          <w:hyperlink w:anchor="_Toc382428659" w:history="1">
+          <w:hyperlink w:anchor="_Toc382514211" w:history="1">
             <w:r>
               <w:rPr>
                 <w:rStyle w:val="Hyperlink"/>
@@ -526,7 +441,7 @@
                 <w:noProof/>
                 <w:webHidden/>
               </w:rPr>
-              <w:instrText xml:space="preserve"> PAGEREF _Toc382428659 \h </w:instrText>
+              <w:instrText xml:space="preserve"> PAGEREF _Toc382514211 \h </w:instrText>
             </w:r>
             <w:r>
               <w:rPr>
@@ -568,7 +483,7 @@
               <w:noProof/>
             </w:rPr>
           </w:pPr>
-          <w:hyperlink w:anchor="_Toc382428660" w:history="1">
+          <w:hyperlink w:anchor="_Toc382514212" w:history="1">
             <w:r>
               <w:rPr>
                 <w:rStyle w:val="Hyperlink"/>
@@ -595,7 +510,7 @@
                 <w:noProof/>
                 <w:webHidden/>
               </w:rPr>
-              <w:instrText xml:space="preserve"> PAGEREF _Toc382428660 \h </w:instrText>
+              <w:instrText xml:space="preserve"> PAGEREF _Toc382514212 \h </w:instrText>
             </w:r>
             <w:r>
               <w:rPr>
@@ -637,7 +552,7 @@
               <w:noProof/>
             </w:rPr>
           </w:pPr>
-          <w:hyperlink w:anchor="_Toc382428661" w:history="1">
+          <w:hyperlink w:anchor="_Toc382514213" w:history="1">
             <w:r>
               <w:rPr>
                 <w:rStyle w:val="Hyperlink"/>
@@ -664,7 +579,7 @@
                 <w:noProof/>
                 <w:webHidden/>
               </w:rPr>
-              <w:instrText xml:space="preserve"> PAGEREF _Toc382428661 \h </w:instrText>
+              <w:instrText xml:space="preserve"> PAGEREF _Toc382514213 \h </w:instrText>
             </w:r>
             <w:r>
               <w:rPr>
@@ -706,7 +621,7 @@
               <w:noProof/>
             </w:rPr>
           </w:pPr>
-          <w:hyperlink w:anchor="_Toc382428662" w:history="1">
+          <w:hyperlink w:anchor="_Toc382514214" w:history="1">
             <w:r>
               <w:rPr>
                 <w:rStyle w:val="Hyperlink"/>
@@ -733,7 +648,7 @@
                 <w:noProof/>
                 <w:webHidden/>
               </w:rPr>
-              <w:instrText xml:space="preserve"> PAGEREF _Toc382428662 \h </w:instrText>
+              <w:instrText xml:space="preserve"> PAGEREF _Toc382514214 \h </w:instrText>
             </w:r>
             <w:r>
               <w:rPr>
@@ -775,7 +690,7 @@
               <w:noProof/>
             </w:rPr>
           </w:pPr>
-          <w:hyperlink w:anchor="_Toc382428663" w:history="1">
+          <w:hyperlink w:anchor="_Toc382514215" w:history="1">
             <w:r>
               <w:rPr>
                 <w:rStyle w:val="Hyperlink"/>
@@ -802,7 +717,7 @@
                 <w:noProof/>
                 <w:webHidden/>
               </w:rPr>
-              <w:instrText xml:space="preserve"> PAGEREF _Toc382428663 \h </w:instrText>
+              <w:instrText xml:space="preserve"> PAGEREF _Toc382514215 \h </w:instrText>
             </w:r>
             <w:r>
               <w:rPr>
@@ -844,7 +759,7 @@
               <w:noProof/>
             </w:rPr>
           </w:pPr>
-          <w:hyperlink w:anchor="_Toc382428664" w:history="1">
+          <w:hyperlink w:anchor="_Toc382514216" w:history="1">
             <w:r>
               <w:rPr>
                 <w:rStyle w:val="Hyperlink"/>
@@ -871,7 +786,7 @@
                 <w:noProof/>
                 <w:webHidden/>
               </w:rPr>
-              <w:instrText xml:space="preserve"> PAGEREF _Toc382428664 \h </w:instrText>
+              <w:instrText xml:space="preserve"> PAGEREF _Toc382514216 \h </w:instrText>
             </w:r>
             <w:r>
               <w:rPr>
@@ -913,13 +828,13 @@
               <w:noProof/>
             </w:rPr>
           </w:pPr>
-          <w:hyperlink w:anchor="_Toc382428665" w:history="1">
+          <w:hyperlink w:anchor="_Toc382514217" w:history="1">
             <w:r>
               <w:rPr>
                 <w:rStyle w:val="Hyperlink"/>
                 <w:noProof/>
               </w:rPr>
-              <w:t>Magnitude and Phase measurement</w:t>
+              <w:t>Magnitude and Phase measurement Block</w:t>
             </w:r>
             <w:r>
               <w:rPr>
@@ -940,7 +855,7 @@
                 <w:noProof/>
                 <w:webHidden/>
               </w:rPr>
-              <w:instrText xml:space="preserve"> PAGEREF _Toc382428665 \h </w:instrText>
+              <w:instrText xml:space="preserve"> PAGEREF _Toc382514217 \h </w:instrText>
             </w:r>
             <w:r>
               <w:rPr>
@@ -982,13 +897,13 @@
               <w:noProof/>
             </w:rPr>
           </w:pPr>
-          <w:hyperlink w:anchor="_Toc382428666" w:history="1">
+          <w:hyperlink w:anchor="_Toc382514218" w:history="1">
             <w:r>
               <w:rPr>
                 <w:rStyle w:val="Hyperlink"/>
                 <w:noProof/>
               </w:rPr>
-              <w:t>Calibration</w:t>
+              <w:t>Calibration Block</w:t>
             </w:r>
             <w:r>
               <w:rPr>
@@ -1009,7 +924,7 @@
                 <w:noProof/>
                 <w:webHidden/>
               </w:rPr>
-              <w:instrText xml:space="preserve"> PAGEREF _Toc382428666 \h </w:instrText>
+              <w:instrText xml:space="preserve"> PAGEREF _Toc382514218 \h </w:instrText>
             </w:r>
             <w:r>
               <w:rPr>
@@ -1051,13 +966,13 @@
               <w:noProof/>
             </w:rPr>
           </w:pPr>
-          <w:hyperlink w:anchor="_Toc382428667" w:history="1">
+          <w:hyperlink w:anchor="_Toc382514219" w:history="1">
             <w:r>
               <w:rPr>
                 <w:rStyle w:val="Hyperlink"/>
                 <w:noProof/>
               </w:rPr>
-              <w:t>Display result</w:t>
+              <w:t>Dynamic range improvement Block</w:t>
             </w:r>
             <w:r>
               <w:rPr>
@@ -1078,7 +993,7 @@
                 <w:noProof/>
                 <w:webHidden/>
               </w:rPr>
-              <w:instrText xml:space="preserve"> PAGEREF _Toc382428667 \h </w:instrText>
+              <w:instrText xml:space="preserve"> PAGEREF _Toc382514219 \h </w:instrText>
             </w:r>
             <w:r>
               <w:rPr>
@@ -1120,13 +1035,13 @@
               <w:noProof/>
             </w:rPr>
           </w:pPr>
-          <w:hyperlink w:anchor="_Toc382428668" w:history="1">
+          <w:hyperlink w:anchor="_Toc382514220" w:history="1">
             <w:r>
               <w:rPr>
                 <w:rStyle w:val="Hyperlink"/>
                 <w:noProof/>
               </w:rPr>
-              <w:t>Dynamic range improvement</w:t>
+              <w:t>Display Block</w:t>
             </w:r>
             <w:r>
               <w:rPr>
@@ -1147,7 +1062,7 @@
                 <w:noProof/>
                 <w:webHidden/>
               </w:rPr>
-              <w:instrText xml:space="preserve"> PAGEREF _Toc382428668 \h </w:instrText>
+              <w:instrText xml:space="preserve"> PAGEREF _Toc382514220 \h </w:instrText>
             </w:r>
             <w:r>
               <w:rPr>
@@ -1189,7 +1104,7 @@
               <w:noProof/>
             </w:rPr>
           </w:pPr>
-          <w:hyperlink w:anchor="_Toc382428669" w:history="1">
+          <w:hyperlink w:anchor="_Toc382514221" w:history="1">
             <w:r>
               <w:rPr>
                 <w:rStyle w:val="Hyperlink"/>
@@ -1216,7 +1131,7 @@
                 <w:noProof/>
                 <w:webHidden/>
               </w:rPr>
-              <w:instrText xml:space="preserve"> PAGEREF _Toc382428669 \h </w:instrText>
+              <w:instrText xml:space="preserve"> PAGEREF _Toc382514221 \h </w:instrText>
             </w:r>
             <w:r>
               <w:rPr>
@@ -1258,7 +1173,7 @@
               <w:noProof/>
             </w:rPr>
           </w:pPr>
-          <w:hyperlink w:anchor="_Toc382428670" w:history="1">
+          <w:hyperlink w:anchor="_Toc382514222" w:history="1">
             <w:r>
               <w:rPr>
                 <w:rStyle w:val="Hyperlink"/>
@@ -1285,7 +1200,7 @@
                 <w:noProof/>
                 <w:webHidden/>
               </w:rPr>
-              <w:instrText xml:space="preserve"> PAGEREF _Toc382428670 \h </w:instrText>
+              <w:instrText xml:space="preserve"> PAGEREF _Toc382514222 \h </w:instrText>
             </w:r>
             <w:r>
               <w:rPr>
@@ -1327,7 +1242,7 @@
               <w:noProof/>
             </w:rPr>
           </w:pPr>
-          <w:hyperlink w:anchor="_Toc382428671" w:history="1">
+          <w:hyperlink w:anchor="_Toc382514223" w:history="1">
             <w:r>
               <w:rPr>
                 <w:rStyle w:val="Hyperlink"/>
@@ -1354,7 +1269,7 @@
                 <w:noProof/>
                 <w:webHidden/>
               </w:rPr>
-              <w:instrText xml:space="preserve"> PAGEREF _Toc382428671 \h </w:instrText>
+              <w:instrText xml:space="preserve"> PAGEREF _Toc382514223 \h </w:instrText>
             </w:r>
             <w:r>
               <w:rPr>
@@ -1396,7 +1311,7 @@
               <w:noProof/>
             </w:rPr>
           </w:pPr>
-          <w:hyperlink w:anchor="_Toc382428672" w:history="1">
+          <w:hyperlink w:anchor="_Toc382514224" w:history="1">
             <w:r>
               <w:rPr>
                 <w:rStyle w:val="Hyperlink"/>
@@ -1423,7 +1338,7 @@
                 <w:noProof/>
                 <w:webHidden/>
               </w:rPr>
-              <w:instrText xml:space="preserve"> PAGEREF _Toc382428672 \h </w:instrText>
+              <w:instrText xml:space="preserve"> PAGEREF _Toc382514224 \h </w:instrText>
             </w:r>
             <w:r>
               <w:rPr>
@@ -1465,7 +1380,7 @@
               <w:noProof/>
             </w:rPr>
           </w:pPr>
-          <w:hyperlink w:anchor="_Toc382428673" w:history="1">
+          <w:hyperlink w:anchor="_Toc382514225" w:history="1">
             <w:r>
               <w:rPr>
                 <w:rStyle w:val="Hyperlink"/>
@@ -1492,7 +1407,7 @@
                 <w:noProof/>
                 <w:webHidden/>
               </w:rPr>
-              <w:instrText xml:space="preserve"> PAGEREF _Toc382428673 \h </w:instrText>
+              <w:instrText xml:space="preserve"> PAGEREF _Toc382514225 \h </w:instrText>
             </w:r>
             <w:r>
               <w:rPr>
@@ -1512,7 +1427,7 @@
                 <w:noProof/>
                 <w:webHidden/>
               </w:rPr>
-              <w:t>8</w:t>
+              <w:t>9</w:t>
             </w:r>
             <w:r>
               <w:rPr>
@@ -1534,7 +1449,7 @@
               <w:noProof/>
             </w:rPr>
           </w:pPr>
-          <w:hyperlink w:anchor="_Toc382428674" w:history="1">
+          <w:hyperlink w:anchor="_Toc382514226" w:history="1">
             <w:r>
               <w:rPr>
                 <w:rStyle w:val="Hyperlink"/>
@@ -1561,7 +1476,7 @@
                 <w:noProof/>
                 <w:webHidden/>
               </w:rPr>
-              <w:instrText xml:space="preserve"> PAGEREF _Toc382428674 \h </w:instrText>
+              <w:instrText xml:space="preserve"> PAGEREF _Toc382514226 \h </w:instrText>
             </w:r>
             <w:r>
               <w:rPr>
@@ -1603,7 +1518,7 @@
               <w:noProof/>
             </w:rPr>
           </w:pPr>
-          <w:hyperlink w:anchor="_Toc382428675" w:history="1">
+          <w:hyperlink w:anchor="_Toc382514227" w:history="1">
             <w:r>
               <w:rPr>
                 <w:rStyle w:val="Hyperlink"/>
@@ -1630,7 +1545,7 @@
                 <w:noProof/>
                 <w:webHidden/>
               </w:rPr>
-              <w:instrText xml:space="preserve"> PAGEREF _Toc382428675 \h </w:instrText>
+              <w:instrText xml:space="preserve"> PAGEREF _Toc382514227 \h </w:instrText>
             </w:r>
             <w:r>
               <w:rPr>
@@ -1677,7 +1592,7 @@
       <w:pPr>
         <w:pStyle w:val="Heading1"/>
       </w:pPr>
-      <w:bookmarkStart w:id="0" w:name="_Toc382428656"/>
+      <w:bookmarkStart w:id="0" w:name="_Toc382514208"/>
       <w:r>
         <w:lastRenderedPageBreak/>
         <w:t>Abbreviation</w:t>
@@ -1735,16 +1650,7 @@
       </w:r>
       <w:r>
         <w:tab/>
-        <w:t>Multiple In</w:t>
-      </w:r>
-      <w:r>
-        <w:t>put</w:t>
-      </w:r>
-      <w:r>
-        <w:t xml:space="preserve"> Multiple Out</w:t>
-      </w:r>
-      <w:r>
-        <w:t>put</w:t>
+        <w:t>Multiple Input Multiple Output</w:t>
       </w:r>
     </w:p>
     <w:p>
@@ -1767,6 +1673,15 @@
     </w:p>
     <w:p>
       <w:r>
+        <w:t>SDR</w:t>
+      </w:r>
+      <w:r>
+        <w:tab/>
+        <w:t>Software Defined Radio</w:t>
+      </w:r>
+    </w:p>
+    <w:p>
+      <w:r>
         <w:t>SWR</w:t>
       </w:r>
       <w:r>
@@ -1798,10 +1713,7 @@
       </w:r>
       <w:r>
         <w:tab/>
-        <w:t xml:space="preserve">Universal Software Radio </w:t>
-      </w:r>
-      <w:r>
-        <w:t>Peripheral</w:t>
+        <w:t>Universal Software Radio Peripheral</w:t>
       </w:r>
     </w:p>
     <w:p>
@@ -1822,7 +1734,7 @@
       <w:pPr>
         <w:pStyle w:val="Heading1"/>
       </w:pPr>
-      <w:bookmarkStart w:id="1" w:name="_Toc382428657"/>
+      <w:bookmarkStart w:id="1" w:name="_Toc382514209"/>
       <w:r>
         <w:lastRenderedPageBreak/>
         <w:t>Introduction</w:t>
@@ -1831,76 +1743,35 @@
     </w:p>
     <w:p>
       <w:pPr>
-        <w:jc w:val="both"/>
-      </w:pPr>
-      <w:r>
-        <w:t xml:space="preserve">Don’t confuse the name </w:t>
-      </w:r>
-      <w:r>
-        <w:t>V</w:t>
-      </w:r>
-      <w:r>
-        <w:t xml:space="preserve">ector </w:t>
-      </w:r>
-      <w:r>
-        <w:t>N</w:t>
-      </w:r>
-      <w:r>
-        <w:t xml:space="preserve">etwork </w:t>
-      </w:r>
-      <w:r>
-        <w:t>A</w:t>
-      </w:r>
-      <w:r>
-        <w:t xml:space="preserve">nalyzer with </w:t>
-      </w:r>
-      <w:r>
-        <w:t>“</w:t>
-      </w:r>
-      <w:r>
-        <w:t>computer networks</w:t>
-      </w:r>
-      <w:r>
-        <w:t>”</w:t>
-      </w:r>
-      <w:r>
-        <w:t>. VNA has nothi</w:t>
-      </w:r>
-      <w:r>
-        <w:t xml:space="preserve">ng to do with computer networks – it’s totally different thing. VNA is useful to measure </w:t>
-      </w:r>
-      <w:r>
-        <w:t>important</w:t>
-      </w:r>
-      <w:r>
-        <w:t xml:space="preserve"> parameters of electrical network</w:t>
-      </w:r>
-      <w:r>
-        <w:t>.</w:t>
-      </w:r>
-      <w:r>
-        <w:t xml:space="preserve"> At high frequency;</w:t>
-      </w:r>
-      <w:r>
-        <w:t xml:space="preserve"> it is not possible t</w:t>
-      </w:r>
-      <w:r>
-        <w:t>o monitor voltage and current for</w:t>
-      </w:r>
-      <w:r>
-        <w:t xml:space="preserve"> measure h or z parameters. So instead s parameters are used. VNA is useful in measurement of S-parameters.</w:t>
-      </w:r>
+        <w:spacing w:after="0"/>
+        <w:jc w:val="both"/>
+      </w:pPr>
+      <w:r>
+        <w:t xml:space="preserve">Vector Network Analyzer is useful instrument to characterize electrical network. At high frequency; it is not possible to monitor voltage and current to determine h or z parameters and if output of some two port device is short circuited to measure h or z parameter, then it may damage the device. Scattering parameters are measured at high frequency to overcome these limitations. VNA is useful in measurement of S-parameters. There are many novel application of s-parameter like measurement of reflection coefficient, input impedance and insertion loss to design matching network to ensure maximum transfer of RF power. This project aims to provide simple two </w:t>
+      </w:r>
+      <w:proofErr w:type="gramStart"/>
+      <w:r>
+        <w:t>port</w:t>
+      </w:r>
+      <w:proofErr w:type="gramEnd"/>
+      <w:r>
+        <w:t xml:space="preserve"> VNA suitable to characterize RF devices that operates between 70 MHz to 6 GHz. With few external RF components it is possible to design VNA using SDR. The heart of instrument lies in its software that will do signal processing, calibrate the device and display measurement on screen. </w:t>
+      </w:r>
+    </w:p>
+    <w:p>
+      <w:pPr>
+        <w:spacing w:after="0"/>
+        <w:jc w:val="both"/>
+      </w:pPr>
     </w:p>
     <w:p>
       <w:pPr>
         <w:pStyle w:val="Heading1"/>
-      </w:pPr>
-      <w:bookmarkStart w:id="2" w:name="_Toc382428658"/>
-      <w:r>
-        <w:t>Working principle</w:t>
-      </w:r>
-      <w:r>
-        <w:t xml:space="preserve"> of VNA</w:t>
+        <w:spacing w:before="0"/>
+      </w:pPr>
+      <w:bookmarkStart w:id="2" w:name="_Toc382514210"/>
+      <w:r>
+        <w:t>Working principle of VNA</w:t>
       </w:r>
       <w:bookmarkEnd w:id="2"/>
     </w:p>
@@ -1909,58 +1780,7 @@
         <w:jc w:val="both"/>
       </w:pPr>
       <w:r>
-        <w:t xml:space="preserve">At high frequency, behavior of device </w:t>
-      </w:r>
-      <w:r>
-        <w:t>is quite different. When a stimulus signal is applied to the device, some part</w:t>
-      </w:r>
-      <w:r>
-        <w:t xml:space="preserve"> of signal will travel</w:t>
-      </w:r>
-      <w:r>
-        <w:t xml:space="preserve"> through the device</w:t>
-      </w:r>
-      <w:r>
-        <w:t xml:space="preserve"> (transmitted signal)</w:t>
-      </w:r>
-      <w:r>
-        <w:t xml:space="preserve"> and some</w:t>
-      </w:r>
-      <w:r>
-        <w:t xml:space="preserve"> part will reflect</w:t>
-      </w:r>
-      <w:r>
-        <w:t xml:space="preserve"> back</w:t>
-      </w:r>
-      <w:r>
-        <w:t>.</w:t>
-      </w:r>
-      <w:r>
-        <w:t xml:space="preserve">VNA measure transmitted and reflected signal accurately. </w:t>
-      </w:r>
-      <w:r>
-        <w:t>There are m</w:t>
-      </w:r>
-      <w:r>
-        <w:t>ainly three blocks of VNA i.e. s</w:t>
-      </w:r>
-      <w:r>
-        <w:t>ource</w:t>
-      </w:r>
-      <w:r>
-        <w:t>,</w:t>
-      </w:r>
-      <w:r>
-        <w:t xml:space="preserve"> detector and</w:t>
-      </w:r>
-      <w:r>
-        <w:t xml:space="preserve"> </w:t>
-      </w:r>
-      <w:r>
-        <w:t>a</w:t>
-      </w:r>
-      <w:r>
-        <w:t>nalyzer module.</w:t>
+        <w:t>At high frequency, behavior of device is quite different. When a stimulus signal is applied to the device, some part of signal will travel through the device (transmitted signal) and some part will reflect back (reflected signal). VNA measures transmitted and reflected signal accurately. There are mainly three blocks of VNA i.e. source, detector and analyzer module.</w:t>
       </w:r>
     </w:p>
     <w:p>
@@ -1971,7 +1791,7 @@
           <w:sz w:val="24"/>
         </w:rPr>
       </w:pPr>
-      <w:bookmarkStart w:id="3" w:name="_Toc382428659"/>
+      <w:bookmarkStart w:id="3" w:name="_Toc382514211"/>
       <w:r>
         <w:rPr>
           <w:sz w:val="24"/>
@@ -1985,61 +1805,7 @@
         <w:jc w:val="both"/>
       </w:pPr>
       <w:r>
-        <w:t>The pure tone sinusoidal wave is generated by VNA. It</w:t>
-      </w:r>
-      <w:r>
-        <w:t xml:space="preserve"> </w:t>
-      </w:r>
-      <w:r>
-        <w:t>generates the</w:t>
-      </w:r>
-      <w:r>
-        <w:t xml:space="preserve"> stimulus to the DUT</w:t>
-      </w:r>
-      <w:r>
-        <w:t>. It may either frequency</w:t>
-      </w:r>
-      <w:r>
-        <w:t xml:space="preserve"> sweep or power sweep </w:t>
-      </w:r>
-      <w:r>
-        <w:t>source [</w:t>
-      </w:r>
-      <w:r>
-        <w:t>1]</w:t>
-      </w:r>
-      <w:r>
-        <w:t>.</w:t>
-      </w:r>
-      <w:r>
-        <w:t xml:space="preserve"> </w:t>
-      </w:r>
-      <w:r>
-        <w:t>For</w:t>
-      </w:r>
-      <w:r>
-        <w:t xml:space="preserve"> GSOC</w:t>
-      </w:r>
-      <w:r>
-        <w:t xml:space="preserve"> -</w:t>
-      </w:r>
-      <w:r>
-        <w:t xml:space="preserve"> I am restricting myself with frequency sweep</w:t>
-      </w:r>
-      <w:r>
-        <w:t xml:space="preserve"> source</w:t>
-      </w:r>
-      <w:r>
-        <w:t xml:space="preserve"> only.</w:t>
-      </w:r>
-      <w:r>
-        <w:t xml:space="preserve"> The minimum and maximum frequency </w:t>
-      </w:r>
-      <w:r>
-        <w:t>of source will determine the range in which the DUT should operate.</w:t>
-      </w:r>
-      <w:r>
-        <w:t xml:space="preserve"> Under this range the source should be stable and introduce as low as possible harmonics.</w:t>
+        <w:t xml:space="preserve">A pure tone sinusoidal wave is generated by VNA. It generates the stimulus to the DUT. It may either frequency sweep or power sweep source [1]. This GSOC project focus on frequency sweep only. DUT should operate in minimum and maximum frequency range of source. </w:t>
       </w:r>
     </w:p>
     <w:p>
@@ -2050,7 +1816,7 @@
           <w:sz w:val="24"/>
         </w:rPr>
       </w:pPr>
-      <w:bookmarkStart w:id="4" w:name="_Toc382428660"/>
+      <w:bookmarkStart w:id="4" w:name="_Toc382514212"/>
       <w:r>
         <w:rPr>
           <w:sz w:val="24"/>
@@ -2064,61 +1830,23 @@
         <w:jc w:val="both"/>
       </w:pPr>
       <w:r>
-        <w:t>T</w:t>
-      </w:r>
-      <w:r>
-        <w:t>he heterodyne receiver down convert</w:t>
-      </w:r>
-      <w:r>
-        <w:t>s</w:t>
-      </w:r>
-      <w:r>
-        <w:t xml:space="preserve"> the RF frequency to fixed IF frequency.</w:t>
-      </w:r>
-      <w:r>
-        <w:t xml:space="preserve"> Harmonics associated with source</w:t>
-      </w:r>
-      <w:r>
-        <w:t xml:space="preserve"> are</w:t>
-      </w:r>
-      <w:r>
-        <w:t xml:space="preserve"> also down-converted, but they’ll be outside the passband of IF filter.</w:t>
-      </w:r>
-      <w:r>
-        <w:t xml:space="preserve"> A narrow</w:t>
-      </w:r>
-      <w:r>
-        <w:t xml:space="preserve"> band</w:t>
-      </w:r>
-      <w:r>
-        <w:t xml:space="preserve"> </w:t>
-      </w:r>
-      <w:r>
-        <w:t>IF filter will reject the</w:t>
-      </w:r>
-      <w:r>
-        <w:t xml:space="preserve"> noise outside the passband of filter. This will improve the</w:t>
-      </w:r>
-      <w:r>
-        <w:t xml:space="preserve"> sensitivity and</w:t>
-      </w:r>
-      <w:r>
-        <w:t xml:space="preserve"> dynamic range of VNA.</w:t>
-      </w:r>
-      <w:r>
-        <w:t xml:space="preserve"> Other </w:t>
-      </w:r>
-      <w:r>
-        <w:t>methods to improve dynamic range are</w:t>
-      </w:r>
-      <w:r>
-        <w:t xml:space="preserve"> </w:t>
-      </w:r>
-      <w:r>
-        <w:t>explained</w:t>
-      </w:r>
-      <w:r>
-        <w:t xml:space="preserve"> in later part of the document.</w:t>
+        <w:t xml:space="preserve">Heterodyne receiver with mixer that down converts the RF frequency to fix IF frequency is will be used in this project. Harmonics associated with source are also down-converted, but they’ll be outside the </w:t>
+      </w:r>
+      <w:proofErr w:type="spellStart"/>
+      <w:r>
+        <w:t>passband</w:t>
+      </w:r>
+      <w:proofErr w:type="spellEnd"/>
+      <w:r>
+        <w:t xml:space="preserve"> of IF filter. A narrow band IF filter will reject the noise outside the </w:t>
+      </w:r>
+      <w:proofErr w:type="spellStart"/>
+      <w:r>
+        <w:t>passband</w:t>
+      </w:r>
+      <w:proofErr w:type="spellEnd"/>
+      <w:r>
+        <w:t xml:space="preserve"> of filter. This will improve the sensitivity and dynamic range of VNA. Other methods to improve dynamic range are explained in later part of the document.</w:t>
       </w:r>
     </w:p>
     <w:p>
@@ -2129,7 +1857,7 @@
           <w:sz w:val="24"/>
         </w:rPr>
       </w:pPr>
-      <w:bookmarkStart w:id="5" w:name="_Toc382428661"/>
+      <w:bookmarkStart w:id="5" w:name="_Toc382514213"/>
       <w:r>
         <w:rPr>
           <w:sz w:val="24"/>
@@ -2143,16 +1871,7 @@
         <w:jc w:val="both"/>
       </w:pPr>
       <w:r>
-        <w:t xml:space="preserve">The analyzer </w:t>
-      </w:r>
-      <w:r>
-        <w:t xml:space="preserve">module receives </w:t>
-      </w:r>
-      <w:r>
-        <w:t>the transmitted and reflected signal along with reference signal. It will detect the phase difference of incoming signal and reference signal. From this information scattering parameters are calculated. It is possible to calculate Return loss, SWR, Reflection coefficient, Impedance, Insertion loss, Transmission coefficient from S-</w:t>
-      </w:r>
-      <w:r>
-        <w:t>parameters</w:t>
+        <w:t>The analyzer module receives the transmitted and reflected signal along with reference signal. It will detect the phase difference of incoming signal and reference signal. From this information scattering parameters are calculated [1]. It is possible to calculate return loss, SWR, reflection coefficient, impedance, insertion loss, transmission coefficient from S-parameters</w:t>
       </w:r>
       <w:r>
         <w:t xml:space="preserve"> [</w:t>
@@ -2164,36 +1883,15 @@
         <w:t>].</w:t>
       </w:r>
       <w:r>
-        <w:t xml:space="preserve"> </w:t>
-      </w:r>
-      <w:r>
-        <w:t>Discussion of which is</w:t>
-      </w:r>
-      <w:r>
-        <w:t xml:space="preserve"> out of the scope of this proposal. </w:t>
-      </w:r>
-      <w:r>
-        <w:t xml:space="preserve">Output from analyzer module will be </w:t>
-      </w:r>
-      <w:r>
-        <w:t>given to the display.</w:t>
-      </w:r>
-    </w:p>
-    <w:p>
-      <w:pPr>
-        <w:jc w:val="both"/>
-      </w:pPr>
-      <w:r>
-        <w:t xml:space="preserve">The final arrangement will </w:t>
-      </w:r>
-      <w:r>
-        <w:t>look like figure 1</w:t>
-      </w:r>
-      <w:r>
-        <w:t xml:space="preserve"> [1]</w:t>
-      </w:r>
-      <w:r>
-        <w:t>. Where A, B and R are reflected signal, transmitted signal and reference signal respectively. The power splitter splits the power in two branches – one of which will be given to DUT while another is used as reference signal. Transfer switch is used to automate the four S-parameter measurements. It changes the direction of reflected and transmitted signal.</w:t>
+        <w:t xml:space="preserve"> Discussion of which is out of the scope of this proposal.</w:t>
+      </w:r>
+    </w:p>
+    <w:p>
+      <w:pPr>
+        <w:jc w:val="both"/>
+      </w:pPr>
+      <w:r>
+        <w:t>The final arrangement will look like figure 1. Where A, B and R are reflected signal, transmitted signal and reference signal respectively. The power splitter splits the power in two branches – one of which will be given to DUT while another is used as reference signal. Transfer switch is used to automate the four S-parameter measurements [1]. It changes the direction of reflected and transmitted signal.</w:t>
       </w:r>
     </w:p>
     <w:p>
@@ -2209,9 +1907,9 @@
         <w:lastRenderedPageBreak/>
         <w:drawing>
           <wp:inline distT="0" distB="0" distL="0" distR="0">
-            <wp:extent cx="3105150" cy="3143250"/>
+            <wp:extent cx="2266950" cy="2294765"/>
             <wp:effectExtent l="19050" t="0" r="0" b="0"/>
-            <wp:docPr id="5" name="Picture 7"/>
+            <wp:docPr id="3" name="Picture 7"/>
             <wp:cNvGraphicFramePr>
               <a:graphicFrameLocks xmlns:a="http://schemas.openxmlformats.org/drawingml/2006/main" noChangeAspect="1"/>
             </wp:cNvGraphicFramePr>
@@ -2225,7 +1923,7 @@
                     </pic:cNvPicPr>
                   </pic:nvPicPr>
                   <pic:blipFill>
-                    <a:blip r:embed="rId10"/>
+                    <a:blip r:embed="rId9" cstate="print"/>
                     <a:srcRect/>
                     <a:stretch>
                       <a:fillRect/>
@@ -2234,7 +1932,7 @@
                   <pic:spPr bwMode="auto">
                     <a:xfrm>
                       <a:off x="0" y="0"/>
-                      <a:ext cx="3105150" cy="3143250"/>
+                      <a:ext cx="2271975" cy="2299852"/>
                     </a:xfrm>
                     <a:prstGeom prst="rect">
                       <a:avLst/>
@@ -2279,7 +1977,7 @@
         <w:pStyle w:val="Heading1"/>
         <w:jc w:val="both"/>
       </w:pPr>
-      <w:bookmarkStart w:id="6" w:name="_Toc382428662"/>
+      <w:bookmarkStart w:id="6" w:name="_Toc382514214"/>
       <w:r>
         <w:t>GNU Radio and USRP</w:t>
       </w:r>
@@ -2290,112 +1988,26 @@
         <w:jc w:val="both"/>
       </w:pPr>
       <w:r>
-        <w:t xml:space="preserve">GNU Radio is open source software which is based on dataflow model. It provides </w:t>
-      </w:r>
-      <w:r>
-        <w:t xml:space="preserve">powerful modules for advance </w:t>
-      </w:r>
-      <w:r>
-        <w:t>signal processing</w:t>
-      </w:r>
-      <w:r>
-        <w:t>.</w:t>
-      </w:r>
-      <w:r>
-        <w:t xml:space="preserve"> USRP is good hardware solution for developing quick prototype of algorithms in hardware.</w:t>
-      </w:r>
-      <w:r>
-        <w:t xml:space="preserve"> </w:t>
-      </w:r>
-      <w:r>
-        <w:t>Using</w:t>
-      </w:r>
-      <w:r>
-        <w:t xml:space="preserve"> </w:t>
+        <w:t xml:space="preserve">GNU Radio is open source software which is based on dataflow model. It provides powerful modules for advance signal processing. USRP is good hardware solution for developing quick prototype of algorithms in hardware. Using </w:t>
       </w:r>
       <w:proofErr w:type="spellStart"/>
       <w:r>
-        <w:t>gr</w:t>
-      </w:r>
-      <w:r>
-        <w:t>_</w:t>
-      </w:r>
-      <w:r>
-        <w:t>uhd</w:t>
+        <w:t>gr_uhd</w:t>
       </w:r>
       <w:proofErr w:type="spellEnd"/>
       <w:r>
-        <w:t xml:space="preserve"> of GNU Radio</w:t>
-      </w:r>
-      <w:r>
-        <w:t>;</w:t>
-      </w:r>
-      <w:r>
-        <w:t xml:space="preserve"> one can interface with USRP devices. </w:t>
-      </w:r>
-      <w:r>
-        <w:t xml:space="preserve">For this project </w:t>
-      </w:r>
-      <w:r>
-        <w:t xml:space="preserve">USRP B210 is </w:t>
-      </w:r>
-      <w:r>
-        <w:t>suitable</w:t>
-      </w:r>
-      <w:r>
-        <w:t xml:space="preserve"> because i</w:t>
-      </w:r>
-      <w:r>
-        <w:t xml:space="preserve">t has wide frequency range from </w:t>
-      </w:r>
-      <w:r>
-        <w:t>70 MHz to 6 GHz</w:t>
-      </w:r>
-      <w:r>
-        <w:t xml:space="preserve"> which provides stable signal source for VNA</w:t>
-      </w:r>
-      <w:r>
-        <w:t xml:space="preserve">, </w:t>
-      </w:r>
-      <w:r>
-        <w:t>2X2 MIMO capability</w:t>
-      </w:r>
-      <w:r>
-        <w:t xml:space="preserve"> and coherent detection of</w:t>
-      </w:r>
-      <w:r>
-        <w:t xml:space="preserve"> t</w:t>
-      </w:r>
-      <w:r>
-        <w:t>ransmitted and received channel</w:t>
-      </w:r>
-      <w:r>
-        <w:t xml:space="preserve"> [3]</w:t>
-      </w:r>
-      <w:r>
-        <w:t xml:space="preserve">. At least two receiving channel is </w:t>
-      </w:r>
-      <w:r>
-        <w:t>needed for the design of VNA (</w:t>
-      </w:r>
-      <w:r>
-        <w:t>e</w:t>
-      </w:r>
-      <w:r>
-        <w:t>xplained later in this document)</w:t>
+        <w:t xml:space="preserve"> of GNU Radio; one can interface with USRP devices. For this project USRP B210 is suitable because it has wide frequency range from 70 MHz to 6 GHz which provides stable signal source for VNA, 2X2 MIMO capability and coherent detection of transmitted and received channel [3]. At least two receiving channel is needed for the design of VNA (explained later in this document)</w:t>
       </w:r>
     </w:p>
     <w:p>
       <w:pPr>
         <w:pStyle w:val="Heading1"/>
-        <w:jc w:val="both"/>
-      </w:pPr>
-      <w:bookmarkStart w:id="7" w:name="_Toc382428663"/>
-      <w:r>
-        <w:t>W</w:t>
-      </w:r>
-      <w:r>
-        <w:t>ork during GSOC 14</w:t>
+        <w:spacing w:before="0"/>
+        <w:jc w:val="both"/>
+      </w:pPr>
+      <w:bookmarkStart w:id="7" w:name="_Toc382514215"/>
+      <w:r>
+        <w:t>Work during GSOC 14</w:t>
       </w:r>
       <w:bookmarkEnd w:id="7"/>
     </w:p>
@@ -2407,7 +2019,7 @@
           <w:sz w:val="24"/>
         </w:rPr>
       </w:pPr>
-      <w:bookmarkStart w:id="8" w:name="_Toc382428664"/>
+      <w:bookmarkStart w:id="8" w:name="_Toc382514216"/>
       <w:r>
         <w:rPr>
           <w:sz w:val="24"/>
@@ -2421,16 +2033,7 @@
         <w:jc w:val="both"/>
       </w:pPr>
       <w:r>
-        <w:t>The actual implementation of VNA will be</w:t>
-      </w:r>
-      <w:r>
-        <w:t xml:space="preserve"> a little</w:t>
-      </w:r>
-      <w:r>
-        <w:t xml:space="preserve"> different from arrangement shown in fig 1. </w:t>
-      </w:r>
-      <w:r>
-        <w:t>The VNA shown in fig 1 has three receiver channels, but USRP B210 has only two. A solution is depicted in fig 2. Using RF switch to choose between transmitted and reflected signal, simultaneous measurement of S</w:t>
+        <w:t>The actual implementation of VNA will be a little different from arrangement shown in fig 1. The VNA shown in fig 1 has three receiver channels, but USRP B210 has only two. A solution is depicted in fig 2. Using RF switch to choose between transmitted and reflected signal, simultaneous measurement of S</w:t>
       </w:r>
       <w:r>
         <w:rPr>
@@ -2448,33 +2051,7 @@
         <w:t>21</w:t>
       </w:r>
       <w:r>
-        <w:t xml:space="preserve"> is possible.</w:t>
-      </w:r>
-    </w:p>
-    <w:p>
-      <w:pPr>
-        <w:jc w:val="both"/>
-      </w:pPr>
-      <w:r>
-        <w:t>As shown in fig 2</w:t>
-      </w:r>
-      <w:r>
-        <w:t xml:space="preserve"> terminating DUT with matched load will </w:t>
-      </w:r>
-      <w:r>
-        <w:t>guarantee that reflections from that port will be at its minimum</w:t>
-      </w:r>
-      <w:r>
-        <w:t xml:space="preserve">. </w:t>
-      </w:r>
-      <w:r>
-        <w:t>Simila</w:t>
-      </w:r>
-      <w:r>
-        <w:t>rly to get other two parameters -</w:t>
-      </w:r>
-      <w:r>
-        <w:t xml:space="preserve"> S</w:t>
+        <w:t xml:space="preserve"> is possible. As shown in fig 2 terminating DUT with matched load will guarantee that reflections from that port will be at its minimum. Similarly to get other two parameters - S</w:t>
       </w:r>
       <w:r>
         <w:rPr>
@@ -2492,36 +2069,7 @@
         <w:t>12</w:t>
       </w:r>
       <w:r>
-        <w:t>,</w:t>
-      </w:r>
-      <w:r>
-        <w:t xml:space="preserve"> </w:t>
-      </w:r>
-      <w:r>
-        <w:t xml:space="preserve">simply </w:t>
-      </w:r>
-      <w:r>
-        <w:t>interchange the connection with</w:t>
-      </w:r>
-      <w:r>
-        <w:t xml:space="preserve"> the device and repeat the measurement.</w:t>
-      </w:r>
-    </w:p>
-    <w:p>
-      <w:pPr>
-        <w:jc w:val="both"/>
-      </w:pPr>
-      <w:r>
-        <w:t>Using the S-parameters -</w:t>
-      </w:r>
-      <w:r>
-        <w:t xml:space="preserve"> Return loss, SWR, Reflection coefficient, Impedance, Insertion loss, Transmission coefficient can be calculated.</w:t>
-      </w:r>
-      <w:r>
-        <w:t xml:space="preserve"> Derivation of these parameters using S parameters is out</w:t>
-      </w:r>
-      <w:r>
-        <w:t xml:space="preserve"> of the scope of this proposal.</w:t>
+        <w:t>, simply interchange the connection of the device and repeat the measurement.</w:t>
       </w:r>
     </w:p>
     <w:p>
@@ -2534,12 +2082,11 @@
         <w:rPr>
           <w:noProof/>
         </w:rPr>
-        <w:lastRenderedPageBreak/>
         <w:drawing>
           <wp:inline distT="0" distB="0" distL="0" distR="0">
-            <wp:extent cx="5943600" cy="2621915"/>
+            <wp:extent cx="4043991" cy="1884171"/>
             <wp:effectExtent l="19050" t="0" r="0" b="0"/>
-            <wp:docPr id="3" name="Picture 2" descr="VNA switch one port.jpg"/>
+            <wp:docPr id="6" name="Picture 1" descr="VNA switch 1 port.jpg"/>
             <wp:cNvGraphicFramePr>
               <a:graphicFrameLocks xmlns:a="http://schemas.openxmlformats.org/drawingml/2006/main" noChangeAspect="1"/>
             </wp:cNvGraphicFramePr>
@@ -2547,11 +2094,11 @@
               <a:graphicData uri="http://schemas.openxmlformats.org/drawingml/2006/picture">
                 <pic:pic xmlns:pic="http://schemas.openxmlformats.org/drawingml/2006/picture">
                   <pic:nvPicPr>
-                    <pic:cNvPr id="0" name="VNA switch one port.jpg"/>
+                    <pic:cNvPr id="0" name="VNA switch 1 port.jpg"/>
                     <pic:cNvPicPr/>
                   </pic:nvPicPr>
                   <pic:blipFill>
-                    <a:blip r:embed="rId11"/>
+                    <a:blip r:embed="rId10"/>
                     <a:stretch>
                       <a:fillRect/>
                     </a:stretch>
@@ -2559,7 +2106,7 @@
                   <pic:spPr>
                     <a:xfrm>
                       <a:off x="0" y="0"/>
-                      <a:ext cx="5943600" cy="2621915"/>
+                      <a:ext cx="4049052" cy="1886529"/>
                     </a:xfrm>
                     <a:prstGeom prst="rect">
                       <a:avLst/>
@@ -2600,83 +2147,61 @@
           <w:sz w:val="24"/>
         </w:rPr>
       </w:pPr>
-      <w:bookmarkStart w:id="9" w:name="_Toc382428665"/>
+      <w:bookmarkStart w:id="9" w:name="_Toc382514217"/>
       <w:r>
         <w:rPr>
           <w:sz w:val="24"/>
         </w:rPr>
+        <w:lastRenderedPageBreak/>
         <w:t>Magnitude and Phase measurement</w:t>
       </w:r>
+      <w:r>
+        <w:rPr>
+          <w:sz w:val="24"/>
+        </w:rPr>
+        <w:t xml:space="preserve"> Block</w:t>
+      </w:r>
       <w:bookmarkEnd w:id="9"/>
     </w:p>
     <w:p>
       <w:pPr>
         <w:jc w:val="both"/>
-      </w:pPr>
-      <w:r>
-        <w:t xml:space="preserve">The main difference between </w:t>
-      </w:r>
-      <w:r>
-        <w:t>spectrum analyzer and VNA is phase measurement</w:t>
-      </w:r>
-      <w:r>
-        <w:t xml:space="preserve">. Phase information is crucial part of VNA. So, a signal processing block </w:t>
-      </w:r>
-      <w:r>
-        <w:rPr>
-          <w:b/>
-        </w:rPr>
-        <w:t>measure_</w:t>
-      </w:r>
-      <w:r>
-        <w:rPr>
-          <w:b/>
-        </w:rPr>
-        <w:t>phase_diff</w:t>
-      </w:r>
-      <w:r>
-        <w:t xml:space="preserve"> will measure phase difference between transmitted/reflected signal</w:t>
-      </w:r>
-      <w:r>
-        <w:t xml:space="preserve"> and reference signal. To cover</w:t>
-      </w:r>
-      <w:r>
-        <w:t xml:space="preserve"> frequency range</w:t>
-      </w:r>
-      <w:r>
-        <w:t xml:space="preserve"> from 70MHz to 6GHz</w:t>
-      </w:r>
-      <w:r>
-        <w:t xml:space="preserve">, LO frequency must be </w:t>
-      </w:r>
-      <w:r>
-        <w:t>sweep</w:t>
-      </w:r>
-      <w:r>
-        <w:t xml:space="preserve"> for signal </w:t>
-      </w:r>
-      <w:r>
-        <w:t>generator (</w:t>
-      </w:r>
-      <w:r>
-        <w:t xml:space="preserve">TX channel) and signal </w:t>
-      </w:r>
-      <w:r>
-        <w:t>receiver (</w:t>
-      </w:r>
-      <w:r>
-        <w:t>both RX channel</w:t>
-      </w:r>
-      <w:r>
-        <w:t>s</w:t>
-      </w:r>
-      <w:r>
-        <w:t>)</w:t>
-      </w:r>
-      <w:r>
-        <w:t xml:space="preserve">. </w:t>
-      </w:r>
-      <w:hyperlink r:id="rId12" w:history="1">
+        <w:rPr>
+          <w:sz w:val="28"/>
+        </w:rPr>
+      </w:pPr>
+      <w:r>
+        <w:t xml:space="preserve">The main difference between spectrum analyzer and VNA is phase measurement.  A signal processing block </w:t>
+      </w:r>
+      <w:proofErr w:type="spellStart"/>
+      <w:r>
+        <w:t>mag_phase_measurement</w:t>
+      </w:r>
+      <w:proofErr w:type="spellEnd"/>
+      <w:r>
+        <w:t xml:space="preserve"> will measure phase difference between transmitted/reflected signal and reference signal.</w:t>
+      </w:r>
+      <w:r>
+        <w:t xml:space="preserve"> </w:t>
+      </w:r>
+      <w:r>
+        <w:t xml:space="preserve">As RX channel 1 is switched between reflected signal and transmitted signal, this block will interpret data coming from ADC accordingly. Using I and Q samples phase can be measured using </w:t>
+      </w:r>
+      <w:proofErr w:type="spellStart"/>
+      <w:proofErr w:type="gramStart"/>
+      <w:r>
+        <w:t>archtan</w:t>
+      </w:r>
+      <w:proofErr w:type="spellEnd"/>
+      <w:r>
+        <w:t>(</w:t>
+      </w:r>
+      <w:proofErr w:type="gramEnd"/>
+      <w:r>
+        <w:t xml:space="preserve">Q/I) function. To cover frequency range from 70MHz to 6GHz, LO frequency must be sweep for signal generator (TX channel) and signal receiver (both RX channels).  </w:t>
+      </w:r>
+      <w:hyperlink r:id="rId11" w:history="1">
+        <w:proofErr w:type="gramStart"/>
         <w:r>
           <w:rPr>
             <w:rStyle w:val="Hyperlink"/>
@@ -2684,7 +2209,256 @@
             <w:color w:val="auto"/>
             <w:u w:val="none"/>
           </w:rPr>
-          <w:t>usrp_spectrum_sense.</w:t>
+          <w:t>usrp_spectrum_sense.py</w:t>
+        </w:r>
+        <w:proofErr w:type="gramEnd"/>
+      </w:hyperlink>
+      <w:r>
+        <w:t xml:space="preserve"> in </w:t>
+      </w:r>
+      <w:proofErr w:type="spellStart"/>
+      <w:r>
+        <w:t>gr_uhd</w:t>
+      </w:r>
+      <w:proofErr w:type="spellEnd"/>
+      <w:r>
+        <w:t xml:space="preserve"> module</w:t>
+      </w:r>
+      <w:r>
+        <w:rPr>
+          <w:b/>
+        </w:rPr>
+        <w:t xml:space="preserve"> </w:t>
+      </w:r>
+      <w:r>
+        <w:t xml:space="preserve">provides good understanding about frequency sweeping and IF bandwidth control. </w:t>
+      </w:r>
+      <w:proofErr w:type="spellStart"/>
+      <w:r>
+        <w:rPr>
+          <w:rStyle w:val="n"/>
+          <w:rFonts w:cs="Consolas"/>
+          <w:szCs w:val="18"/>
+          <w:shd w:val="clear" w:color="auto" w:fill="FFFFFF"/>
+        </w:rPr>
+        <w:t>usrp_sink_impl</w:t>
+      </w:r>
+      <w:proofErr w:type="spellEnd"/>
+      <w:r>
+        <w:rPr>
+          <w:rStyle w:val="o"/>
+          <w:rFonts w:cs="Consolas"/>
+          <w:b/>
+          <w:bCs/>
+          <w:szCs w:val="18"/>
+          <w:shd w:val="clear" w:color="auto" w:fill="FFFFFF"/>
+        </w:rPr>
+        <w:t>::</w:t>
+      </w:r>
+      <w:proofErr w:type="spellStart"/>
+      <w:r>
+        <w:rPr>
+          <w:rStyle w:val="n"/>
+          <w:rFonts w:cs="Consolas"/>
+          <w:szCs w:val="18"/>
+          <w:shd w:val="clear" w:color="auto" w:fill="FFFFFF"/>
+        </w:rPr>
+        <w:t>set_center_</w:t>
+      </w:r>
+      <w:proofErr w:type="gramStart"/>
+      <w:r>
+        <w:rPr>
+          <w:rStyle w:val="n"/>
+          <w:rFonts w:cs="Consolas"/>
+          <w:szCs w:val="18"/>
+          <w:shd w:val="clear" w:color="auto" w:fill="FFFFFF"/>
+        </w:rPr>
+        <w:t>freq</w:t>
+      </w:r>
+      <w:proofErr w:type="spellEnd"/>
+      <w:r>
+        <w:rPr>
+          <w:rStyle w:val="n"/>
+          <w:rFonts w:cs="Consolas"/>
+          <w:szCs w:val="18"/>
+          <w:shd w:val="clear" w:color="auto" w:fill="FFFFFF"/>
+        </w:rPr>
+        <w:t>(</w:t>
+      </w:r>
+      <w:proofErr w:type="gramEnd"/>
+      <w:r>
+        <w:rPr>
+          <w:rStyle w:val="n"/>
+          <w:rFonts w:cs="Consolas"/>
+          <w:szCs w:val="18"/>
+          <w:shd w:val="clear" w:color="auto" w:fill="FFFFFF"/>
+        </w:rPr>
+        <w:t>) function will be helpful to tune the frequency to cover desire frequency range.</w:t>
+      </w:r>
+    </w:p>
+    <w:p>
+      <w:pPr>
+        <w:pStyle w:val="Heading2"/>
+        <w:jc w:val="both"/>
+        <w:rPr>
+          <w:sz w:val="24"/>
+        </w:rPr>
+      </w:pPr>
+      <w:bookmarkStart w:id="10" w:name="_Toc382514218"/>
+      <w:r>
+        <w:rPr>
+          <w:sz w:val="24"/>
+        </w:rPr>
+        <w:t>Calibration</w:t>
+      </w:r>
+      <w:r>
+        <w:rPr>
+          <w:sz w:val="24"/>
+        </w:rPr>
+        <w:t xml:space="preserve"> Block</w:t>
+      </w:r>
+      <w:bookmarkEnd w:id="10"/>
+    </w:p>
+    <w:p>
+      <w:pPr>
+        <w:jc w:val="both"/>
+      </w:pPr>
+      <w:r>
+        <w:t xml:space="preserve">There are several methods available to calibrate VNA like TRM, TRL, </w:t>
+      </w:r>
+      <w:proofErr w:type="gramStart"/>
+      <w:r>
+        <w:t>SOLT</w:t>
+      </w:r>
+      <w:proofErr w:type="gramEnd"/>
+      <w:r>
+        <w:t xml:space="preserve"> etc [4]. SOLT method is easy to perform and removes directivity error, source mismatch error and Tracking error [1]. A conventional way to perform measurement is to calibrate device first then connect DUT. Another way is to perform the test first, save data to a file and then perform calibration. Based on calibration result, user can calibrate the data stored in the file. So a python script </w:t>
+      </w:r>
+      <w:r>
+        <w:rPr>
+          <w:b/>
+        </w:rPr>
+        <w:t xml:space="preserve">calibrate_frm_file.py </w:t>
+      </w:r>
+      <w:r>
+        <w:t>will be useful for this post measurement calibration.</w:t>
+      </w:r>
+    </w:p>
+    <w:p>
+      <w:pPr>
+        <w:pStyle w:val="Heading2"/>
+        <w:jc w:val="both"/>
+        <w:rPr>
+          <w:sz w:val="24"/>
+        </w:rPr>
+      </w:pPr>
+      <w:bookmarkStart w:id="11" w:name="_Toc382514219"/>
+      <w:r>
+        <w:rPr>
+          <w:sz w:val="24"/>
+        </w:rPr>
+        <w:t>Dynamic range improvement</w:t>
+      </w:r>
+      <w:r>
+        <w:rPr>
+          <w:sz w:val="24"/>
+        </w:rPr>
+        <w:t xml:space="preserve"> Block</w:t>
+      </w:r>
+      <w:bookmarkEnd w:id="11"/>
+    </w:p>
+    <w:p>
+      <w:pPr>
+        <w:jc w:val="both"/>
+      </w:pPr>
+      <w:r>
+        <w:t>Dynamic range defines the difference of the maximum power a receiver can accurately measure and receiver noise floor. There are three ways to improve dynamic range of VNA: exponential averaging, reduction of IF bandwidth and increasing in input power [5]. Though there is a tradeoff between improving dynamic range and system speed. For this reason all three parameters will be user controllable. So as per the application requirement user can choose between measurement speed and dynamic range. Averaging has to be done on normalized vector data otherwise it won’t increase dynamic range and introduce phase error [5]. To calibrate the phase error a coaxial cable of good quality is used as a reference. It has linear phase change with frequency. So replacing it with DUT and measuring phase, calibration of phase can be performed [6].</w:t>
+      </w:r>
+    </w:p>
+    <w:p>
+      <w:pPr>
+        <w:pStyle w:val="Heading2"/>
+        <w:jc w:val="both"/>
+        <w:rPr>
+          <w:sz w:val="24"/>
+        </w:rPr>
+      </w:pPr>
+      <w:bookmarkStart w:id="12" w:name="_Toc382514220"/>
+      <w:r>
+        <w:rPr>
+          <w:sz w:val="24"/>
+        </w:rPr>
+        <w:t xml:space="preserve">Display </w:t>
+      </w:r>
+      <w:r>
+        <w:rPr>
+          <w:sz w:val="24"/>
+        </w:rPr>
+        <w:t>Block</w:t>
+      </w:r>
+      <w:bookmarkEnd w:id="12"/>
+    </w:p>
+    <w:p>
+      <w:pPr>
+        <w:jc w:val="both"/>
+      </w:pPr>
+      <w:r>
+        <w:t>GNU Radio does not have support for Smith Chart. Smith chart is useful to display S – parameters (S</w:t>
+      </w:r>
+      <w:r>
+        <w:rPr>
+          <w:vertAlign w:val="subscript"/>
+        </w:rPr>
+        <w:t>11</w:t>
+      </w:r>
+      <w:r>
+        <w:t>, S</w:t>
+      </w:r>
+      <w:r>
+        <w:rPr>
+          <w:vertAlign w:val="subscript"/>
+        </w:rPr>
+        <w:t>12</w:t>
+      </w:r>
+      <w:r>
+        <w:t>, S</w:t>
+      </w:r>
+      <w:r>
+        <w:rPr>
+          <w:vertAlign w:val="subscript"/>
+        </w:rPr>
+        <w:t>21</w:t>
+      </w:r>
+      <w:r>
+        <w:t xml:space="preserve"> and S</w:t>
+      </w:r>
+      <w:r>
+        <w:rPr>
+          <w:vertAlign w:val="subscript"/>
+        </w:rPr>
+        <w:t>22</w:t>
+      </w:r>
+      <w:r>
+        <w:t xml:space="preserve">), Input impedance, </w:t>
+      </w:r>
+      <w:proofErr w:type="gramStart"/>
+      <w:r>
+        <w:t>SWR</w:t>
+      </w:r>
+      <w:proofErr w:type="gramEnd"/>
+      <w:r>
+        <w:t xml:space="preserve"> and reflection coefficient. Along with smith chart it will display parameters like gain, insertion loss, return loss, Group delay etc. For this purpose </w:t>
+      </w:r>
+      <w:hyperlink r:id="rId12" w:history="1">
+        <w:r>
+          <w:rPr>
+            <w:rStyle w:val="Hyperlink"/>
+            <w:b/>
+            <w:bCs/>
+            <w:color w:val="auto"/>
+            <w:u w:val="none"/>
+          </w:rPr>
+          <w:t>freq_sink_c_impl.cc</w:t>
         </w:r>
         <w:r>
           <w:rPr>
@@ -2693,303 +2467,25 @@
             <w:color w:val="auto"/>
             <w:u w:val="none"/>
           </w:rPr>
-          <w:t>py</w:t>
+          <w:t> </w:t>
         </w:r>
       </w:hyperlink>
       <w:r>
-        <w:rPr>
-          <w:b/>
-        </w:rPr>
-        <w:t xml:space="preserve"> </w:t>
-      </w:r>
-      <w:r>
-        <w:t>provides good understanding</w:t>
-      </w:r>
-      <w:r>
-        <w:t xml:space="preserve"> </w:t>
-      </w:r>
-      <w:r>
-        <w:t>about frequency sweeping and IF bandwidth control</w:t>
-      </w:r>
-      <w:r>
-        <w:t>.</w:t>
-      </w:r>
-      <w:r>
-        <w:t xml:space="preserve"> How IF bandwidth affects dynamic range of VNA is explained later. </w:t>
-      </w:r>
-    </w:p>
-    <w:p>
-      <w:pPr>
-        <w:pStyle w:val="Heading2"/>
-        <w:jc w:val="both"/>
-        <w:rPr>
-          <w:sz w:val="24"/>
-        </w:rPr>
-      </w:pPr>
-      <w:bookmarkStart w:id="10" w:name="_Toc382428666"/>
-      <w:r>
-        <w:rPr>
-          <w:sz w:val="24"/>
-        </w:rPr>
-        <w:t>Calibration</w:t>
-      </w:r>
-      <w:bookmarkEnd w:id="10"/>
-    </w:p>
-    <w:p>
-      <w:pPr>
-        <w:jc w:val="both"/>
-      </w:pPr>
-      <w:r>
-        <w:t>There</w:t>
-      </w:r>
-      <w:r>
-        <w:t xml:space="preserve"> are several methods available to calibrate VNA</w:t>
-      </w:r>
-      <w:r>
-        <w:t xml:space="preserve"> like TRM</w:t>
-      </w:r>
-      <w:r>
-        <w:t>,</w:t>
-      </w:r>
-      <w:r>
-        <w:t xml:space="preserve"> TRL, </w:t>
-      </w:r>
-      <w:proofErr w:type="gramStart"/>
-      <w:r>
-        <w:t>SOLT</w:t>
-      </w:r>
-      <w:proofErr w:type="gramEnd"/>
-      <w:r>
-        <w:t xml:space="preserve"> etc</w:t>
-      </w:r>
-      <w:r>
-        <w:t xml:space="preserve"> [4]</w:t>
-      </w:r>
-      <w:r>
-        <w:t>.</w:t>
-      </w:r>
-      <w:r>
-        <w:t xml:space="preserve"> </w:t>
-      </w:r>
-      <w:r>
-        <w:t>I am proposing SOLT (Short</w:t>
-      </w:r>
-      <w:r>
-        <w:t>, Open, Load,</w:t>
-      </w:r>
-      <w:r>
-        <w:t xml:space="preserve"> </w:t>
-      </w:r>
-      <w:proofErr w:type="gramStart"/>
-      <w:r>
-        <w:t>Through</w:t>
-      </w:r>
-      <w:proofErr w:type="gramEnd"/>
-      <w:r>
-        <w:t xml:space="preserve">) method. SOLT method is easy to perform and removes </w:t>
-      </w:r>
-      <w:r>
-        <w:t>directivity error, s</w:t>
-      </w:r>
-      <w:r>
-        <w:t xml:space="preserve">ource mismatch error and Tracking error. </w:t>
-      </w:r>
-      <w:r>
-        <w:t>A conventional way to perform measurement is to calibrate de</w:t>
-      </w:r>
-      <w:r>
-        <w:t>vice first then connect DUT or user can perform the test first save data file and then perform calibration. Based on calibration result, user can calibrate the data collected beforehand.</w:t>
-      </w:r>
-      <w:r>
-        <w:t xml:space="preserve"> So a python script </w:t>
-      </w:r>
-      <w:r>
-        <w:rPr>
-          <w:b/>
-        </w:rPr>
-        <w:t>calibrate</w:t>
-      </w:r>
-      <w:r>
-        <w:rPr>
-          <w:b/>
-        </w:rPr>
-        <w:t>_frm_file</w:t>
-      </w:r>
-      <w:r>
-        <w:rPr>
-          <w:b/>
-        </w:rPr>
-        <w:t xml:space="preserve">.py </w:t>
-      </w:r>
-      <w:r>
-        <w:t xml:space="preserve">will be </w:t>
-      </w:r>
-      <w:r>
-        <w:t>useful for this</w:t>
-      </w:r>
-      <w:r>
-        <w:t xml:space="preserve"> purpose.</w:t>
-      </w:r>
-    </w:p>
-    <w:p>
-      <w:pPr>
-        <w:pStyle w:val="Heading2"/>
-        <w:jc w:val="both"/>
-        <w:rPr>
-          <w:sz w:val="24"/>
-        </w:rPr>
-      </w:pPr>
-      <w:bookmarkStart w:id="11" w:name="_Toc382428667"/>
-      <w:r>
-        <w:rPr>
-          <w:sz w:val="24"/>
-        </w:rPr>
-        <w:t>Display result</w:t>
-      </w:r>
-      <w:bookmarkEnd w:id="11"/>
-    </w:p>
-    <w:p>
-      <w:pPr>
-        <w:jc w:val="both"/>
-      </w:pPr>
-      <w:r>
-        <w:t>GNU Radio do</w:t>
-      </w:r>
-      <w:r>
-        <w:t>es</w:t>
-      </w:r>
-      <w:r>
-        <w:t xml:space="preserve"> not have support for Smith Chart. Smith chart is useful to display S – parameters (S</w:t>
-      </w:r>
-      <w:r>
-        <w:rPr>
-          <w:vertAlign w:val="subscript"/>
-        </w:rPr>
-        <w:t>11</w:t>
-      </w:r>
-      <w:r>
-        <w:t>, S</w:t>
-      </w:r>
-      <w:r>
-        <w:rPr>
-          <w:vertAlign w:val="subscript"/>
-        </w:rPr>
-        <w:t>12</w:t>
-      </w:r>
-      <w:r>
-        <w:t>, S</w:t>
-      </w:r>
-      <w:r>
-        <w:rPr>
-          <w:vertAlign w:val="subscript"/>
-        </w:rPr>
-        <w:t>21</w:t>
-      </w:r>
-      <w:r>
-        <w:t xml:space="preserve"> and S</w:t>
-      </w:r>
-      <w:r>
-        <w:rPr>
-          <w:vertAlign w:val="subscript"/>
-        </w:rPr>
-        <w:t>22</w:t>
-      </w:r>
-      <w:r>
-        <w:t>)</w:t>
-      </w:r>
-      <w:r>
-        <w:t xml:space="preserve">, Input impedance, </w:t>
-      </w:r>
-      <w:proofErr w:type="gramStart"/>
-      <w:r>
-        <w:t>SWR</w:t>
-      </w:r>
-      <w:proofErr w:type="gramEnd"/>
-      <w:r>
-        <w:t xml:space="preserve"> and reflection coefficient.</w:t>
-      </w:r>
-      <w:r>
-        <w:t xml:space="preserve"> Along with smith chart it will display parameters like Gain, Insertion loss, Return </w:t>
-      </w:r>
-      <w:proofErr w:type="gramStart"/>
-      <w:r>
-        <w:t>loss,</w:t>
-      </w:r>
-      <w:proofErr w:type="gramEnd"/>
-      <w:r>
-        <w:t xml:space="preserve"> Group </w:t>
-      </w:r>
-      <w:r>
-        <w:t>delay</w:t>
-      </w:r>
-      <w:r>
-        <w:t xml:space="preserve"> etc.</w:t>
-      </w:r>
-      <w:r>
-        <w:t xml:space="preserve"> </w:t>
-      </w:r>
-      <w:hyperlink r:id="rId13" w:tooltip="freq_sink_f_impl.cc" w:history="1">
+        <w:t xml:space="preserve">will be useful as a reference. Code to plot smith chart using qt is available </w:t>
+      </w:r>
+      <w:hyperlink r:id="rId13" w:history="1">
         <w:r>
           <w:rPr>
             <w:rStyle w:val="Hyperlink"/>
-            <w:rFonts w:ascii="Helvetica" w:hAnsi="Helvetica"/>
-            <w:b/>
             <w:color w:val="auto"/>
-            <w:sz w:val="20"/>
-            <w:szCs w:val="20"/>
-            <w:u w:val="none"/>
-            <w:shd w:val="clear" w:color="auto" w:fill="F8F8F8"/>
-          </w:rPr>
-          <w:t>freq_sink_f_impl.cc</w:t>
-        </w:r>
-      </w:hyperlink>
-      <w:r>
-        <w:t xml:space="preserve"> </w:t>
-      </w:r>
-      <w:r>
-        <w:t>will be useful to design</w:t>
-      </w:r>
-      <w:r>
-        <w:t xml:space="preserve"> </w:t>
-      </w:r>
-      <w:proofErr w:type="spellStart"/>
-      <w:r>
-        <w:t>gui</w:t>
-      </w:r>
-      <w:proofErr w:type="spellEnd"/>
-      <w:r>
-        <w:t xml:space="preserve"> for smith chart. Code to plot smith chart using qt is available </w:t>
-      </w:r>
-      <w:hyperlink r:id="rId14" w:history="1">
-        <w:r>
-          <w:rPr>
-            <w:rStyle w:val="Hyperlink"/>
           </w:rPr>
           <w:t>here</w:t>
         </w:r>
       </w:hyperlink>
       <w:r>
-        <w:t>.</w:t>
-      </w:r>
-      <w:r>
-        <w:t xml:space="preserve"> </w:t>
-      </w:r>
-      <w:r>
-        <w:t xml:space="preserve">Another way to </w:t>
-      </w:r>
-      <w:r>
-        <w:t>plot graph</w:t>
-      </w:r>
-      <w:r>
-        <w:t xml:space="preserve"> is</w:t>
-      </w:r>
-      <w:r>
-        <w:t xml:space="preserve"> taking data</w:t>
-      </w:r>
-      <w:r>
-        <w:t xml:space="preserve"> from file like </w:t>
-      </w:r>
-      <w:hyperlink r:id="rId15" w:history="1">
+        <w:t xml:space="preserve">. Another way to plot graph is taking data from file like </w:t>
+      </w:r>
+      <w:hyperlink r:id="rId14" w:history="1">
         <w:r>
           <w:rPr>
             <w:rStyle w:val="Hyperlink"/>
@@ -3006,37 +2502,92 @@
     </w:p>
     <w:p>
       <w:pPr>
-        <w:pStyle w:val="Heading2"/>
-        <w:jc w:val="both"/>
-        <w:rPr>
-          <w:sz w:val="24"/>
-        </w:rPr>
-      </w:pPr>
-      <w:bookmarkStart w:id="12" w:name="_Toc382428668"/>
-      <w:r>
-        <w:rPr>
-          <w:sz w:val="24"/>
-        </w:rPr>
-        <w:t>Dynamic range improvement</w:t>
-      </w:r>
-      <w:bookmarkEnd w:id="12"/>
-    </w:p>
-    <w:p>
-      <w:pPr>
-        <w:jc w:val="both"/>
-      </w:pPr>
-      <w:r>
-        <w:t>Dynamic range defines the difference of the highest and the lowest power level measurement capability. There are three ways to improve dynamic range of VNA: exponential averaging, reduction of IF bandwidth and increasing in input power</w:t>
-      </w:r>
-      <w:r>
-        <w:t xml:space="preserve"> [5]</w:t>
-      </w:r>
-      <w:r>
-        <w:t xml:space="preserve">. Though there is a tradeoff between improving dynamic </w:t>
-      </w:r>
-      <w:r>
+        <w:jc w:val="both"/>
+      </w:pPr>
+      <w:r>
+        <w:t>The final connections of blocks will look as below</w:t>
+      </w:r>
+    </w:p>
+    <w:p>
+      <w:pPr>
+        <w:keepNext/>
+        <w:jc w:val="center"/>
+      </w:pPr>
+      <w:r>
+        <w:rPr>
+          <w:noProof/>
+        </w:rPr>
         <w:lastRenderedPageBreak/>
-        <w:t>range and system speed. For this reason all three parameters will be user controllable. So as per the application requirement user can choose between measurement speed and dynamic range.</w:t>
+        <w:drawing>
+          <wp:inline distT="0" distB="0" distL="0" distR="0">
+            <wp:extent cx="5133975" cy="2013001"/>
+            <wp:effectExtent l="19050" t="0" r="9525" b="0"/>
+            <wp:docPr id="2" name="Picture 0" descr="grc_block diagram.jpg"/>
+            <wp:cNvGraphicFramePr>
+              <a:graphicFrameLocks xmlns:a="http://schemas.openxmlformats.org/drawingml/2006/main" noChangeAspect="1"/>
+            </wp:cNvGraphicFramePr>
+            <a:graphic xmlns:a="http://schemas.openxmlformats.org/drawingml/2006/main">
+              <a:graphicData uri="http://schemas.openxmlformats.org/drawingml/2006/picture">
+                <pic:pic xmlns:pic="http://schemas.openxmlformats.org/drawingml/2006/picture">
+                  <pic:nvPicPr>
+                    <pic:cNvPr id="0" name="grc_block diagram.jpg"/>
+                    <pic:cNvPicPr/>
+                  </pic:nvPicPr>
+                  <pic:blipFill>
+                    <a:blip r:embed="rId15"/>
+                    <a:stretch>
+                      <a:fillRect/>
+                    </a:stretch>
+                  </pic:blipFill>
+                  <pic:spPr>
+                    <a:xfrm>
+                      <a:off x="0" y="0"/>
+                      <a:ext cx="5133975" cy="2013001"/>
+                    </a:xfrm>
+                    <a:prstGeom prst="rect">
+                      <a:avLst/>
+                    </a:prstGeom>
+                  </pic:spPr>
+                </pic:pic>
+              </a:graphicData>
+            </a:graphic>
+          </wp:inline>
+        </w:drawing>
+      </w:r>
+    </w:p>
+    <w:p>
+      <w:pPr>
+        <w:pStyle w:val="Caption"/>
+        <w:jc w:val="center"/>
+      </w:pPr>
+      <w:r>
+        <w:t xml:space="preserve">Figure </w:t>
+      </w:r>
+      <w:r>
+        <w:fldChar w:fldCharType="begin"/>
+      </w:r>
+      <w:r>
+        <w:instrText xml:space="preserve"> SEQ Figure \* ARABIC </w:instrText>
+      </w:r>
+      <w:r>
+        <w:fldChar w:fldCharType="separate"/>
+      </w:r>
+      <w:proofErr w:type="gramStart"/>
+      <w:r>
+        <w:rPr>
+          <w:noProof/>
+        </w:rPr>
+        <w:t>3</w:t>
+      </w:r>
+      <w:r>
+        <w:fldChar w:fldCharType="end"/>
+      </w:r>
+      <w:r>
+        <w:t xml:space="preserve"> connection</w:t>
+      </w:r>
+      <w:proofErr w:type="gramEnd"/>
+      <w:r>
+        <w:t xml:space="preserve"> between different blocks</w:t>
       </w:r>
     </w:p>
     <w:p>
@@ -3044,7 +2595,7 @@
         <w:pStyle w:val="Heading1"/>
         <w:jc w:val="both"/>
       </w:pPr>
-      <w:bookmarkStart w:id="13" w:name="_Toc382428669"/>
+      <w:bookmarkStart w:id="13" w:name="_Toc382514221"/>
       <w:r>
         <w:t>Future scope</w:t>
       </w:r>
@@ -3055,40 +2606,7 @@
         <w:jc w:val="both"/>
       </w:pPr>
       <w:r>
-        <w:t xml:space="preserve">The proposed project only measures two parameters at a time. </w:t>
-      </w:r>
-      <w:r>
-        <w:t>To</w:t>
-      </w:r>
-      <w:r>
-        <w:t xml:space="preserve"> measure all four parameters, one has to disconnect the DUT and reverse the connection and perform the experiment. This can result in systematic errors. To achieve fully automatic measurement, two USRP B210 with </w:t>
-      </w:r>
-      <w:r>
-        <w:t>switch</w:t>
-      </w:r>
-      <w:r>
-        <w:t xml:space="preserve"> and two directional coupler</w:t>
-      </w:r>
-      <w:r>
-        <w:t>s</w:t>
-      </w:r>
-      <w:r>
-        <w:t xml:space="preserve"> can be used as shown in fig 3.</w:t>
-      </w:r>
-      <w:r>
-        <w:t xml:space="preserve"> Now with four receiver channel simultaneous measurement all S parameters </w:t>
-      </w:r>
-      <w:r>
-        <w:t>are</w:t>
-      </w:r>
-      <w:r>
-        <w:t xml:space="preserve"> possible</w:t>
-      </w:r>
-      <w:r>
-        <w:t xml:space="preserve"> [1]</w:t>
-      </w:r>
-      <w:r>
-        <w:t>.</w:t>
+        <w:t>The proposed project only measures two s-parameters at a time. To measure all four parameters, one has to disconnect the DUT and reverse the connection and perform the experiment. This can result in systematic errors. To achieve fully automatic measurement, two USRP B210 with switch and two directional couplers can be used as shown in fig 3. Now with four receiver channel simultaneous measurement all S parameters are possible [1].</w:t>
       </w:r>
     </w:p>
     <w:p>
@@ -3104,7 +2622,7 @@
           <wp:inline distT="0" distB="0" distL="0" distR="0">
             <wp:extent cx="3200400" cy="2628900"/>
             <wp:effectExtent l="19050" t="0" r="0" b="0"/>
-            <wp:docPr id="4" name="Picture 4"/>
+            <wp:docPr id="8" name="Picture 4"/>
             <wp:cNvGraphicFramePr>
               <a:graphicFrameLocks xmlns:a="http://schemas.openxmlformats.org/drawingml/2006/main" noChangeAspect="1"/>
             </wp:cNvGraphicFramePr>
@@ -3118,7 +2636,7 @@
                     </pic:cNvPicPr>
                   </pic:nvPicPr>
                   <pic:blipFill>
-                    <a:blip r:embed="rId16"/>
+                    <a:blip r:embed="rId16" cstate="print"/>
                     <a:srcRect/>
                     <a:stretch>
                       <a:fillRect/>
@@ -3160,7 +2678,7 @@
           <w:rPr>
             <w:noProof/>
           </w:rPr>
-          <w:t>3</w:t>
+          <w:t>4</w:t>
         </w:r>
       </w:fldSimple>
       <w:r>
@@ -3172,7 +2690,15 @@
         <w:jc w:val="both"/>
       </w:pPr>
       <w:r>
-        <w:t>However this is not a part of gsoc project.</w:t>
+        <w:t xml:space="preserve">However this is not a part of </w:t>
+      </w:r>
+      <w:proofErr w:type="spellStart"/>
+      <w:r>
+        <w:t>gsoc</w:t>
+      </w:r>
+      <w:proofErr w:type="spellEnd"/>
+      <w:r>
+        <w:t xml:space="preserve"> project.</w:t>
       </w:r>
     </w:p>
     <w:p>
@@ -3180,11 +2706,101 @@
         <w:pStyle w:val="Heading1"/>
         <w:jc w:val="both"/>
       </w:pPr>
-      <w:bookmarkStart w:id="14" w:name="_Toc382428670"/>
+      <w:bookmarkStart w:id="14" w:name="_Toc382514222"/>
       <w:r>
         <w:t>Deliverables</w:t>
       </w:r>
       <w:bookmarkEnd w:id="14"/>
+    </w:p>
+    <w:p>
+      <w:pPr>
+        <w:jc w:val="both"/>
+      </w:pPr>
+      <w:r>
+        <w:t xml:space="preserve">There are mainly five blocks associated with </w:t>
+      </w:r>
+      <w:proofErr w:type="spellStart"/>
+      <w:r>
+        <w:t>gr_vna</w:t>
+      </w:r>
+      <w:proofErr w:type="spellEnd"/>
+      <w:r>
+        <w:t xml:space="preserve">: </w:t>
+      </w:r>
+      <w:proofErr w:type="spellStart"/>
+      <w:r>
+        <w:t>exp_averaging</w:t>
+      </w:r>
+      <w:proofErr w:type="spellEnd"/>
+      <w:r>
+        <w:t xml:space="preserve">, </w:t>
+      </w:r>
+      <w:proofErr w:type="spellStart"/>
+      <w:r>
+        <w:t>mag_phase_calculate</w:t>
+      </w:r>
+      <w:proofErr w:type="spellEnd"/>
+      <w:r>
+        <w:t xml:space="preserve">, </w:t>
+      </w:r>
+      <w:proofErr w:type="spellStart"/>
+      <w:r>
+        <w:t>vna_calibrate</w:t>
+      </w:r>
+      <w:proofErr w:type="spellEnd"/>
+      <w:r>
+        <w:t xml:space="preserve">, </w:t>
+      </w:r>
+      <w:proofErr w:type="spellStart"/>
+      <w:r>
+        <w:t>s_para_calculate</w:t>
+      </w:r>
+      <w:proofErr w:type="spellEnd"/>
+      <w:r>
+        <w:t xml:space="preserve"> and </w:t>
+      </w:r>
+      <w:proofErr w:type="spellStart"/>
+      <w:r>
+        <w:t>smithchart_sink</w:t>
+      </w:r>
+      <w:proofErr w:type="spellEnd"/>
+      <w:r>
+        <w:t xml:space="preserve">. Each block mentioned before will have implementation file (C++ code) and a test file (python code). Apart from this applications written in python will come in handy when user want to analyze data saved in a file. Like </w:t>
+      </w:r>
+      <w:hyperlink r:id="rId17" w:history="1">
+        <w:proofErr w:type="spellStart"/>
+        <w:r>
+          <w:rPr>
+            <w:rStyle w:val="Hyperlink"/>
+            <w:b/>
+            <w:color w:val="auto"/>
+            <w:u w:val="none"/>
+          </w:rPr>
+          <w:t>hf_explorer</w:t>
+        </w:r>
+        <w:proofErr w:type="spellEnd"/>
+      </w:hyperlink>
+      <w:r>
+        <w:rPr>
+          <w:b/>
+        </w:rPr>
+        <w:t xml:space="preserve"> </w:t>
+      </w:r>
+      <w:r>
+        <w:t xml:space="preserve">application under </w:t>
+      </w:r>
+      <w:proofErr w:type="spellStart"/>
+      <w:r>
+        <w:t>gr_uhd</w:t>
+      </w:r>
+      <w:proofErr w:type="spellEnd"/>
+      <w:r>
+        <w:t xml:space="preserve">, a final script usrp_vna.py will be the end application of project that will provide user </w:t>
+      </w:r>
+      <w:r>
+        <w:lastRenderedPageBreak/>
+        <w:t>interface just like VNA for calibration, perform measurement, display data, save measurement data to file etc.</w:t>
+      </w:r>
     </w:p>
     <w:p>
       <w:pPr>
@@ -3195,12 +2811,14 @@
         </w:numPr>
         <w:jc w:val="both"/>
       </w:pPr>
+      <w:proofErr w:type="spellStart"/>
       <w:r>
         <w:rPr>
           <w:b/>
         </w:rPr>
         <w:t>gr_vna</w:t>
       </w:r>
+      <w:proofErr w:type="spellEnd"/>
       <w:r>
         <w:rPr>
           <w:b/>
@@ -3208,11 +2826,13 @@
         <w:t xml:space="preserve">: </w:t>
       </w:r>
       <w:r>
-        <w:t>out of the tree module</w:t>
-      </w:r>
-      <w:r>
-        <w:t xml:space="preserve"> using gr_modtool</w:t>
-      </w:r>
+        <w:t xml:space="preserve">out of the tree module using </w:t>
+      </w:r>
+      <w:proofErr w:type="spellStart"/>
+      <w:r>
+        <w:t>gr_modtool</w:t>
+      </w:r>
+      <w:proofErr w:type="spellEnd"/>
       <w:r>
         <w:t>.</w:t>
       </w:r>
@@ -3225,42 +2845,30 @@
           <w:numId w:val="2"/>
         </w:numPr>
         <w:jc w:val="both"/>
-      </w:pPr>
-      <w:r>
         <w:rPr>
           <w:b/>
         </w:rPr>
-        <w:t>gr_phase_detect_</w:t>
-      </w:r>
+      </w:pPr>
       <w:r>
         <w:rPr>
           <w:b/>
         </w:rPr>
-        <w:t>v</w:t>
+        <w:t>exp_averaging_vcc_impl.cc (C++), qa_exp_averaging_vcc.py (python)</w:t>
       </w:r>
       <w:r>
         <w:rPr>
           <w:b/>
         </w:rPr>
-        <w:t>c</w:t>
+        <w:t>:</w:t>
       </w:r>
       <w:r>
         <w:rPr>
           <w:b/>
         </w:rPr>
-        <w:t>f</w:t>
-      </w:r>
-      <w:r>
-        <w:rPr>
-          <w:b/>
-        </w:rPr>
-        <w:t xml:space="preserve">: </w:t>
-      </w:r>
-      <w:r>
-        <w:t>signal processing block that detects phase difference between input signal and reference signal</w:t>
-      </w:r>
-      <w:r>
-        <w:t>.</w:t>
+        <w:t xml:space="preserve"> </w:t>
+      </w:r>
+      <w:r>
+        <w:t>performs exponential averaging on data, number of elements to average will be given by user</w:t>
       </w:r>
     </w:p>
     <w:p>
@@ -3276,34 +2884,28 @@
         <w:rPr>
           <w:b/>
         </w:rPr>
-        <w:t>basic_</w:t>
+        <w:t>mag_phase_calculate_cc_imp.cc (C++)</w:t>
       </w:r>
       <w:r>
         <w:rPr>
           <w:b/>
         </w:rPr>
-        <w:t>test</w:t>
+        <w:t>,</w:t>
       </w:r>
       <w:r>
         <w:rPr>
           <w:b/>
         </w:rPr>
-        <w:t>s</w:t>
+        <w:t xml:space="preserve"> </w:t>
       </w:r>
       <w:r>
         <w:rPr>
           <w:b/>
         </w:rPr>
-        <w:t>_vna.py</w:t>
-      </w:r>
-      <w:r>
-        <w:rPr>
-          <w:b/>
-        </w:rPr>
-        <w:t>:</w:t>
-      </w:r>
-      <w:r>
-        <w:t xml:space="preserve"> Test bench without any external RF hardware to make sure that phase detection algorithm is working well.</w:t>
+        <w:t>qa_mag_phase_calculate_cc.py (python):</w:t>
+      </w:r>
+      <w:r>
+        <w:t xml:space="preserve"> signal processing block that detects phase difference between input and reference signal</w:t>
       </w:r>
     </w:p>
     <w:p>
@@ -3319,40 +2921,10 @@
         <w:rPr>
           <w:b/>
         </w:rPr>
-        <w:t>smith</w:t>
-      </w:r>
-      <w:r>
-        <w:rPr>
-          <w:b/>
-        </w:rPr>
-        <w:t>chart</w:t>
-      </w:r>
-      <w:r>
-        <w:rPr>
-          <w:b/>
-        </w:rPr>
-        <w:t>_sink</w:t>
-      </w:r>
-      <w:r>
-        <w:rPr>
-          <w:b/>
-        </w:rPr>
-        <w:t>:</w:t>
-      </w:r>
-      <w:r>
-        <w:t xml:space="preserve"> </w:t>
-      </w:r>
-      <w:r>
-        <w:t>qt</w:t>
-      </w:r>
-      <w:r>
-        <w:t xml:space="preserve"> </w:t>
-      </w:r>
-      <w:r>
-        <w:t>gui to display result of S parameters</w:t>
-      </w:r>
-      <w:r>
-        <w:t xml:space="preserve">. </w:t>
+        <w:t>vna_calibration_c_imp.cc (C++), qa_vna_calibration_c.py (python):</w:t>
+      </w:r>
+      <w:r>
+        <w:t xml:space="preserve"> perform SOLT calibration and save data of calibration to the file</w:t>
       </w:r>
     </w:p>
     <w:p>
@@ -3368,22 +2940,10 @@
         <w:rPr>
           <w:b/>
         </w:rPr>
-        <w:t>calibrate_vna.py</w:t>
-      </w:r>
-      <w:r>
-        <w:rPr>
-          <w:b/>
-        </w:rPr>
-        <w:t xml:space="preserve">: </w:t>
-      </w:r>
-      <w:r>
-        <w:t xml:space="preserve">perform SOLT calibration and save data to </w:t>
-      </w:r>
-      <w:r>
-        <w:t>file</w:t>
-      </w:r>
-      <w:r>
-        <w:t>.</w:t>
+        <w:t>s_para_calculate_cc_impl.cc (C++), qa_s_para_calculate.py (python):</w:t>
+      </w:r>
+      <w:r>
+        <w:t xml:space="preserve"> calculate s parameters, calibration data feed as an input so output from this block will be calibrated output</w:t>
       </w:r>
     </w:p>
     <w:p>
@@ -3399,16 +2959,26 @@
         <w:rPr>
           <w:b/>
         </w:rPr>
-        <w:t>c</w:t>
-      </w:r>
-      <w:r>
-        <w:rPr>
-          <w:b/>
-        </w:rPr>
-        <w:t xml:space="preserve">alibrate_frm_file.py: </w:t>
-      </w:r>
-      <w:r>
-        <w:t>to calibrate data saved in file.</w:t>
+        <w:t>smithchart_sink_c_impl.cc (C++):</w:t>
+      </w:r>
+      <w:r>
+        <w:t xml:space="preserve"> Qt based </w:t>
+      </w:r>
+      <w:proofErr w:type="spellStart"/>
+      <w:r>
+        <w:t>gui</w:t>
+      </w:r>
+      <w:proofErr w:type="spellEnd"/>
+      <w:r>
+        <w:t xml:space="preserve"> similar to </w:t>
+      </w:r>
+      <w:proofErr w:type="spellStart"/>
+      <w:r>
+        <w:t>plot_fft</w:t>
+      </w:r>
+      <w:proofErr w:type="spellEnd"/>
+      <w:r>
+        <w:t xml:space="preserve"> to display data</w:t>
       </w:r>
     </w:p>
     <w:p>
@@ -3424,74 +2994,24 @@
         <w:rPr>
           <w:b/>
         </w:rPr>
-        <w:t>plot_smith</w:t>
-      </w:r>
-      <w:r>
-        <w:rPr>
-          <w:b/>
-        </w:rPr>
-        <w:t>_chart</w:t>
-      </w:r>
-      <w:r>
-        <w:rPr>
-          <w:b/>
-        </w:rPr>
-        <w:t>.py</w:t>
-      </w:r>
-      <w:r>
-        <w:rPr>
-          <w:b/>
-        </w:rPr>
-        <w:t xml:space="preserve">, </w:t>
-      </w:r>
-      <w:r>
-        <w:rPr>
-          <w:b/>
-        </w:rPr>
-        <w:t>plot_scatter</w:t>
-      </w:r>
-      <w:r>
-        <w:rPr>
-          <w:b/>
-        </w:rPr>
-        <w:t>_para.py, plot_insertion_loss.py, plot_impedance</w:t>
-      </w:r>
-      <w:r>
-        <w:rPr>
-          <w:b/>
-        </w:rPr>
-        <w:t>.py</w:t>
-      </w:r>
-      <w:r>
-        <w:rPr>
-          <w:b/>
-        </w:rPr>
-        <w:t>, plot_swr.py</w:t>
-      </w:r>
-      <w:r>
-        <w:rPr>
-          <w:b/>
-        </w:rPr>
-        <w:t>:</w:t>
-      </w:r>
-      <w:r>
-        <w:t xml:space="preserve"> </w:t>
-      </w:r>
-      <w:r>
-        <w:t>u</w:t>
-      </w:r>
-      <w:r>
-        <w:t xml:space="preserve">tilities </w:t>
-      </w:r>
-      <w:r>
-        <w:t>for</w:t>
-      </w:r>
-      <w:r>
-        <w:t xml:space="preserve"> plotting smith chart, reflection coefficient, phase etc from file</w:t>
-      </w:r>
-      <w:r>
-        <w:t>.</w:t>
-      </w:r>
+        <w:t xml:space="preserve">usrp_vna.py (python): </w:t>
+      </w:r>
+      <w:r>
+        <w:t xml:space="preserve">incorporates all the previous blocks and final application that calibrates and uses </w:t>
+      </w:r>
+      <w:proofErr w:type="spellStart"/>
+      <w:r>
+        <w:t>usrp</w:t>
+      </w:r>
+      <w:proofErr w:type="spellEnd"/>
+      <w:r>
+        <w:t xml:space="preserve"> as </w:t>
+      </w:r>
+      <w:proofErr w:type="spellStart"/>
+      <w:r>
+        <w:t>vna</w:t>
+      </w:r>
+      <w:proofErr w:type="spellEnd"/>
     </w:p>
     <w:p>
       <w:pPr>
@@ -3506,19 +3026,16 @@
         <w:rPr>
           <w:b/>
         </w:rPr>
-        <w:t>usrp_vna.py</w:t>
+        <w:t xml:space="preserve">calibrate_frm_file.py </w:t>
       </w:r>
       <w:r>
         <w:rPr>
           <w:b/>
         </w:rPr>
-        <w:t>:</w:t>
-      </w:r>
-      <w:r>
-        <w:t xml:space="preserve"> final script that integrates all blocks and performs measurement</w:t>
-      </w:r>
-      <w:r>
-        <w:t>.</w:t>
+        <w:t>(python):</w:t>
+      </w:r>
+      <w:r>
+        <w:t xml:space="preserve"> app to calibrate measurement data stored in file</w:t>
       </w:r>
     </w:p>
     <w:p>
@@ -3531,13 +3048,51 @@
         <w:jc w:val="both"/>
       </w:pPr>
       <w:r>
-        <w:t>Comparison</w:t>
-      </w:r>
-      <w:r>
-        <w:t xml:space="preserve"> of results with VNA available in college</w:t>
-      </w:r>
-      <w:r>
-        <w:t xml:space="preserve"> laboratory.</w:t>
+        <w:rPr>
+          <w:b/>
+        </w:rPr>
+        <w:t>plot_smith</w:t>
+      </w:r>
+      <w:r>
+        <w:rPr>
+          <w:b/>
+        </w:rPr>
+        <w:t>_chart</w:t>
+      </w:r>
+      <w:r>
+        <w:rPr>
+          <w:b/>
+        </w:rPr>
+        <w:t>.py</w:t>
+      </w:r>
+      <w:r>
+        <w:rPr>
+          <w:b/>
+        </w:rPr>
+        <w:t>, plot_scatter_para.py, plot_insertion_loss.py, plot_impedance.py, plot_swr.py (python):</w:t>
+      </w:r>
+      <w:r>
+        <w:t xml:space="preserve"> apps</w:t>
+      </w:r>
+      <w:r>
+        <w:t xml:space="preserve"> </w:t>
+      </w:r>
+      <w:r>
+        <w:t>for</w:t>
+      </w:r>
+      <w:r>
+        <w:t xml:space="preserve"> plotting smith chart, </w:t>
+      </w:r>
+      <w:r>
+        <w:t xml:space="preserve">scattering parameter, insertion loss, impedance and </w:t>
+      </w:r>
+      <w:proofErr w:type="spellStart"/>
+      <w:r>
+        <w:t>swr</w:t>
+      </w:r>
+      <w:proofErr w:type="spellEnd"/>
+      <w:r>
+        <w:t xml:space="preserve"> respectively from data saved in files.</w:t>
       </w:r>
     </w:p>
     <w:p>
@@ -3550,14 +3105,20 @@
         <w:jc w:val="both"/>
       </w:pPr>
       <w:r>
-        <w:lastRenderedPageBreak/>
-        <w:t>Documentation</w:t>
-      </w:r>
-      <w:r>
-        <w:t xml:space="preserve"> and examples</w:t>
-      </w:r>
-      <w:r>
-        <w:t>.</w:t>
+        <w:t>Comparison of results with VNA available in college laboratory.</w:t>
+      </w:r>
+    </w:p>
+    <w:p>
+      <w:pPr>
+        <w:pStyle w:val="ListParagraph"/>
+        <w:numPr>
+          <w:ilvl w:val="0"/>
+          <w:numId w:val="2"/>
+        </w:numPr>
+        <w:jc w:val="both"/>
+      </w:pPr>
+      <w:r>
+        <w:t>Documentation and examples.</w:t>
       </w:r>
     </w:p>
     <w:p>
@@ -3565,7 +3126,7 @@
         <w:pStyle w:val="Heading1"/>
         <w:jc w:val="both"/>
       </w:pPr>
-      <w:bookmarkStart w:id="15" w:name="_Toc382428671"/>
+      <w:bookmarkStart w:id="15" w:name="_Toc382514223"/>
       <w:r>
         <w:t>Timeline</w:t>
       </w:r>
@@ -3584,13 +3145,7 @@
         <w:rPr>
           <w:b/>
         </w:rPr>
-        <w:t xml:space="preserve">Before </w:t>
-      </w:r>
-      <w:r>
-        <w:rPr>
-          <w:b/>
-        </w:rPr>
-        <w:t>GSOC (21</w:t>
+        <w:t>Before GSOC (21</w:t>
       </w:r>
       <w:r>
         <w:rPr>
@@ -3615,13 +3170,7 @@
         <w:rPr>
           <w:b/>
         </w:rPr>
-        <w:t xml:space="preserve"> 2014</w:t>
-      </w:r>
-      <w:r>
-        <w:rPr>
-          <w:b/>
-        </w:rPr>
-        <w:t xml:space="preserve"> to 18</w:t>
+        <w:t xml:space="preserve"> 2014 to 18</w:t>
       </w:r>
       <w:r>
         <w:rPr>
@@ -3643,19 +3192,7 @@
         <w:t>2014):</w:t>
       </w:r>
       <w:r>
-        <w:t xml:space="preserve"> Get to know the mentor. Learn more and more about VNA – the theory behind the calibration, mathematical equations</w:t>
-      </w:r>
-      <w:r>
-        <w:t xml:space="preserve"> for it</w:t>
-      </w:r>
-      <w:r>
-        <w:t>.</w:t>
-      </w:r>
-      <w:r>
-        <w:t xml:space="preserve"> Familiarized myself with USRP B210 board and RF components</w:t>
-      </w:r>
-      <w:r>
-        <w:t>.</w:t>
+        <w:t xml:space="preserve"> Get to know the mentor. Learn more about VNA – the theory behind the calibration, mathematical equations for it, familiarized with USRP B210 board and RF components, calibration the VNA available in lab</w:t>
       </w:r>
     </w:p>
     <w:p>
@@ -3680,22 +3217,10 @@
         <w:rPr>
           <w:b/>
         </w:rPr>
-        <w:t xml:space="preserve"> </w:t>
-      </w:r>
-      <w:r>
-        <w:rPr>
-          <w:b/>
-        </w:rPr>
-        <w:t xml:space="preserve"> </w:t>
-      </w:r>
-      <w:r>
-        <w:t>get hands on USRP B210</w:t>
-      </w:r>
-      <w:r>
-        <w:t>. Practice couple of programs to familiarize with USRP board.</w:t>
-      </w:r>
-      <w:r>
-        <w:t xml:space="preserve"> Setup device as shown in figure 2</w:t>
+        <w:t xml:space="preserve">  </w:t>
+      </w:r>
+      <w:r>
+        <w:t>get hands on USRP B210. Practice couple of programs to familiarize with USRP board. Setup device as shown in figure 2</w:t>
       </w:r>
     </w:p>
     <w:p>
@@ -3714,31 +3239,13 @@
         <w:rPr>
           <w:b/>
         </w:rPr>
-        <w:t xml:space="preserve">Week 2 </w:t>
-      </w:r>
-      <w:r>
-        <w:rPr>
-          <w:b/>
-        </w:rPr>
-        <w:t>&amp; 3</w:t>
-      </w:r>
-      <w:r>
-        <w:rPr>
-          <w:b/>
-        </w:rPr>
-        <w:t xml:space="preserve">: </w:t>
-      </w:r>
-      <w:r>
-        <w:t>phase de</w:t>
-      </w:r>
-      <w:r>
-        <w:t>tection signal processing block,</w:t>
-      </w:r>
-      <w:r>
-        <w:t xml:space="preserve"> Test bench fo</w:t>
-      </w:r>
-      <w:r>
-        <w:t>r amplitude and phase detection</w:t>
+        <w:t xml:space="preserve">Week 2 &amp; 3: </w:t>
+      </w:r>
+      <w:r>
+        <w:t>exponent averaging and  magnitude and phase</w:t>
+      </w:r>
+      <w:r>
+        <w:t xml:space="preserve"> measurement block, Test files for the same</w:t>
       </w:r>
     </w:p>
     <w:p>
@@ -3757,22 +3264,10 @@
         <w:rPr>
           <w:b/>
         </w:rPr>
-        <w:t>Week 4 to</w:t>
-      </w:r>
-      <w:r>
-        <w:rPr>
-          <w:b/>
-        </w:rPr>
-        <w:t xml:space="preserve"> 6: </w:t>
-      </w:r>
-      <w:r>
-        <w:t xml:space="preserve">methods for improving dynamic range i.e. exponential averaging, input power and IF bandwidth control; </w:t>
-      </w:r>
-      <w:r>
-        <w:t>p</w:t>
-      </w:r>
-      <w:r>
-        <w:t>reparing for midterm evaluation</w:t>
+        <w:t xml:space="preserve">Week 4 to 6: </w:t>
+      </w:r>
+      <w:r>
+        <w:t>calibration of VNA block; preparing for midterm evaluation</w:t>
       </w:r>
     </w:p>
     <w:p>
@@ -3791,31 +3286,10 @@
         <w:rPr>
           <w:b/>
         </w:rPr>
-        <w:t>Week 7</w:t>
-      </w:r>
-      <w:r>
-        <w:rPr>
-          <w:b/>
-        </w:rPr>
-        <w:t xml:space="preserve"> to</w:t>
-      </w:r>
-      <w:r>
-        <w:rPr>
-          <w:b/>
-        </w:rPr>
-        <w:t xml:space="preserve"> 9</w:t>
-      </w:r>
-      <w:r>
-        <w:rPr>
-          <w:b/>
-        </w:rPr>
-        <w:t xml:space="preserve">: </w:t>
-      </w:r>
-      <w:r>
-        <w:t>calibration</w:t>
-      </w:r>
-      <w:r>
-        <w:t xml:space="preserve"> of VNA</w:t>
+        <w:t>Week 7 to 8:</w:t>
+      </w:r>
+      <w:r>
+        <w:t xml:space="preserve"> block to calculate s-parameters with calibration algorithm </w:t>
       </w:r>
     </w:p>
     <w:p>
@@ -3834,27 +3308,22 @@
         <w:rPr>
           <w:b/>
         </w:rPr>
-        <w:t>Week 10</w:t>
+        <w:t>Week 9 to 11:</w:t>
+      </w:r>
+      <w:r>
+        <w:t xml:space="preserve"> </w:t>
+      </w:r>
+      <w:r>
+        <w:t>implementation of final script</w:t>
       </w:r>
       <w:r>
         <w:rPr>
           <w:b/>
         </w:rPr>
-        <w:t>:</w:t>
-      </w:r>
-      <w:r>
-        <w:t xml:space="preserve"> </w:t>
-      </w:r>
-      <w:r>
-        <w:t xml:space="preserve">write application programs to plot smith chart, s-parameters, insertion loss, impedance, </w:t>
-      </w:r>
-      <w:proofErr w:type="spellStart"/>
-      <w:r>
-        <w:t>swr</w:t>
-      </w:r>
-      <w:proofErr w:type="spellEnd"/>
-      <w:r>
-        <w:t xml:space="preserve"> etc. using data from file</w:t>
+        <w:t xml:space="preserve"> - </w:t>
+      </w:r>
+      <w:r>
+        <w:t>usrp_vna.py by integration of all blocks, methods to improve dynamic range</w:t>
       </w:r>
     </w:p>
     <w:p>
@@ -3873,10 +3342,21 @@
         <w:rPr>
           <w:b/>
         </w:rPr>
-        <w:t xml:space="preserve">Week 11 &amp; 12: </w:t>
-      </w:r>
-      <w:r>
-        <w:t>usrp_vna.py by integration of all blocks</w:t>
+        <w:t>Week 12:</w:t>
+      </w:r>
+      <w:r>
+        <w:t xml:space="preserve"> </w:t>
+      </w:r>
+      <w:r>
+        <w:t xml:space="preserve">write utility programs to plot smith chart, s-parameters, insertion loss, impedance, </w:t>
+      </w:r>
+      <w:proofErr w:type="spellStart"/>
+      <w:r>
+        <w:t>swr</w:t>
+      </w:r>
+      <w:proofErr w:type="spellEnd"/>
+      <w:r>
+        <w:t xml:space="preserve"> etc. using data from file</w:t>
       </w:r>
     </w:p>
     <w:p>
@@ -3898,16 +3378,16 @@
         <w:t xml:space="preserve">Week 13: </w:t>
       </w:r>
       <w:r>
-        <w:t>perform test on</w:t>
-      </w:r>
-      <w:r>
-        <w:t xml:space="preserve"> various</w:t>
-      </w:r>
-      <w:r>
-        <w:t xml:space="preserve"> devices available. Prepare documentation and comparison of results w</w:t>
-      </w:r>
-      <w:r>
-        <w:t>ith VNA available in university</w:t>
+        <w:t>perform test on various devices available, prepare documentation and comparison o</w:t>
+      </w:r>
+      <w:r>
+        <w:rPr>
+          <w:b/>
+        </w:rPr>
+        <w:t>f</w:t>
+      </w:r>
+      <w:r>
+        <w:t xml:space="preserve"> results with VNA available in university and prepare for final evaluation</w:t>
       </w:r>
     </w:p>
     <w:p>
@@ -3915,7 +3395,7 @@
         <w:pStyle w:val="Heading1"/>
         <w:jc w:val="both"/>
       </w:pPr>
-      <w:bookmarkStart w:id="16" w:name="_Toc382428672"/>
+      <w:bookmarkStart w:id="16" w:name="_Toc382514224"/>
       <w:r>
         <w:t>Personal Background</w:t>
       </w:r>
@@ -3923,6 +3403,7 @@
     </w:p>
     <w:p>
       <w:pPr>
+        <w:spacing w:after="0"/>
         <w:jc w:val="both"/>
       </w:pPr>
       <w:r>
@@ -3934,100 +3415,50 @@
       </w:r>
       <w:proofErr w:type="spellEnd"/>
       <w:r>
-        <w:t xml:space="preserve"> University, India. </w:t>
-      </w:r>
-      <w:r>
-        <w:t>I worked with VNA in the past during lab sessions. It amazes me how these instruments work</w:t>
-      </w:r>
-      <w:r>
-        <w:t>.</w:t>
-      </w:r>
-      <w:r>
-        <w:t xml:space="preserve"> That’s </w:t>
-      </w:r>
-      <w:r>
-        <w:t>my motivation to</w:t>
+        <w:t xml:space="preserve"> University, India. It amazes me how VNA works – a single measurement device to solve many engineering problems. That and my interest in SDR and digital signal processing are my motivation to choose this project. I came </w:t>
+      </w:r>
+      <w:r>
+        <w:lastRenderedPageBreak/>
+        <w:t xml:space="preserve">across GNU Radio during my fifth semester when I was studying Digital communication systems.  During my internship at National Instruments this year, I came across USRP platform. I learned a lot about NI’s USRP platform. It is simply amazing because developers can invest their time in implementation of actual algorithms. I am looking forward to work with </w:t>
+      </w:r>
+      <w:proofErr w:type="spellStart"/>
+      <w:r>
+        <w:t>Ettus</w:t>
+      </w:r>
+      <w:proofErr w:type="spellEnd"/>
+      <w:r>
+        <w:t xml:space="preserve"> research’s USRP device. </w:t>
+      </w:r>
+    </w:p>
+    <w:p>
+      <w:pPr>
+        <w:spacing w:after="0"/>
+        <w:jc w:val="both"/>
+      </w:pPr>
+      <w:r>
+        <w:t>I got interest in open source programming after going through last year’s GSOC. For more than a year, I am engaged with open source programming. The support and contacts with some great people helped me to learn many new things. More than anything transparency in code due to open source helps people to understand core concepts behind any program.</w:t>
       </w:r>
       <w:r>
         <w:t xml:space="preserve"> </w:t>
       </w:r>
       <w:r>
-        <w:t>choose</w:t>
-      </w:r>
-      <w:r>
-        <w:t xml:space="preserve"> this project.</w:t>
-      </w:r>
-      <w:r>
-        <w:t xml:space="preserve"> </w:t>
-      </w:r>
-      <w:r>
-        <w:t xml:space="preserve">I came across GNU Radio during my third semester when I was studying Digital signal processing using </w:t>
+        <w:t>That’s why I am so interested in open source programming.</w:t>
+      </w:r>
+    </w:p>
+    <w:p>
+      <w:pPr>
+        <w:jc w:val="both"/>
+      </w:pPr>
+      <w:r>
+        <w:t xml:space="preserve">I have good experience of coding using C, C++, bash shell script and VHDL. During last semester, I have also designed portable ECG device using </w:t>
       </w:r>
       <w:proofErr w:type="spellStart"/>
       <w:r>
-        <w:t>Matlab</w:t>
+        <w:t>Beaglebone</w:t>
       </w:r>
       <w:proofErr w:type="spellEnd"/>
       <w:r>
-        <w:t xml:space="preserve">. </w:t>
-      </w:r>
-      <w:r>
-        <w:t>Right now I am doing internship at National Instruments which will be finished on 28</w:t>
-      </w:r>
-      <w:r>
-        <w:rPr>
-          <w:vertAlign w:val="superscript"/>
-        </w:rPr>
-        <w:t>th</w:t>
-      </w:r>
-      <w:r>
-        <w:t xml:space="preserve"> March, 2014. During the internship I learned many things about NI’s USRP platform.</w:t>
-      </w:r>
-      <w:r>
-        <w:t xml:space="preserve"> </w:t>
-      </w:r>
-      <w:r>
-        <w:t xml:space="preserve">I am looking forward to work with </w:t>
-      </w:r>
-      <w:proofErr w:type="spellStart"/>
-      <w:r>
-        <w:t>Ettus</w:t>
-      </w:r>
-      <w:proofErr w:type="spellEnd"/>
-      <w:r>
-        <w:t xml:space="preserve"> research’s </w:t>
-      </w:r>
-      <w:r>
-        <w:t>USRP kit.</w:t>
-      </w:r>
-    </w:p>
-    <w:p>
-      <w:pPr>
-        <w:jc w:val="both"/>
-      </w:pPr>
-      <w:r>
-        <w:t xml:space="preserve">I have good experience of coding using C, C++ and shell script. </w:t>
-      </w:r>
-      <w:r>
-        <w:t>During last semester, I also designed ECG machine using Beaglebone running angstrom OS</w:t>
-      </w:r>
-      <w:r>
-        <w:t>,</w:t>
-      </w:r>
-      <w:r>
-        <w:t xml:space="preserve"> </w:t>
-      </w:r>
-      <w:r>
-        <w:t>Linux</w:t>
-      </w:r>
-      <w:r>
-        <w:t xml:space="preserve"> devi</w:t>
-      </w:r>
-      <w:r>
-        <w:t>ce drivers and</w:t>
-      </w:r>
-      <w:r>
-        <w:t xml:space="preserve"> QT </w:t>
+        <w:t xml:space="preserve"> running angstrom OS, Linux device drivers and QT </w:t>
       </w:r>
       <w:proofErr w:type="spellStart"/>
       <w:proofErr w:type="gramStart"/>
@@ -4037,22 +3468,7 @@
       <w:proofErr w:type="spellEnd"/>
       <w:proofErr w:type="gramEnd"/>
       <w:r>
-        <w:t xml:space="preserve">. So, I </w:t>
-      </w:r>
-      <w:r>
-        <w:t>am comfortable</w:t>
-      </w:r>
-      <w:r>
-        <w:t xml:space="preserve"> with </w:t>
-      </w:r>
-      <w:r>
-        <w:t>Linux</w:t>
-      </w:r>
-      <w:r>
-        <w:t xml:space="preserve"> envir</w:t>
-      </w:r>
-      <w:r>
-        <w:t>onment and programming.</w:t>
+        <w:t>. So, I am comfortable with Linux environment and programming.</w:t>
       </w:r>
     </w:p>
     <w:p>
@@ -4060,7 +3476,7 @@
         <w:pStyle w:val="Heading1"/>
         <w:jc w:val="both"/>
       </w:pPr>
-      <w:bookmarkStart w:id="17" w:name="_Toc382428673"/>
+      <w:bookmarkStart w:id="17" w:name="_Toc382514225"/>
       <w:r>
         <w:t>Conclusion</w:t>
       </w:r>
@@ -4071,25 +3487,7 @@
         <w:jc w:val="both"/>
       </w:pPr>
       <w:r>
-        <w:t xml:space="preserve">VNA is considered as most delicate and awesome device among some RF engineers. This proposal shows the </w:t>
-      </w:r>
-      <w:r>
-        <w:t>fundaments</w:t>
-      </w:r>
-      <w:r>
-        <w:t xml:space="preserve"> </w:t>
-      </w:r>
-      <w:r>
-        <w:t>to</w:t>
-      </w:r>
-      <w:r>
-        <w:t xml:space="preserve"> software d</w:t>
-      </w:r>
-      <w:r>
-        <w:t xml:space="preserve">efined radio into VNA. With wide frequency span of USRP B210, advance calibration methods and methods to improve dynamic range – </w:t>
-      </w:r>
-      <w:r>
-        <w:t xml:space="preserve">VNA made out of USRP can sure </w:t>
+        <w:t xml:space="preserve">VNA is considered as most delicate and useful device among RF engineers. This proposal shows the fundaments to design VNA out of SDR. With wide frequency span of USRP B210, advance calibration methods and methods to improve dynamic range – VNA made out of USRP can </w:t>
       </w:r>
       <w:proofErr w:type="gramStart"/>
       <w:r>
@@ -4097,7 +3495,7 @@
       </w:r>
       <w:proofErr w:type="gramEnd"/>
       <w:r>
-        <w:t xml:space="preserve"> some VNA available in market. Besides that student can get chance to have VNA at their hands as well as continue to contribute in the field of software defined radio, too.</w:t>
+        <w:t xml:space="preserve"> some VNA available in market. Besides that student will have chance to use VNA as well as continue to contribute in the field of software defined radio.</w:t>
       </w:r>
     </w:p>
     <w:p>
@@ -4105,9 +3503,8 @@
         <w:pStyle w:val="Heading1"/>
         <w:jc w:val="both"/>
       </w:pPr>
-      <w:bookmarkStart w:id="18" w:name="_Toc382428674"/>
-      <w:r>
-        <w:lastRenderedPageBreak/>
+      <w:bookmarkStart w:id="18" w:name="_Toc382514226"/>
+      <w:r>
         <w:t>Components required</w:t>
       </w:r>
       <w:bookmarkEnd w:id="18"/>
@@ -4195,7 +3592,7 @@
         <w:pStyle w:val="Heading1"/>
         <w:jc w:val="both"/>
       </w:pPr>
-      <w:bookmarkStart w:id="19" w:name="_Toc382428675"/>
+      <w:bookmarkStart w:id="19" w:name="_Toc382514227"/>
       <w:r>
         <w:t>Reference</w:t>
       </w:r>
@@ -4210,7 +3607,7 @@
         </w:numPr>
         <w:jc w:val="both"/>
       </w:pPr>
-      <w:hyperlink r:id="rId17" w:history="1">
+      <w:hyperlink r:id="rId18" w:history="1">
         <w:r>
           <w:rPr>
             <w:rStyle w:val="Hyperlink"/>
@@ -4231,7 +3628,7 @@
         </w:numPr>
         <w:jc w:val="both"/>
       </w:pPr>
-      <w:hyperlink r:id="rId18" w:history="1">
+      <w:hyperlink r:id="rId19" w:history="1">
         <w:r>
           <w:rPr>
             <w:rStyle w:val="Hyperlink"/>
@@ -4252,7 +3649,7 @@
         </w:numPr>
         <w:jc w:val="both"/>
       </w:pPr>
-      <w:hyperlink r:id="rId19" w:history="1">
+      <w:hyperlink r:id="rId20" w:history="1">
         <w:r>
           <w:rPr>
             <w:rStyle w:val="Hyperlink"/>
@@ -4284,7 +3681,7 @@
         </w:numPr>
         <w:jc w:val="both"/>
       </w:pPr>
-      <w:hyperlink r:id="rId20" w:history="1">
+      <w:hyperlink r:id="rId21" w:history="1">
         <w:r>
           <w:rPr>
             <w:rStyle w:val="Hyperlink"/>
@@ -4333,7 +3730,7 @@
         </w:numPr>
         <w:jc w:val="both"/>
       </w:pPr>
-      <w:hyperlink r:id="rId21" w:history="1">
+      <w:hyperlink r:id="rId22" w:history="1">
         <w:r>
           <w:rPr>
             <w:rStyle w:val="Hyperlink"/>
@@ -4363,9 +3760,32 @@
         <w:t>, Agilent</w:t>
       </w:r>
     </w:p>
+    <w:p>
+      <w:pPr>
+        <w:pStyle w:val="ListParagraph"/>
+        <w:numPr>
+          <w:ilvl w:val="0"/>
+          <w:numId w:val="4"/>
+        </w:numPr>
+        <w:jc w:val="both"/>
+      </w:pPr>
+      <w:hyperlink r:id="rId23" w:history="1">
+        <w:r>
+          <w:rPr>
+            <w:rStyle w:val="Hyperlink"/>
+          </w:rPr>
+          <w:t>A low cost 100 MHz Vector Network Analyzer with USB interface</w:t>
+        </w:r>
+      </w:hyperlink>
+      <w:r>
+        <w:t>, Tom McDermott</w:t>
+      </w:r>
+    </w:p>
+    <w:p/>
+    <w:p/>
     <w:sectPr>
       <w:pgSz w:w="12240" w:h="15840"/>
-      <w:pgMar w:top="1440" w:right="1440" w:bottom="1440" w:left="1440" w:header="720" w:footer="720" w:gutter="0"/>
+      <w:pgMar w:top="1440" w:right="1440" w:bottom="432" w:left="1440" w:header="720" w:footer="720" w:gutter="0"/>
       <w:cols w:space="720"/>
       <w:docGrid w:linePitch="360"/>
     </w:sectPr>
@@ -4977,7 +4397,7 @@
   <w:style w:type="paragraph" w:default="1" w:styleId="Normal">
     <w:name w:val="Normal"/>
     <w:qFormat/>
-    <w:rsid w:val="00BB1466"/>
+    <w:rsid w:val="0073228B"/>
   </w:style>
   <w:style w:type="paragraph" w:styleId="Heading1">
     <w:name w:val="heading 1"/>
@@ -5315,6 +4735,16 @@
       <w:szCs w:val="18"/>
     </w:rPr>
   </w:style>
+  <w:style w:type="character" w:customStyle="1" w:styleId="n">
+    <w:name w:val="n"/>
+    <w:basedOn w:val="DefaultParagraphFont"/>
+    <w:rsid w:val="0073228B"/>
+  </w:style>
+  <w:style w:type="character" w:customStyle="1" w:styleId="o">
+    <w:name w:val="o"/>
+    <w:basedOn w:val="DefaultParagraphFont"/>
+    <w:rsid w:val="0073228B"/>
+  </w:style>
 </w:styles>
 </file>
 

</xml_diff>

<commit_message>
updated proposal VNA_GSOC14_proposal.docx and VNA_GSOC14_proposal.pdf file
</commit_message>
<xml_diff>
--- a/VNA_GSOC14_proposal.docx
+++ b/VNA_GSOC14_proposal.docx
@@ -122,10 +122,82 @@
       </w:pPr>
     </w:p>
     <w:p>
-      <w:pPr>
-        <w:jc w:val="center"/>
-      </w:pPr>
-    </w:p>
+      <w:r>
+        <w:rPr>
+          <w:b/>
+        </w:rPr>
+        <w:t>University</w:t>
+      </w:r>
+      <w:r>
+        <w:t xml:space="preserve">: </w:t>
+      </w:r>
+      <w:proofErr w:type="spellStart"/>
+      <w:r>
+        <w:t>Nirma</w:t>
+      </w:r>
+      <w:proofErr w:type="spellEnd"/>
+      <w:r>
+        <w:t xml:space="preserve"> University</w:t>
+      </w:r>
+    </w:p>
+    <w:p>
+      <w:r>
+        <w:rPr>
+          <w:b/>
+        </w:rPr>
+        <w:t>Branch</w:t>
+      </w:r>
+      <w:r>
+        <w:t>: Electronics and Communication Engineering</w:t>
+      </w:r>
+    </w:p>
+    <w:p>
+      <w:proofErr w:type="spellStart"/>
+      <w:r>
+        <w:rPr>
+          <w:b/>
+        </w:rPr>
+        <w:t>Github</w:t>
+      </w:r>
+      <w:proofErr w:type="spellEnd"/>
+      <w:r>
+        <w:rPr>
+          <w:b/>
+        </w:rPr>
+        <w:t xml:space="preserve">: </w:t>
+      </w:r>
+      <w:hyperlink r:id="rId9" w:history="1">
+        <w:r>
+          <w:rPr>
+            <w:rStyle w:val="Hyperlink"/>
+          </w:rPr>
+          <w:t>https://github.com/mitul93</w:t>
+        </w:r>
+      </w:hyperlink>
+    </w:p>
+    <w:p>
+      <w:r>
+        <w:rPr>
+          <w:b/>
+        </w:rPr>
+        <w:t>IRC Nick Name:</w:t>
+      </w:r>
+      <w:r>
+        <w:t xml:space="preserve"> mitul93</w:t>
+      </w:r>
+    </w:p>
+    <w:p>
+      <w:r>
+        <w:rPr>
+          <w:b/>
+        </w:rPr>
+        <w:t xml:space="preserve">Time-zone: </w:t>
+      </w:r>
+      <w:r>
+        <w:t>UTC + 5:30</w:t>
+      </w:r>
+    </w:p>
+    <w:p/>
     <w:p>
       <w:pPr>
         <w:jc w:val="center"/>
@@ -207,7 +279,7 @@
           <w:r>
             <w:fldChar w:fldCharType="separate"/>
           </w:r>
-          <w:hyperlink w:anchor="_Toc382514208" w:history="1">
+          <w:hyperlink w:anchor="_Toc383110747" w:history="1">
             <w:r>
               <w:rPr>
                 <w:rStyle w:val="Hyperlink"/>
@@ -234,7 +306,7 @@
                 <w:noProof/>
                 <w:webHidden/>
               </w:rPr>
-              <w:instrText xml:space="preserve"> PAGEREF _Toc382514208 \h </w:instrText>
+              <w:instrText xml:space="preserve"> PAGEREF _Toc383110747 \h </w:instrText>
             </w:r>
             <w:r>
               <w:rPr>
@@ -276,7 +348,7 @@
               <w:noProof/>
             </w:rPr>
           </w:pPr>
-          <w:hyperlink w:anchor="_Toc382514209" w:history="1">
+          <w:hyperlink w:anchor="_Toc383110748" w:history="1">
             <w:r>
               <w:rPr>
                 <w:rStyle w:val="Hyperlink"/>
@@ -303,7 +375,7 @@
                 <w:noProof/>
                 <w:webHidden/>
               </w:rPr>
-              <w:instrText xml:space="preserve"> PAGEREF _Toc382514209 \h </w:instrText>
+              <w:instrText xml:space="preserve"> PAGEREF _Toc383110748 \h </w:instrText>
             </w:r>
             <w:r>
               <w:rPr>
@@ -345,12 +417,81 @@
               <w:noProof/>
             </w:rPr>
           </w:pPr>
-          <w:hyperlink w:anchor="_Toc382514210" w:history="1">
+          <w:hyperlink w:anchor="_Toc383110749" w:history="1">
             <w:r>
               <w:rPr>
                 <w:rStyle w:val="Hyperlink"/>
                 <w:noProof/>
               </w:rPr>
+              <w:t>Benefits to the community</w:t>
+            </w:r>
+            <w:r>
+              <w:rPr>
+                <w:noProof/>
+                <w:webHidden/>
+              </w:rPr>
+              <w:tab/>
+            </w:r>
+            <w:r>
+              <w:rPr>
+                <w:noProof/>
+                <w:webHidden/>
+              </w:rPr>
+              <w:fldChar w:fldCharType="begin"/>
+            </w:r>
+            <w:r>
+              <w:rPr>
+                <w:noProof/>
+                <w:webHidden/>
+              </w:rPr>
+              <w:instrText xml:space="preserve"> PAGEREF _Toc383110749 \h </w:instrText>
+            </w:r>
+            <w:r>
+              <w:rPr>
+                <w:noProof/>
+                <w:webHidden/>
+              </w:rPr>
+            </w:r>
+            <w:r>
+              <w:rPr>
+                <w:noProof/>
+                <w:webHidden/>
+              </w:rPr>
+              <w:fldChar w:fldCharType="separate"/>
+            </w:r>
+            <w:r>
+              <w:rPr>
+                <w:noProof/>
+                <w:webHidden/>
+              </w:rPr>
+              <w:t>4</w:t>
+            </w:r>
+            <w:r>
+              <w:rPr>
+                <w:noProof/>
+                <w:webHidden/>
+              </w:rPr>
+              <w:fldChar w:fldCharType="end"/>
+            </w:r>
+          </w:hyperlink>
+        </w:p>
+        <w:p>
+          <w:pPr>
+            <w:pStyle w:val="TOC1"/>
+            <w:tabs>
+              <w:tab w:val="right" w:leader="dot" w:pos="9350"/>
+            </w:tabs>
+            <w:rPr>
+              <w:rFonts w:eastAsiaTheme="minorEastAsia"/>
+              <w:noProof/>
+            </w:rPr>
+          </w:pPr>
+          <w:hyperlink w:anchor="_Toc383110750" w:history="1">
+            <w:r>
+              <w:rPr>
+                <w:rStyle w:val="Hyperlink"/>
+                <w:noProof/>
+              </w:rPr>
               <w:t>Working principle of VNA</w:t>
             </w:r>
             <w:r>
@@ -372,7 +513,7 @@
                 <w:noProof/>
                 <w:webHidden/>
               </w:rPr>
-              <w:instrText xml:space="preserve"> PAGEREF _Toc382514210 \h </w:instrText>
+              <w:instrText xml:space="preserve"> PAGEREF _Toc383110750 \h </w:instrText>
             </w:r>
             <w:r>
               <w:rPr>
@@ -414,7 +555,7 @@
               <w:noProof/>
             </w:rPr>
           </w:pPr>
-          <w:hyperlink w:anchor="_Toc382514211" w:history="1">
+          <w:hyperlink w:anchor="_Toc383110751" w:history="1">
             <w:r>
               <w:rPr>
                 <w:rStyle w:val="Hyperlink"/>
@@ -441,7 +582,7 @@
                 <w:noProof/>
                 <w:webHidden/>
               </w:rPr>
-              <w:instrText xml:space="preserve"> PAGEREF _Toc382514211 \h </w:instrText>
+              <w:instrText xml:space="preserve"> PAGEREF _Toc383110751 \h </w:instrText>
             </w:r>
             <w:r>
               <w:rPr>
@@ -483,7 +624,7 @@
               <w:noProof/>
             </w:rPr>
           </w:pPr>
-          <w:hyperlink w:anchor="_Toc382514212" w:history="1">
+          <w:hyperlink w:anchor="_Toc383110752" w:history="1">
             <w:r>
               <w:rPr>
                 <w:rStyle w:val="Hyperlink"/>
@@ -510,7 +651,7 @@
                 <w:noProof/>
                 <w:webHidden/>
               </w:rPr>
-              <w:instrText xml:space="preserve"> PAGEREF _Toc382514212 \h </w:instrText>
+              <w:instrText xml:space="preserve"> PAGEREF _Toc383110752 \h </w:instrText>
             </w:r>
             <w:r>
               <w:rPr>
@@ -552,7 +693,7 @@
               <w:noProof/>
             </w:rPr>
           </w:pPr>
-          <w:hyperlink w:anchor="_Toc382514213" w:history="1">
+          <w:hyperlink w:anchor="_Toc383110753" w:history="1">
             <w:r>
               <w:rPr>
                 <w:rStyle w:val="Hyperlink"/>
@@ -579,7 +720,7 @@
                 <w:noProof/>
                 <w:webHidden/>
               </w:rPr>
-              <w:instrText xml:space="preserve"> PAGEREF _Toc382514213 \h </w:instrText>
+              <w:instrText xml:space="preserve"> PAGEREF _Toc383110753 \h </w:instrText>
             </w:r>
             <w:r>
               <w:rPr>
@@ -599,7 +740,7 @@
                 <w:noProof/>
                 <w:webHidden/>
               </w:rPr>
-              <w:t>4</w:t>
+              <w:t>5</w:t>
             </w:r>
             <w:r>
               <w:rPr>
@@ -621,7 +762,7 @@
               <w:noProof/>
             </w:rPr>
           </w:pPr>
-          <w:hyperlink w:anchor="_Toc382514214" w:history="1">
+          <w:hyperlink w:anchor="_Toc383110754" w:history="1">
             <w:r>
               <w:rPr>
                 <w:rStyle w:val="Hyperlink"/>
@@ -648,7 +789,7 @@
                 <w:noProof/>
                 <w:webHidden/>
               </w:rPr>
-              <w:instrText xml:space="preserve"> PAGEREF _Toc382514214 \h </w:instrText>
+              <w:instrText xml:space="preserve"> PAGEREF _Toc383110754 \h </w:instrText>
             </w:r>
             <w:r>
               <w:rPr>
@@ -690,7 +831,7 @@
               <w:noProof/>
             </w:rPr>
           </w:pPr>
-          <w:hyperlink w:anchor="_Toc382514215" w:history="1">
+          <w:hyperlink w:anchor="_Toc383110755" w:history="1">
             <w:r>
               <w:rPr>
                 <w:rStyle w:val="Hyperlink"/>
@@ -717,7 +858,7 @@
                 <w:noProof/>
                 <w:webHidden/>
               </w:rPr>
-              <w:instrText xml:space="preserve"> PAGEREF _Toc382514215 \h </w:instrText>
+              <w:instrText xml:space="preserve"> PAGEREF _Toc383110755 \h </w:instrText>
             </w:r>
             <w:r>
               <w:rPr>
@@ -759,7 +900,7 @@
               <w:noProof/>
             </w:rPr>
           </w:pPr>
-          <w:hyperlink w:anchor="_Toc382514216" w:history="1">
+          <w:hyperlink w:anchor="_Toc383110756" w:history="1">
             <w:r>
               <w:rPr>
                 <w:rStyle w:val="Hyperlink"/>
@@ -786,7 +927,7 @@
                 <w:noProof/>
                 <w:webHidden/>
               </w:rPr>
-              <w:instrText xml:space="preserve"> PAGEREF _Toc382514216 \h </w:instrText>
+              <w:instrText xml:space="preserve"> PAGEREF _Toc383110756 \h </w:instrText>
             </w:r>
             <w:r>
               <w:rPr>
@@ -828,7 +969,7 @@
               <w:noProof/>
             </w:rPr>
           </w:pPr>
-          <w:hyperlink w:anchor="_Toc382514217" w:history="1">
+          <w:hyperlink w:anchor="_Toc383110757" w:history="1">
             <w:r>
               <w:rPr>
                 <w:rStyle w:val="Hyperlink"/>
@@ -855,7 +996,7 @@
                 <w:noProof/>
                 <w:webHidden/>
               </w:rPr>
-              <w:instrText xml:space="preserve"> PAGEREF _Toc382514217 \h </w:instrText>
+              <w:instrText xml:space="preserve"> PAGEREF _Toc383110757 \h </w:instrText>
             </w:r>
             <w:r>
               <w:rPr>
@@ -897,7 +1038,7 @@
               <w:noProof/>
             </w:rPr>
           </w:pPr>
-          <w:hyperlink w:anchor="_Toc382514218" w:history="1">
+          <w:hyperlink w:anchor="_Toc383110758" w:history="1">
             <w:r>
               <w:rPr>
                 <w:rStyle w:val="Hyperlink"/>
@@ -924,7 +1065,7 @@
                 <w:noProof/>
                 <w:webHidden/>
               </w:rPr>
-              <w:instrText xml:space="preserve"> PAGEREF _Toc382514218 \h </w:instrText>
+              <w:instrText xml:space="preserve"> PAGEREF _Toc383110758 \h </w:instrText>
             </w:r>
             <w:r>
               <w:rPr>
@@ -966,7 +1107,7 @@
               <w:noProof/>
             </w:rPr>
           </w:pPr>
-          <w:hyperlink w:anchor="_Toc382514219" w:history="1">
+          <w:hyperlink w:anchor="_Toc383110759" w:history="1">
             <w:r>
               <w:rPr>
                 <w:rStyle w:val="Hyperlink"/>
@@ -993,7 +1134,7 @@
                 <w:noProof/>
                 <w:webHidden/>
               </w:rPr>
-              <w:instrText xml:space="preserve"> PAGEREF _Toc382514219 \h </w:instrText>
+              <w:instrText xml:space="preserve"> PAGEREF _Toc383110759 \h </w:instrText>
             </w:r>
             <w:r>
               <w:rPr>
@@ -1035,7 +1176,7 @@
               <w:noProof/>
             </w:rPr>
           </w:pPr>
-          <w:hyperlink w:anchor="_Toc382514220" w:history="1">
+          <w:hyperlink w:anchor="_Toc383110760" w:history="1">
             <w:r>
               <w:rPr>
                 <w:rStyle w:val="Hyperlink"/>
@@ -1062,7 +1203,7 @@
                 <w:noProof/>
                 <w:webHidden/>
               </w:rPr>
-              <w:instrText xml:space="preserve"> PAGEREF _Toc382514220 \h </w:instrText>
+              <w:instrText xml:space="preserve"> PAGEREF _Toc383110760 \h </w:instrText>
             </w:r>
             <w:r>
               <w:rPr>
@@ -1082,7 +1223,7 @@
                 <w:noProof/>
                 <w:webHidden/>
               </w:rPr>
-              <w:t>6</w:t>
+              <w:t>7</w:t>
             </w:r>
             <w:r>
               <w:rPr>
@@ -1104,7 +1245,7 @@
               <w:noProof/>
             </w:rPr>
           </w:pPr>
-          <w:hyperlink w:anchor="_Toc382514221" w:history="1">
+          <w:hyperlink w:anchor="_Toc383110761" w:history="1">
             <w:r>
               <w:rPr>
                 <w:rStyle w:val="Hyperlink"/>
@@ -1131,7 +1272,7 @@
                 <w:noProof/>
                 <w:webHidden/>
               </w:rPr>
-              <w:instrText xml:space="preserve"> PAGEREF _Toc382514221 \h </w:instrText>
+              <w:instrText xml:space="preserve"> PAGEREF _Toc383110761 \h </w:instrText>
             </w:r>
             <w:r>
               <w:rPr>
@@ -1173,7 +1314,7 @@
               <w:noProof/>
             </w:rPr>
           </w:pPr>
-          <w:hyperlink w:anchor="_Toc382514222" w:history="1">
+          <w:hyperlink w:anchor="_Toc383110762" w:history="1">
             <w:r>
               <w:rPr>
                 <w:rStyle w:val="Hyperlink"/>
@@ -1200,7 +1341,7 @@
                 <w:noProof/>
                 <w:webHidden/>
               </w:rPr>
-              <w:instrText xml:space="preserve"> PAGEREF _Toc382514222 \h </w:instrText>
+              <w:instrText xml:space="preserve"> PAGEREF _Toc383110762 \h </w:instrText>
             </w:r>
             <w:r>
               <w:rPr>
@@ -1220,7 +1361,7 @@
                 <w:noProof/>
                 <w:webHidden/>
               </w:rPr>
-              <w:t>7</w:t>
+              <w:t>8</w:t>
             </w:r>
             <w:r>
               <w:rPr>
@@ -1242,7 +1383,7 @@
               <w:noProof/>
             </w:rPr>
           </w:pPr>
-          <w:hyperlink w:anchor="_Toc382514223" w:history="1">
+          <w:hyperlink w:anchor="_Toc383110763" w:history="1">
             <w:r>
               <w:rPr>
                 <w:rStyle w:val="Hyperlink"/>
@@ -1269,7 +1410,7 @@
                 <w:noProof/>
                 <w:webHidden/>
               </w:rPr>
-              <w:instrText xml:space="preserve"> PAGEREF _Toc382514223 \h </w:instrText>
+              <w:instrText xml:space="preserve"> PAGEREF _Toc383110763 \h </w:instrText>
             </w:r>
             <w:r>
               <w:rPr>
@@ -1289,7 +1430,7 @@
                 <w:noProof/>
                 <w:webHidden/>
               </w:rPr>
-              <w:t>8</w:t>
+              <w:t>9</w:t>
             </w:r>
             <w:r>
               <w:rPr>
@@ -1311,7 +1452,7 @@
               <w:noProof/>
             </w:rPr>
           </w:pPr>
-          <w:hyperlink w:anchor="_Toc382514224" w:history="1">
+          <w:hyperlink w:anchor="_Toc383110764" w:history="1">
             <w:r>
               <w:rPr>
                 <w:rStyle w:val="Hyperlink"/>
@@ -1338,7 +1479,7 @@
                 <w:noProof/>
                 <w:webHidden/>
               </w:rPr>
-              <w:instrText xml:space="preserve"> PAGEREF _Toc382514224 \h </w:instrText>
+              <w:instrText xml:space="preserve"> PAGEREF _Toc383110764 \h </w:instrText>
             </w:r>
             <w:r>
               <w:rPr>
@@ -1358,7 +1499,7 @@
                 <w:noProof/>
                 <w:webHidden/>
               </w:rPr>
-              <w:t>8</w:t>
+              <w:t>9</w:t>
             </w:r>
             <w:r>
               <w:rPr>
@@ -1380,7 +1521,7 @@
               <w:noProof/>
             </w:rPr>
           </w:pPr>
-          <w:hyperlink w:anchor="_Toc382514225" w:history="1">
+          <w:hyperlink w:anchor="_Toc383110765" w:history="1">
             <w:r>
               <w:rPr>
                 <w:rStyle w:val="Hyperlink"/>
@@ -1407,7 +1548,7 @@
                 <w:noProof/>
                 <w:webHidden/>
               </w:rPr>
-              <w:instrText xml:space="preserve"> PAGEREF _Toc382514225 \h </w:instrText>
+              <w:instrText xml:space="preserve"> PAGEREF _Toc383110765 \h </w:instrText>
             </w:r>
             <w:r>
               <w:rPr>
@@ -1427,7 +1568,7 @@
                 <w:noProof/>
                 <w:webHidden/>
               </w:rPr>
-              <w:t>9</w:t>
+              <w:t>10</w:t>
             </w:r>
             <w:r>
               <w:rPr>
@@ -1449,7 +1590,7 @@
               <w:noProof/>
             </w:rPr>
           </w:pPr>
-          <w:hyperlink w:anchor="_Toc382514226" w:history="1">
+          <w:hyperlink w:anchor="_Toc383110766" w:history="1">
             <w:r>
               <w:rPr>
                 <w:rStyle w:val="Hyperlink"/>
@@ -1476,7 +1617,7 @@
                 <w:noProof/>
                 <w:webHidden/>
               </w:rPr>
-              <w:instrText xml:space="preserve"> PAGEREF _Toc382514226 \h </w:instrText>
+              <w:instrText xml:space="preserve"> PAGEREF _Toc383110766 \h </w:instrText>
             </w:r>
             <w:r>
               <w:rPr>
@@ -1496,7 +1637,7 @@
                 <w:noProof/>
                 <w:webHidden/>
               </w:rPr>
-              <w:t>9</w:t>
+              <w:t>10</w:t>
             </w:r>
             <w:r>
               <w:rPr>
@@ -1518,7 +1659,7 @@
               <w:noProof/>
             </w:rPr>
           </w:pPr>
-          <w:hyperlink w:anchor="_Toc382514227" w:history="1">
+          <w:hyperlink w:anchor="_Toc383110767" w:history="1">
             <w:r>
               <w:rPr>
                 <w:rStyle w:val="Hyperlink"/>
@@ -1545,7 +1686,7 @@
                 <w:noProof/>
                 <w:webHidden/>
               </w:rPr>
-              <w:instrText xml:space="preserve"> PAGEREF _Toc382514227 \h </w:instrText>
+              <w:instrText xml:space="preserve"> PAGEREF _Toc383110767 \h </w:instrText>
             </w:r>
             <w:r>
               <w:rPr>
@@ -1565,7 +1706,7 @@
                 <w:noProof/>
                 <w:webHidden/>
               </w:rPr>
-              <w:t>9</w:t>
+              <w:t>10</w:t>
             </w:r>
             <w:r>
               <w:rPr>
@@ -1592,7 +1733,7 @@
       <w:pPr>
         <w:pStyle w:val="Heading1"/>
       </w:pPr>
-      <w:bookmarkStart w:id="0" w:name="_Toc382514208"/>
+      <w:bookmarkStart w:id="0" w:name="_Toc383110747"/>
       <w:r>
         <w:lastRenderedPageBreak/>
         <w:t>Abbreviation</w:t>
@@ -1606,6 +1747,9 @@
       </w:r>
       <w:r>
         <w:tab/>
+      </w:r>
+      <w:r>
+        <w:tab/>
         <w:t xml:space="preserve">Device </w:t>
       </w:r>
       <w:proofErr w:type="gramStart"/>
@@ -1620,6 +1764,9 @@
     <w:p>
       <w:r>
         <w:t>FFT</w:t>
+      </w:r>
+      <w:r>
+        <w:tab/>
       </w:r>
       <w:r>
         <w:tab/>
@@ -1632,12 +1779,18 @@
       </w:r>
       <w:r>
         <w:tab/>
+      </w:r>
+      <w:r>
+        <w:tab/>
         <w:t>Intermediate Frequency</w:t>
       </w:r>
     </w:p>
     <w:p>
       <w:r>
         <w:t>LO</w:t>
+      </w:r>
+      <w:r>
+        <w:tab/>
       </w:r>
       <w:r>
         <w:tab/>
@@ -1650,12 +1803,18 @@
       </w:r>
       <w:r>
         <w:tab/>
+      </w:r>
+      <w:r>
+        <w:tab/>
         <w:t>Multiple Input Multiple Output</w:t>
       </w:r>
     </w:p>
     <w:p>
       <w:r>
         <w:t>RF</w:t>
+      </w:r>
+      <w:r>
+        <w:tab/>
       </w:r>
       <w:r>
         <w:tab/>
@@ -1668,12 +1827,18 @@
       </w:r>
       <w:r>
         <w:tab/>
+      </w:r>
+      <w:r>
+        <w:tab/>
         <w:t>Receiver</w:t>
       </w:r>
     </w:p>
     <w:p>
       <w:r>
         <w:t>SDR</w:t>
+      </w:r>
+      <w:r>
+        <w:tab/>
       </w:r>
       <w:r>
         <w:tab/>
@@ -1686,12 +1851,18 @@
       </w:r>
       <w:r>
         <w:tab/>
+      </w:r>
+      <w:r>
+        <w:tab/>
         <w:t>Standing Wave Ratio</w:t>
       </w:r>
     </w:p>
     <w:p>
       <w:r>
         <w:t>TX</w:t>
+      </w:r>
+      <w:r>
+        <w:tab/>
       </w:r>
       <w:r>
         <w:tab/>
@@ -1704,12 +1875,18 @@
       </w:r>
       <w:r>
         <w:tab/>
+      </w:r>
+      <w:r>
+        <w:tab/>
         <w:t>USRP Hardware Driver</w:t>
       </w:r>
     </w:p>
     <w:p>
       <w:r>
         <w:t>USRP</w:t>
+      </w:r>
+      <w:r>
+        <w:tab/>
       </w:r>
       <w:r>
         <w:tab/>
@@ -1722,6 +1899,9 @@
       </w:r>
       <w:r>
         <w:tab/>
+      </w:r>
+      <w:r>
+        <w:tab/>
         <w:t>Vector Network Analyzer</w:t>
       </w:r>
     </w:p>
@@ -1734,7 +1914,7 @@
       <w:pPr>
         <w:pStyle w:val="Heading1"/>
       </w:pPr>
-      <w:bookmarkStart w:id="1" w:name="_Toc382514209"/>
+      <w:bookmarkStart w:id="1" w:name="_Toc383110748"/>
       <w:r>
         <w:lastRenderedPageBreak/>
         <w:t>Introduction</w:t>
@@ -1747,15 +1927,96 @@
         <w:jc w:val="both"/>
       </w:pPr>
       <w:r>
-        <w:t xml:space="preserve">Vector Network Analyzer is useful instrument to characterize electrical network. At high frequency; it is not possible to monitor voltage and current to determine h or z parameters and if output of some two port device is short circuited to measure h or z parameter, then it may damage the device. Scattering parameters are measured at high frequency to overcome these limitations. VNA is useful in measurement of S-parameters. There are many novel application of s-parameter like measurement of reflection coefficient, input impedance and insertion loss to design matching network to ensure maximum transfer of RF power. This project aims to provide simple two </w:t>
-      </w:r>
-      <w:proofErr w:type="gramStart"/>
-      <w:r>
-        <w:t>port</w:t>
-      </w:r>
-      <w:proofErr w:type="gramEnd"/>
-      <w:r>
-        <w:t xml:space="preserve"> VNA suitable to characterize RF devices that operates between 70 MHz to 6 GHz. With few external RF components it is possible to design VNA using SDR. The heart of instrument lies in its software that will do signal processing, calibrate the device and display measurement on screen. </w:t>
+        <w:t xml:space="preserve">A Vector Network Analyzer is useful instrument to characterize electrical network. At high frequencies; it is not possible to monitor voltage and current to determine h or z parameters and if output of some two port device is short circuited to measure h or z parameters, then it may damage the device. Scattering parameters are measured at high frequency to overcome these limitations. This is where the VNA becomes useful. There are many novel applications of s-parameter like measurement of reflection coefficient, input impedance and insertion loss to design matching network to ensure maximum transfer of RF power. This project aims to design a simple two port VNA suitable to characterize RF devices that operates between 70 MHz to 6 GHz. With few external RF components it is possible to design VNA using SDR. The heart of instrument lies in its software that will do signal processing, calibrate the device and display measurement information using charts. </w:t>
+      </w:r>
+    </w:p>
+    <w:p>
+      <w:pPr>
+        <w:pStyle w:val="Heading1"/>
+      </w:pPr>
+      <w:bookmarkStart w:id="2" w:name="_Toc383110749"/>
+      <w:r>
+        <w:t>Benefits to the community</w:t>
+      </w:r>
+      <w:bookmarkEnd w:id="2"/>
+    </w:p>
+    <w:p/>
+    <w:p>
+      <w:pPr>
+        <w:pStyle w:val="ListParagraph"/>
+        <w:numPr>
+          <w:ilvl w:val="0"/>
+          <w:numId w:val="5"/>
+        </w:numPr>
+        <w:jc w:val="both"/>
+        <w:rPr>
+          <w:b/>
+        </w:rPr>
+      </w:pPr>
+      <w:r>
+        <w:rPr>
+          <w:b/>
+        </w:rPr>
+        <w:t xml:space="preserve">Open source VNA: </w:t>
+      </w:r>
+      <w:r>
+        <w:t>Open source hardware and software is definitely a plus point of the project. Even after GSOC, with the help of enthusiastic developers and large community – this project will continue to deliver new features and improvements in the existing project.</w:t>
+      </w:r>
+    </w:p>
+    <w:p>
+      <w:pPr>
+        <w:pStyle w:val="ListParagraph"/>
+        <w:numPr>
+          <w:ilvl w:val="0"/>
+          <w:numId w:val="5"/>
+        </w:numPr>
+        <w:jc w:val="both"/>
+        <w:rPr>
+          <w:b/>
+        </w:rPr>
+      </w:pPr>
+      <w:r>
+        <w:rPr>
+          <w:b/>
+        </w:rPr>
+        <w:t>L</w:t>
+      </w:r>
+      <w:r>
+        <w:rPr>
+          <w:b/>
+        </w:rPr>
+        <w:t>ow cost device</w:t>
+      </w:r>
+      <w:r>
+        <w:rPr>
+          <w:b/>
+        </w:rPr>
+        <w:t xml:space="preserve">: </w:t>
+      </w:r>
+      <w:r>
+        <w:t>with release of this project, a powerful instrument covering range up to 6 GHz will be available at low cost. With calibration technique available, this device can measure as accurate as many VNA available in the market.</w:t>
+      </w:r>
+    </w:p>
+    <w:p>
+      <w:pPr>
+        <w:pStyle w:val="ListParagraph"/>
+        <w:numPr>
+          <w:ilvl w:val="0"/>
+          <w:numId w:val="5"/>
+        </w:numPr>
+        <w:jc w:val="both"/>
+        <w:rPr>
+          <w:b/>
+        </w:rPr>
+      </w:pPr>
+      <w:r>
+        <w:rPr>
+          <w:b/>
+        </w:rPr>
+        <w:t xml:space="preserve">GNU Radio &amp; USRP at Universities and Organizations: </w:t>
+      </w:r>
+      <w:r>
+        <w:t>A low cost device covering wide frequency range would be the perfect choice for many educational and small organizations for study and research purpose.</w:t>
       </w:r>
     </w:p>
     <w:p>
@@ -1769,18 +2030,18 @@
         <w:pStyle w:val="Heading1"/>
         <w:spacing w:before="0"/>
       </w:pPr>
-      <w:bookmarkStart w:id="2" w:name="_Toc382514210"/>
+      <w:bookmarkStart w:id="3" w:name="_Toc383110750"/>
       <w:r>
         <w:t>Working principle of VNA</w:t>
       </w:r>
-      <w:bookmarkEnd w:id="2"/>
-    </w:p>
-    <w:p>
-      <w:pPr>
-        <w:jc w:val="both"/>
-      </w:pPr>
-      <w:r>
-        <w:t>At high frequency, behavior of device is quite different. When a stimulus signal is applied to the device, some part of signal will travel through the device (transmitted signal) and some part will reflect back (reflected signal). VNA measures transmitted and reflected signal accurately. There are mainly three blocks of VNA i.e. source, detector and analyzer module.</w:t>
+      <w:bookmarkEnd w:id="3"/>
+    </w:p>
+    <w:p>
+      <w:pPr>
+        <w:jc w:val="both"/>
+      </w:pPr>
+      <w:r>
+        <w:t>At high frequency, behavior of the device is quite different. When a stimulus signal is applied to the device, some part of signal will travel through the device (transmitted signal) and some part will reflect back (reflected signal). VNA measures transmitted and reflected signal accurately. There are mainly three blocks of VNA i.e. source, detector and analyzer module.</w:t>
       </w:r>
     </w:p>
     <w:p>
@@ -1791,21 +2052,21 @@
           <w:sz w:val="24"/>
         </w:rPr>
       </w:pPr>
-      <w:bookmarkStart w:id="3" w:name="_Toc382514211"/>
+      <w:bookmarkStart w:id="4" w:name="_Toc383110751"/>
       <w:r>
         <w:rPr>
           <w:sz w:val="24"/>
         </w:rPr>
         <w:t>Source</w:t>
       </w:r>
-      <w:bookmarkEnd w:id="3"/>
-    </w:p>
-    <w:p>
-      <w:pPr>
-        <w:jc w:val="both"/>
-      </w:pPr>
-      <w:r>
-        <w:t xml:space="preserve">A pure tone sinusoidal wave is generated by VNA. It generates the stimulus to the DUT. It may either frequency sweep or power sweep source [1]. This GSOC project focus on frequency sweep only. DUT should operate in minimum and maximum frequency range of source. </w:t>
+      <w:bookmarkEnd w:id="4"/>
+    </w:p>
+    <w:p>
+      <w:pPr>
+        <w:jc w:val="both"/>
+      </w:pPr>
+      <w:r>
+        <w:t xml:space="preserve">A pure tone sinusoidal wave is generated by VNA. This provides a stimulus to the DUT. It may either frequency sweep or power sweep source [1]. This GSOC project will focus on frequency sweep only. DUT should operate in minimum and maximum frequency range of source. </w:t>
       </w:r>
     </w:p>
     <w:p>
@@ -1816,37 +2077,42 @@
           <w:sz w:val="24"/>
         </w:rPr>
       </w:pPr>
-      <w:bookmarkStart w:id="4" w:name="_Toc382514212"/>
+      <w:bookmarkStart w:id="5" w:name="_Toc383110752"/>
       <w:r>
         <w:rPr>
           <w:sz w:val="24"/>
         </w:rPr>
         <w:t>Detector</w:t>
       </w:r>
-      <w:bookmarkEnd w:id="4"/>
-    </w:p>
-    <w:p>
-      <w:pPr>
-        <w:jc w:val="both"/>
-      </w:pPr>
-      <w:r>
-        <w:t xml:space="preserve">Heterodyne receiver with mixer that down converts the RF frequency to fix IF frequency is will be used in this project. Harmonics associated with source are also down-converted, but they’ll be outside the </w:t>
+      <w:bookmarkEnd w:id="5"/>
+    </w:p>
+    <w:p>
+      <w:pPr>
+        <w:jc w:val="both"/>
+      </w:pPr>
+      <w:proofErr w:type="gramStart"/>
+      <w:r>
+        <w:t xml:space="preserve">A Homodyne receiver that </w:t>
       </w:r>
       <w:proofErr w:type="spellStart"/>
       <w:r>
+        <w:t>downconverts</w:t>
+      </w:r>
+      <w:proofErr w:type="spellEnd"/>
+      <w:r>
+        <w:t xml:space="preserve"> the RF frequency to zero IF will be used in this project.</w:t>
+      </w:r>
+      <w:proofErr w:type="gramEnd"/>
+      <w:r>
+        <w:t xml:space="preserve"> Harmonics associated with source are also down-converted, but they’ll be outside the </w:t>
+      </w:r>
+      <w:proofErr w:type="spellStart"/>
+      <w:r>
         <w:t>passband</w:t>
       </w:r>
       <w:proofErr w:type="spellEnd"/>
       <w:r>
-        <w:t xml:space="preserve"> of IF filter. A narrow band IF filter will reject the noise outside the </w:t>
-      </w:r>
-      <w:proofErr w:type="spellStart"/>
-      <w:r>
-        <w:t>passband</w:t>
-      </w:r>
-      <w:proofErr w:type="spellEnd"/>
-      <w:r>
-        <w:t xml:space="preserve"> of filter. This will improve the sensitivity and dynamic range of VNA. Other methods to improve dynamic range are explained in later part of the document.</w:t>
+        <w:t xml:space="preserve"> of IF filter. A narrow band IF filter will rejects the noise outside the bandwidth of filter. This will improve the sensitivity and dynamic range of VNA. Other methods to improve dynamic range are explained in later part of the document.</w:t>
       </w:r>
     </w:p>
     <w:p>
@@ -1857,14 +2123,15 @@
           <w:sz w:val="24"/>
         </w:rPr>
       </w:pPr>
-      <w:bookmarkStart w:id="5" w:name="_Toc382514213"/>
+      <w:bookmarkStart w:id="6" w:name="_Toc383110753"/>
       <w:r>
         <w:rPr>
           <w:sz w:val="24"/>
         </w:rPr>
+        <w:lastRenderedPageBreak/>
         <w:t>Analyzer module</w:t>
       </w:r>
-      <w:bookmarkEnd w:id="5"/>
+      <w:bookmarkEnd w:id="6"/>
     </w:p>
     <w:p>
       <w:pPr>
@@ -1883,7 +2150,7 @@
         <w:t>].</w:t>
       </w:r>
       <w:r>
-        <w:t xml:space="preserve"> Discussion of which is out of the scope of this proposal.</w:t>
+        <w:t xml:space="preserve"> However, this discussion is out of the scope of this proposal.</w:t>
       </w:r>
     </w:p>
     <w:p>
@@ -1904,12 +2171,11 @@
         <w:rPr>
           <w:noProof/>
         </w:rPr>
-        <w:lastRenderedPageBreak/>
         <w:drawing>
           <wp:inline distT="0" distB="0" distL="0" distR="0">
             <wp:extent cx="2266950" cy="2294765"/>
             <wp:effectExtent l="19050" t="0" r="0" b="0"/>
-            <wp:docPr id="3" name="Picture 7"/>
+            <wp:docPr id="1" name="Picture 7"/>
             <wp:cNvGraphicFramePr>
               <a:graphicFrameLocks xmlns:a="http://schemas.openxmlformats.org/drawingml/2006/main" noChangeAspect="1"/>
             </wp:cNvGraphicFramePr>
@@ -1923,7 +2189,7 @@
                     </pic:cNvPicPr>
                   </pic:nvPicPr>
                   <pic:blipFill>
-                    <a:blip r:embed="rId9" cstate="print"/>
+                    <a:blip r:embed="rId10" cstate="print"/>
                     <a:srcRect/>
                     <a:stretch>
                       <a:fillRect/>
@@ -1977,18 +2243,18 @@
         <w:pStyle w:val="Heading1"/>
         <w:jc w:val="both"/>
       </w:pPr>
-      <w:bookmarkStart w:id="6" w:name="_Toc382514214"/>
+      <w:bookmarkStart w:id="7" w:name="_Toc383110754"/>
       <w:r>
         <w:t>GNU Radio and USRP</w:t>
       </w:r>
-      <w:bookmarkEnd w:id="6"/>
-    </w:p>
-    <w:p>
-      <w:pPr>
-        <w:jc w:val="both"/>
-      </w:pPr>
-      <w:r>
-        <w:t xml:space="preserve">GNU Radio is open source software which is based on dataflow model. It provides powerful modules for advance signal processing. USRP is good hardware solution for developing quick prototype of algorithms in hardware. Using </w:t>
+      <w:bookmarkEnd w:id="7"/>
+    </w:p>
+    <w:p>
+      <w:pPr>
+        <w:jc w:val="both"/>
+      </w:pPr>
+      <w:r>
+        <w:t xml:space="preserve">GNU Radio is open source software which is based on the dataflow model. It provides powerful modules for advance signal processing. USRP is a good hardware solution for rapid prototyping of algorithms in hardware. Using </w:t>
       </w:r>
       <w:proofErr w:type="spellStart"/>
       <w:r>
@@ -1996,7 +2262,7 @@
       </w:r>
       <w:proofErr w:type="spellEnd"/>
       <w:r>
-        <w:t xml:space="preserve"> of GNU Radio; one can interface with USRP devices. For this project USRP B210 is suitable because it has wide frequency range from 70 MHz to 6 GHz which provides stable signal source for VNA, 2X2 MIMO capability and coherent detection of transmitted and received channel [3]. At least two receiving channel is needed for the design of VNA (explained later in this document)</w:t>
+        <w:t xml:space="preserve"> of GNU Radio; one can interface with USRP devices. For this project USRP B210 is suitable because it has a wide frequency range from 70 MHz to 6 GHz which provides stable signal source for VNA, 2X2 MIMO capability and coherent detection of transmitted and received channel [3]. At least two receiving channel is needed for the design of VNA (explained later in this document)</w:t>
       </w:r>
     </w:p>
     <w:p>
@@ -2005,11 +2271,11 @@
         <w:spacing w:before="0"/>
         <w:jc w:val="both"/>
       </w:pPr>
-      <w:bookmarkStart w:id="7" w:name="_Toc382514215"/>
+      <w:bookmarkStart w:id="8" w:name="_Toc383110755"/>
       <w:r>
         <w:t>Work during GSOC 14</w:t>
       </w:r>
-      <w:bookmarkEnd w:id="7"/>
+      <w:bookmarkEnd w:id="8"/>
     </w:p>
     <w:p>
       <w:pPr>
@@ -2019,21 +2285,21 @@
           <w:sz w:val="24"/>
         </w:rPr>
       </w:pPr>
-      <w:bookmarkStart w:id="8" w:name="_Toc382514216"/>
+      <w:bookmarkStart w:id="9" w:name="_Toc383110756"/>
       <w:r>
         <w:rPr>
           <w:sz w:val="24"/>
         </w:rPr>
         <w:t>Device setup</w:t>
       </w:r>
-      <w:bookmarkEnd w:id="8"/>
-    </w:p>
-    <w:p>
-      <w:pPr>
-        <w:jc w:val="both"/>
-      </w:pPr>
-      <w:r>
-        <w:t>The actual implementation of VNA will be a little different from arrangement shown in fig 1. The VNA shown in fig 1 has three receiver channels, but USRP B210 has only two. A solution is depicted in fig 2. Using RF switch to choose between transmitted and reflected signal, simultaneous measurement of S</w:t>
+      <w:bookmarkEnd w:id="9"/>
+    </w:p>
+    <w:p>
+      <w:pPr>
+        <w:jc w:val="both"/>
+      </w:pPr>
+      <w:r>
+        <w:t>The actual implementation of VNA will be a little different from arrangement shown in fig 1.  The USRP B210 has only two receiver channels, but VNA needs at least three. The USRP B210 shares transmitter and receiver path (TXRX1) using a switch (U805 – study the schematics) [7]. Due to the nature of a RF switch, some portion of power will leak from transmitter (TX1) path to the receiver (TXRX1) path. This leakage signal will be used as the reference signal and this eliminates need of separate channel. To use it as the reference signal, proper calibration must be required. Terminating DUT with matched load will guarantee that reflections from that port will be at its minimum. Transmitted signal and reflected signal measured from channel RX1 and RX2 respectively along with reference signal, measurement of S</w:t>
       </w:r>
       <w:r>
         <w:rPr>
@@ -2042,34 +2308,38 @@
         <w:t>11</w:t>
       </w:r>
       <w:r>
+        <w:t xml:space="preserve"> and </w:t>
+      </w:r>
+      <w:r>
+        <w:lastRenderedPageBreak/>
+        <w:t>S</w:t>
+      </w:r>
+      <w:r>
+        <w:rPr>
+          <w:vertAlign w:val="subscript"/>
+        </w:rPr>
+        <w:t>12</w:t>
+      </w:r>
+      <w:r>
+        <w:t xml:space="preserve"> is possible.  Similarly other two parameters - S</w:t>
+      </w:r>
+      <w:r>
+        <w:rPr>
+          <w:vertAlign w:val="subscript"/>
+        </w:rPr>
+        <w:t>22</w:t>
+      </w:r>
+      <w:r>
         <w:t xml:space="preserve"> and S</w:t>
       </w:r>
       <w:r>
         <w:rPr>
           <w:vertAlign w:val="subscript"/>
         </w:rPr>
-        <w:t>21</w:t>
-      </w:r>
-      <w:r>
-        <w:t xml:space="preserve"> is possible. As shown in fig 2 terminating DUT with matched load will guarantee that reflections from that port will be at its minimum. Similarly to get other two parameters - S</w:t>
-      </w:r>
-      <w:r>
-        <w:rPr>
-          <w:vertAlign w:val="subscript"/>
-        </w:rPr>
-        <w:t>22</w:t>
-      </w:r>
-      <w:r>
-        <w:t xml:space="preserve"> and S</w:t>
-      </w:r>
-      <w:r>
-        <w:rPr>
-          <w:vertAlign w:val="subscript"/>
-        </w:rPr>
         <w:t>12</w:t>
       </w:r>
       <w:r>
-        <w:t>, simply interchange the connection of the device and repeat the measurement.</w:t>
+        <w:t xml:space="preserve"> can be measured by interchanging the connection of the device and repeat the measurement.</w:t>
       </w:r>
     </w:p>
     <w:p>
@@ -2084,9 +2354,9 @@
         </w:rPr>
         <w:drawing>
           <wp:inline distT="0" distB="0" distL="0" distR="0">
-            <wp:extent cx="4043991" cy="1884171"/>
+            <wp:extent cx="5943600" cy="2710815"/>
             <wp:effectExtent l="19050" t="0" r="0" b="0"/>
-            <wp:docPr id="6" name="Picture 1" descr="VNA switch 1 port.jpg"/>
+            <wp:docPr id="4" name="Picture 5" descr="VNA switch 1 port_1703.jpg"/>
             <wp:cNvGraphicFramePr>
               <a:graphicFrameLocks xmlns:a="http://schemas.openxmlformats.org/drawingml/2006/main" noChangeAspect="1"/>
             </wp:cNvGraphicFramePr>
@@ -2094,11 +2364,11 @@
               <a:graphicData uri="http://schemas.openxmlformats.org/drawingml/2006/picture">
                 <pic:pic xmlns:pic="http://schemas.openxmlformats.org/drawingml/2006/picture">
                   <pic:nvPicPr>
-                    <pic:cNvPr id="0" name="VNA switch 1 port.jpg"/>
+                    <pic:cNvPr id="0" name="VNA switch 1 port_1703.jpg"/>
                     <pic:cNvPicPr/>
                   </pic:nvPicPr>
                   <pic:blipFill>
-                    <a:blip r:embed="rId10"/>
+                    <a:blip r:embed="rId11"/>
                     <a:stretch>
                       <a:fillRect/>
                     </a:stretch>
@@ -2106,7 +2376,7 @@
                   <pic:spPr>
                     <a:xfrm>
                       <a:off x="0" y="0"/>
-                      <a:ext cx="4049052" cy="1886529"/>
+                      <a:ext cx="5943600" cy="2710815"/>
                     </a:xfrm>
                     <a:prstGeom prst="rect">
                       <a:avLst/>
@@ -2147,12 +2417,11 @@
           <w:sz w:val="24"/>
         </w:rPr>
       </w:pPr>
-      <w:bookmarkStart w:id="9" w:name="_Toc382514217"/>
+      <w:bookmarkStart w:id="10" w:name="_Toc383110757"/>
       <w:r>
         <w:rPr>
           <w:sz w:val="24"/>
         </w:rPr>
-        <w:lastRenderedPageBreak/>
         <w:t>Magnitude and Phase measurement</w:t>
       </w:r>
       <w:r>
@@ -2161,7 +2430,7 @@
         </w:rPr>
         <w:t xml:space="preserve"> Block</w:t>
       </w:r>
-      <w:bookmarkEnd w:id="9"/>
+      <w:bookmarkEnd w:id="10"/>
     </w:p>
     <w:p>
       <w:pPr>
@@ -2190,7 +2459,7 @@
       <w:proofErr w:type="spellStart"/>
       <w:proofErr w:type="gramStart"/>
       <w:r>
-        <w:t>archtan</w:t>
+        <w:t>arctan</w:t>
       </w:r>
       <w:proofErr w:type="spellEnd"/>
       <w:r>
@@ -2198,9 +2467,9 @@
       </w:r>
       <w:proofErr w:type="gramEnd"/>
       <w:r>
-        <w:t xml:space="preserve">Q/I) function. To cover frequency range from 70MHz to 6GHz, LO frequency must be sweep for signal generator (TX channel) and signal receiver (both RX channels).  </w:t>
-      </w:r>
-      <w:hyperlink r:id="rId11" w:history="1">
+        <w:t xml:space="preserve">Q/I) function. To cover frequency range from 70MHz to 6GHz, LO frequency must be swept for signal generator (TX channel) and signal receiver (both RX channels).  </w:t>
+      </w:r>
+      <w:hyperlink r:id="rId12" w:history="1">
         <w:proofErr w:type="gramStart"/>
         <w:r>
           <w:rPr>
@@ -2231,7 +2500,7 @@
         <w:t xml:space="preserve"> </w:t>
       </w:r>
       <w:r>
-        <w:t xml:space="preserve">provides good understanding about frequency sweeping and IF bandwidth control. </w:t>
+        <w:t xml:space="preserve">can be used for frequency sweeping and IF bandwidth control. </w:t>
       </w:r>
       <w:proofErr w:type="spellStart"/>
       <w:r>
@@ -2304,7 +2573,7 @@
           <w:sz w:val="24"/>
         </w:rPr>
       </w:pPr>
-      <w:bookmarkStart w:id="10" w:name="_Toc382514218"/>
+      <w:bookmarkStart w:id="11" w:name="_Toc383110758"/>
       <w:r>
         <w:rPr>
           <w:sz w:val="24"/>
@@ -2317,7 +2586,7 @@
         </w:rPr>
         <w:t xml:space="preserve"> Block</w:t>
       </w:r>
-      <w:bookmarkEnd w:id="10"/>
+      <w:bookmarkEnd w:id="11"/>
     </w:p>
     <w:p>
       <w:pPr>
@@ -2332,7 +2601,7 @@
       </w:r>
       <w:proofErr w:type="gramEnd"/>
       <w:r>
-        <w:t xml:space="preserve"> etc [4]. SOLT method is easy to perform and removes directivity error, source mismatch error and Tracking error [1]. A conventional way to perform measurement is to calibrate device first then connect DUT. Another way is to perform the test first, save data to a file and then perform calibration. Based on calibration result, user can calibrate the data stored in the file. So a python script </w:t>
+        <w:t xml:space="preserve"> etc [4]. The SOLT method is easy to perform and removes directivity error, source mismatch error and Tracking error [1]. A conventional way to perform measurement is to calibrate device first then connect DUT. Another way is to perform the test first, save data to a file and then perform calibration. Based on calibration result, user can calibrate the data stored in the file. So a python script </w:t>
       </w:r>
       <w:r>
         <w:rPr>
@@ -2352,7 +2621,7 @@
           <w:sz w:val="24"/>
         </w:rPr>
       </w:pPr>
-      <w:bookmarkStart w:id="11" w:name="_Toc382514219"/>
+      <w:bookmarkStart w:id="12" w:name="_Toc383110759"/>
       <w:r>
         <w:rPr>
           <w:sz w:val="24"/>
@@ -2365,14 +2634,18 @@
         </w:rPr>
         <w:t xml:space="preserve"> Block</w:t>
       </w:r>
-      <w:bookmarkEnd w:id="11"/>
-    </w:p>
-    <w:p>
-      <w:pPr>
-        <w:jc w:val="both"/>
-      </w:pPr>
-      <w:r>
-        <w:t>Dynamic range defines the difference of the maximum power a receiver can accurately measure and receiver noise floor. There are three ways to improve dynamic range of VNA: exponential averaging, reduction of IF bandwidth and increasing in input power [5]. Though there is a tradeoff between improving dynamic range and system speed. For this reason all three parameters will be user controllable. So as per the application requirement user can choose between measurement speed and dynamic range. Averaging has to be done on normalized vector data otherwise it won’t increase dynamic range and introduce phase error [5]. To calibrate the phase error a coaxial cable of good quality is used as a reference. It has linear phase change with frequency. So replacing it with DUT and measuring phase, calibration of phase can be performed [6].</w:t>
+      <w:bookmarkEnd w:id="12"/>
+    </w:p>
+    <w:p>
+      <w:pPr>
+        <w:jc w:val="both"/>
+      </w:pPr>
+      <w:r>
+        <w:t xml:space="preserve">Dynamic range defines the difference of the maximum power a receiver can accurately measure and the receiver noise floor. There are three ways to improve dynamic range of VNA: exponential averaging, reduction of IF bandwidth and increasing in the input power [5]. However, there is a tradeoff between improving dynamic range and system speed. For this reason all three parameters will be user controllable. As per the application requirement, user can choose between measurement speed and dynamic range. Averaging has to be done on normalized vector data otherwise it won’t increase dynamic range and introduce phase error [5]. To calibrate the phase error a coaxial cable of good quality </w:t>
+      </w:r>
+      <w:r>
+        <w:lastRenderedPageBreak/>
+        <w:t>is used as a reference. It has linear phase change with frequency. So replacing it with DUT and measuring phase, calibration of phase can be performed [6].</w:t>
       </w:r>
     </w:p>
     <w:p>
@@ -2383,7 +2656,7 @@
           <w:sz w:val="24"/>
         </w:rPr>
       </w:pPr>
-      <w:bookmarkStart w:id="12" w:name="_Toc382514220"/>
+      <w:bookmarkStart w:id="13" w:name="_Toc383110760"/>
       <w:r>
         <w:rPr>
           <w:sz w:val="24"/>
@@ -2396,7 +2669,7 @@
         </w:rPr>
         <w:t>Block</w:t>
       </w:r>
-      <w:bookmarkEnd w:id="12"/>
+      <w:bookmarkEnd w:id="13"/>
     </w:p>
     <w:p>
       <w:pPr>
@@ -2449,7 +2722,7 @@
       <w:r>
         <w:t xml:space="preserve"> and reflection coefficient. Along with smith chart it will display parameters like gain, insertion loss, return loss, Group delay etc. For this purpose </w:t>
       </w:r>
-      <w:hyperlink r:id="rId12" w:history="1">
+      <w:hyperlink r:id="rId13" w:history="1">
         <w:r>
           <w:rPr>
             <w:rStyle w:val="Hyperlink"/>
@@ -2473,7 +2746,7 @@
       <w:r>
         <w:t xml:space="preserve">will be useful as a reference. Code to plot smith chart using qt is available </w:t>
       </w:r>
-      <w:hyperlink r:id="rId13" w:history="1">
+      <w:hyperlink r:id="rId14" w:history="1">
         <w:r>
           <w:rPr>
             <w:rStyle w:val="Hyperlink"/>
@@ -2485,7 +2758,7 @@
       <w:r>
         <w:t xml:space="preserve">. Another way to plot graph is taking data from file like </w:t>
       </w:r>
-      <w:hyperlink r:id="rId14" w:history="1">
+      <w:hyperlink r:id="rId15" w:history="1">
         <w:r>
           <w:rPr>
             <w:rStyle w:val="Hyperlink"/>
@@ -2517,12 +2790,11 @@
         <w:rPr>
           <w:noProof/>
         </w:rPr>
-        <w:lastRenderedPageBreak/>
         <w:drawing>
           <wp:inline distT="0" distB="0" distL="0" distR="0">
             <wp:extent cx="5133975" cy="2013001"/>
             <wp:effectExtent l="19050" t="0" r="9525" b="0"/>
-            <wp:docPr id="2" name="Picture 0" descr="grc_block diagram.jpg"/>
+            <wp:docPr id="7" name="Picture 0" descr="grc_block diagram.jpg"/>
             <wp:cNvGraphicFramePr>
               <a:graphicFrameLocks xmlns:a="http://schemas.openxmlformats.org/drawingml/2006/main" noChangeAspect="1"/>
             </wp:cNvGraphicFramePr>
@@ -2534,7 +2806,7 @@
                     <pic:cNvPicPr/>
                   </pic:nvPicPr>
                   <pic:blipFill>
-                    <a:blip r:embed="rId15"/>
+                    <a:blip r:embed="rId16"/>
                     <a:stretch>
                       <a:fillRect/>
                     </a:stretch>
@@ -2595,18 +2867,26 @@
         <w:pStyle w:val="Heading1"/>
         <w:jc w:val="both"/>
       </w:pPr>
-      <w:bookmarkStart w:id="13" w:name="_Toc382514221"/>
+      <w:bookmarkStart w:id="14" w:name="_Toc383110761"/>
       <w:r>
         <w:t>Future scope</w:t>
       </w:r>
-      <w:bookmarkEnd w:id="13"/>
-    </w:p>
-    <w:p>
-      <w:pPr>
-        <w:jc w:val="both"/>
-      </w:pPr>
-      <w:r>
-        <w:t>The proposed project only measures two s-parameters at a time. To measure all four parameters, one has to disconnect the DUT and reverse the connection and perform the experiment. This can result in systematic errors. To achieve fully automatic measurement, two USRP B210 with switch and two directional couplers can be used as shown in fig 3. Now with four receiver channel simultaneous measurement all S parameters are possible [1].</w:t>
+      <w:bookmarkEnd w:id="14"/>
+    </w:p>
+    <w:p>
+      <w:pPr>
+        <w:jc w:val="both"/>
+      </w:pPr>
+      <w:r>
+        <w:t xml:space="preserve">The proposed project only measures two s-parameters at a time. To measure all four parameters, we have to disconnect the DUT and reverse the connection and perform the experiment. This can result in systematic errors. To achieve fully automatic measurement, two USRP B210 with switch and two directional couplers can be used as shown in fig 3. Now with four receiver </w:t>
+      </w:r>
+      <w:proofErr w:type="gramStart"/>
+      <w:r>
+        <w:t>channel</w:t>
+      </w:r>
+      <w:proofErr w:type="gramEnd"/>
+      <w:r>
+        <w:t xml:space="preserve"> simultaneous measurement of all S parameters is possible [1].</w:t>
       </w:r>
     </w:p>
     <w:p>
@@ -2618,11 +2898,12 @@
         <w:rPr>
           <w:noProof/>
         </w:rPr>
+        <w:lastRenderedPageBreak/>
         <w:drawing>
           <wp:inline distT="0" distB="0" distL="0" distR="0">
             <wp:extent cx="3200400" cy="2628900"/>
             <wp:effectExtent l="19050" t="0" r="0" b="0"/>
-            <wp:docPr id="8" name="Picture 4"/>
+            <wp:docPr id="5" name="Picture 4"/>
             <wp:cNvGraphicFramePr>
               <a:graphicFrameLocks xmlns:a="http://schemas.openxmlformats.org/drawingml/2006/main" noChangeAspect="1"/>
             </wp:cNvGraphicFramePr>
@@ -2636,7 +2917,7 @@
                     </pic:cNvPicPr>
                   </pic:nvPicPr>
                   <pic:blipFill>
-                    <a:blip r:embed="rId16" cstate="print"/>
+                    <a:blip r:embed="rId17" cstate="print"/>
                     <a:srcRect/>
                     <a:stretch>
                       <a:fillRect/>
@@ -2698,7 +2979,7 @@
       </w:r>
       <w:proofErr w:type="spellEnd"/>
       <w:r>
-        <w:t xml:space="preserve"> project.</w:t>
+        <w:t xml:space="preserve"> proposal.</w:t>
       </w:r>
     </w:p>
     <w:p>
@@ -2706,11 +2987,11 @@
         <w:pStyle w:val="Heading1"/>
         <w:jc w:val="both"/>
       </w:pPr>
-      <w:bookmarkStart w:id="14" w:name="_Toc382514222"/>
+      <w:bookmarkStart w:id="15" w:name="_Toc383110762"/>
       <w:r>
         <w:t>Deliverables</w:t>
       </w:r>
-      <w:bookmarkEnd w:id="14"/>
+      <w:bookmarkEnd w:id="15"/>
     </w:p>
     <w:p>
       <w:pPr>
@@ -2765,9 +3046,9 @@
       </w:r>
       <w:proofErr w:type="spellEnd"/>
       <w:r>
-        <w:t xml:space="preserve">. Each block mentioned before will have implementation file (C++ code) and a test file (python code). Apart from this applications written in python will come in handy when user want to analyze data saved in a file. Like </w:t>
-      </w:r>
-      <w:hyperlink r:id="rId17" w:history="1">
+        <w:t xml:space="preserve">. Each block will have implementation file (C++ code) and a test file (python code). Python application will come in handy when user want to analyze data saved in a file. Like </w:t>
+      </w:r>
+      <w:hyperlink r:id="rId18" w:history="1">
         <w:proofErr w:type="spellStart"/>
         <w:r>
           <w:rPr>
@@ -2795,11 +3076,23 @@
       </w:r>
       <w:proofErr w:type="spellEnd"/>
       <w:r>
-        <w:t xml:space="preserve">, a final script usrp_vna.py will be the end application of project that will provide user </w:t>
-      </w:r>
-      <w:r>
-        <w:lastRenderedPageBreak/>
-        <w:t>interface just like VNA for calibration, perform measurement, display data, save measurement data to file etc.</w:t>
+        <w:t>, a final script usrp_vna.py will be the end application of project that will provide user interface just like VNA for calibration, perform measurement, display data, save measurement data to file etc.</w:t>
+      </w:r>
+    </w:p>
+    <w:p>
+      <w:pPr>
+        <w:jc w:val="both"/>
+      </w:pPr>
+      <w:r>
+        <w:t xml:space="preserve">Apart from coding during GSOC, a blog will be created to post the updates about the project. Documentation necessary to explain working theory of VNA, tutorial about USRP B210, creating custom block on </w:t>
+      </w:r>
+      <w:proofErr w:type="spellStart"/>
+      <w:r>
+        <w:t>gnuradio</w:t>
+      </w:r>
+      <w:proofErr w:type="spellEnd"/>
+      <w:r>
+        <w:t xml:space="preserve"> and explanation of code will be provided.</w:t>
       </w:r>
     </w:p>
     <w:p>
@@ -3051,6 +3344,7 @@
         <w:rPr>
           <w:b/>
         </w:rPr>
+        <w:lastRenderedPageBreak/>
         <w:t>plot_smith</w:t>
       </w:r>
       <w:r>
@@ -3105,7 +3399,7 @@
         <w:jc w:val="both"/>
       </w:pPr>
       <w:r>
-        <w:t>Comparison of results with VNA available in college laboratory.</w:t>
+        <w:t>Comparison of results with Agilent E5062A available in college laboratory.</w:t>
       </w:r>
     </w:p>
     <w:p>
@@ -3118,7 +3412,7 @@
         <w:jc w:val="both"/>
       </w:pPr>
       <w:r>
-        <w:t>Documentation and examples.</w:t>
+        <w:t>Documentation</w:t>
       </w:r>
     </w:p>
     <w:p>
@@ -3126,11 +3420,27 @@
         <w:pStyle w:val="Heading1"/>
         <w:jc w:val="both"/>
       </w:pPr>
-      <w:bookmarkStart w:id="15" w:name="_Toc382514223"/>
+      <w:bookmarkStart w:id="16" w:name="_Toc383110763"/>
       <w:r>
         <w:t>Timeline</w:t>
       </w:r>
-      <w:bookmarkEnd w:id="15"/>
+      <w:bookmarkEnd w:id="16"/>
+    </w:p>
+    <w:p>
+      <w:pPr>
+        <w:jc w:val="both"/>
+      </w:pPr>
+      <w:r>
+        <w:t xml:space="preserve">As per the curriculum of </w:t>
+      </w:r>
+      <w:proofErr w:type="spellStart"/>
+      <w:r>
+        <w:t>Nirma</w:t>
+      </w:r>
+      <w:proofErr w:type="spellEnd"/>
+      <w:r>
+        <w:t xml:space="preserve"> University, a final year student is supposed to work on projects only – no class and no exam. I don’t have any other commitments or plan to go on vacation during summer. I have one goal only - to complete this project successfully. Since there is no class or exam, I will dedicate myself at least 45-50 hours per week for this project.</w:t>
+      </w:r>
     </w:p>
     <w:p>
       <w:pPr>
@@ -3192,7 +3502,7 @@
         <w:t>2014):</w:t>
       </w:r>
       <w:r>
-        <w:t xml:space="preserve"> Get to know the mentor. Learn more about VNA – the theory behind the calibration, mathematical equations for it, familiarized with USRP B210 board and RF components, calibration the VNA available in lab</w:t>
+        <w:t xml:space="preserve"> Get to know the community. Learn more about VNA – the theory behind the calibration, mathematical equations for it, familiarized with USRP B210 board and RF components, calibration the VNA available in lab</w:t>
       </w:r>
     </w:p>
     <w:p>
@@ -3220,7 +3530,7 @@
         <w:t xml:space="preserve">  </w:t>
       </w:r>
       <w:r>
-        <w:t>get hands on USRP B210. Practice couple of programs to familiarize with USRP board. Setup device as shown in figure 2</w:t>
+        <w:t>get hand on experience with on USRP B210. Practice couple of programs to familiarize with USRP board. Setup device as shown in figure 2</w:t>
       </w:r>
     </w:p>
     <w:p>
@@ -3267,7 +3577,7 @@
         <w:t xml:space="preserve">Week 4 to 6: </w:t>
       </w:r>
       <w:r>
-        <w:t>calibration of VNA block; preparing for midterm evaluation</w:t>
+        <w:t>calibration of VNA block; prepare for midterm evaluation</w:t>
       </w:r>
     </w:p>
     <w:p>
@@ -3381,13 +3691,33 @@
         <w:t>perform test on various devices available, prepare documentation and comparison o</w:t>
       </w:r>
       <w:r>
-        <w:rPr>
-          <w:b/>
-        </w:rPr>
         <w:t>f</w:t>
       </w:r>
       <w:r>
-        <w:t xml:space="preserve"> results with VNA available in university and prepare for final evaluation</w:t>
+        <w:t xml:space="preserve"> results with Agilent </w:t>
+      </w:r>
+      <w:r>
+        <w:rPr>
+          <w:rFonts w:ascii="Calibri" w:hAnsi="Calibri"/>
+          <w:bCs/>
+          <w:color w:val="222222"/>
+          <w:shd w:val="clear" w:color="auto" w:fill="FFFFFF"/>
+        </w:rPr>
+        <w:t>E5062A</w:t>
+      </w:r>
+      <w:r>
+        <w:rPr>
+          <w:rStyle w:val="apple-converted-space"/>
+          <w:rFonts w:ascii="Calibri" w:hAnsi="Calibri"/>
+          <w:b/>
+          <w:bCs/>
+          <w:color w:val="222222"/>
+          <w:shd w:val="clear" w:color="auto" w:fill="FFFFFF"/>
+        </w:rPr>
+        <w:t> </w:t>
+      </w:r>
+      <w:r>
+        <w:t xml:space="preserve"> available in university and prepare for final evaluation</w:t>
       </w:r>
     </w:p>
     <w:p>
@@ -3395,11 +3725,11 @@
         <w:pStyle w:val="Heading1"/>
         <w:jc w:val="both"/>
       </w:pPr>
-      <w:bookmarkStart w:id="16" w:name="_Toc382514224"/>
+      <w:bookmarkStart w:id="17" w:name="_Toc383110764"/>
       <w:r>
         <w:t>Personal Background</w:t>
       </w:r>
-      <w:bookmarkEnd w:id="16"/>
+      <w:bookmarkEnd w:id="17"/>
     </w:p>
     <w:p>
       <w:pPr>
@@ -3415,60 +3745,68 @@
       </w:r>
       <w:proofErr w:type="spellEnd"/>
       <w:r>
-        <w:t xml:space="preserve"> University, India. It amazes me how VNA works – a single measurement device to solve many engineering problems. That and my interest in SDR and digital signal processing are my motivation to choose this project. I came </w:t>
-      </w:r>
+        <w:t xml:space="preserve"> University, India. It amazes me how VNA works – a single measurement device to solve many engineering problems. That and my interest in SDR, open source software and digital signal processing have motivated me to choose this project. I came across GNU Radio during my fifth semester when I was studying Digital communication systems.  During my internship at National Instruments this year, I came across USRP platform. I learned a lot about NI’s USRP platform. It is attractive because of the fact that single piece hardware can be used for variety of applications. I am looking forward to work with </w:t>
+      </w:r>
+      <w:proofErr w:type="spellStart"/>
+      <w:r>
+        <w:t>Ettus</w:t>
+      </w:r>
+      <w:proofErr w:type="spellEnd"/>
+      <w:r>
+        <w:t xml:space="preserve"> research’s USRP device. </w:t>
+      </w:r>
+    </w:p>
+    <w:p>
+      <w:pPr>
+        <w:spacing w:after="0"/>
+        <w:jc w:val="both"/>
+      </w:pPr>
+      <w:r>
+        <w:t>My interest in open source programming developed after interacting with ns3 and beagleboard.org community during last year (I didn’t have actual project back then). For more than a year, I am engaged with open source programming. The support and strength of community helped me to learn many new things. I finally feel confident enough to float my own proposal and complete this project.</w:t>
+      </w:r>
+    </w:p>
+    <w:p>
+      <w:pPr>
+        <w:jc w:val="both"/>
+      </w:pPr>
       <w:r>
         <w:lastRenderedPageBreak/>
-        <w:t xml:space="preserve">across GNU Radio during my fifth semester when I was studying Digital communication systems.  During my internship at National Instruments this year, I came across USRP platform. I learned a lot about NI’s USRP platform. It is simply amazing because developers can invest their time in implementation of actual algorithms. I am looking forward to work with </w:t>
+        <w:t xml:space="preserve">I have good experience of coding using C, C++, bash shell script and VHDL. During last semester, I have also designed portable ECG device using </w:t>
       </w:r>
       <w:proofErr w:type="spellStart"/>
       <w:r>
-        <w:t>Ettus</w:t>
+        <w:t>Beaglebone</w:t>
       </w:r>
       <w:proofErr w:type="spellEnd"/>
       <w:r>
-        <w:t xml:space="preserve"> research’s USRP device. </w:t>
-      </w:r>
-    </w:p>
-    <w:p>
-      <w:pPr>
-        <w:spacing w:after="0"/>
-        <w:jc w:val="both"/>
-      </w:pPr>
-      <w:r>
-        <w:t>I got interest in open source programming after going through last year’s GSOC. For more than a year, I am engaged with open source programming. The support and contacts with some great people helped me to learn many new things. More than anything transparency in code due to open source helps people to understand core concepts behind any program.</w:t>
-      </w:r>
-      <w:r>
-        <w:t xml:space="preserve"> </w:t>
-      </w:r>
-      <w:r>
-        <w:t>That’s why I am so interested in open source programming.</w:t>
-      </w:r>
-    </w:p>
-    <w:p>
-      <w:pPr>
-        <w:jc w:val="both"/>
-      </w:pPr>
-      <w:r>
-        <w:t xml:space="preserve">I have good experience of coding using C, C++, bash shell script and VHDL. During last semester, I have also designed portable ECG device using </w:t>
-      </w:r>
-      <w:proofErr w:type="spellStart"/>
-      <w:r>
-        <w:t>Beaglebone</w:t>
-      </w:r>
-      <w:proofErr w:type="spellEnd"/>
-      <w:r>
-        <w:t xml:space="preserve"> running angstrom OS, Linux device drivers and QT </w:t>
-      </w:r>
-      <w:proofErr w:type="spellStart"/>
+        <w:t xml:space="preserve"> running Linux and GUI using QT. I am pretty confident in my coding skills as well as my ability to understand the technical details of VNA.</w:t>
+      </w:r>
+    </w:p>
+    <w:p>
+      <w:pPr>
+        <w:pStyle w:val="Heading1"/>
+        <w:jc w:val="both"/>
+      </w:pPr>
+      <w:bookmarkStart w:id="18" w:name="_Toc383110765"/>
+      <w:r>
+        <w:t>Conclusion</w:t>
+      </w:r>
+      <w:bookmarkEnd w:id="18"/>
+    </w:p>
+    <w:p>
+      <w:pPr>
+        <w:jc w:val="both"/>
+      </w:pPr>
+      <w:r>
+        <w:t xml:space="preserve">VNA is considered as most delicate and useful device among RF engineers. This proposal shows the fundaments to design VNA out of SDR. With wide frequency span of USRP B210, advance calibration methods and methods to improve dynamic range – VNA made out of USRP can </w:t>
+      </w:r>
       <w:proofErr w:type="gramStart"/>
       <w:r>
-        <w:t>gui</w:t>
-      </w:r>
-      <w:proofErr w:type="spellEnd"/>
+        <w:t>compete</w:t>
+      </w:r>
       <w:proofErr w:type="gramEnd"/>
       <w:r>
-        <w:t>. So, I am comfortable with Linux environment and programming.</w:t>
+        <w:t xml:space="preserve"> some VNA available in market. Besides that student will have chance to use VNA as well as continue to contribute in the field of software defined radio.</w:t>
       </w:r>
     </w:p>
     <w:p>
@@ -3476,38 +3814,11 @@
         <w:pStyle w:val="Heading1"/>
         <w:jc w:val="both"/>
       </w:pPr>
-      <w:bookmarkStart w:id="17" w:name="_Toc382514225"/>
-      <w:r>
-        <w:t>Conclusion</w:t>
-      </w:r>
-      <w:bookmarkEnd w:id="17"/>
-    </w:p>
-    <w:p>
-      <w:pPr>
-        <w:jc w:val="both"/>
-      </w:pPr>
-      <w:r>
-        <w:t xml:space="preserve">VNA is considered as most delicate and useful device among RF engineers. This proposal shows the fundaments to design VNA out of SDR. With wide frequency span of USRP B210, advance calibration methods and methods to improve dynamic range – VNA made out of USRP can </w:t>
-      </w:r>
-      <w:proofErr w:type="gramStart"/>
-      <w:r>
-        <w:t>compete</w:t>
-      </w:r>
-      <w:proofErr w:type="gramEnd"/>
-      <w:r>
-        <w:t xml:space="preserve"> some VNA available in market. Besides that student will have chance to use VNA as well as continue to contribute in the field of software defined radio.</w:t>
-      </w:r>
-    </w:p>
-    <w:p>
-      <w:pPr>
-        <w:pStyle w:val="Heading1"/>
-        <w:jc w:val="both"/>
-      </w:pPr>
-      <w:bookmarkStart w:id="18" w:name="_Toc382514226"/>
+      <w:bookmarkStart w:id="19" w:name="_Toc383110766"/>
       <w:r>
         <w:t>Components required</w:t>
       </w:r>
-      <w:bookmarkEnd w:id="18"/>
+      <w:bookmarkEnd w:id="19"/>
     </w:p>
     <w:p>
       <w:pPr>
@@ -3592,11 +3903,11 @@
         <w:pStyle w:val="Heading1"/>
         <w:jc w:val="both"/>
       </w:pPr>
-      <w:bookmarkStart w:id="19" w:name="_Toc382514227"/>
+      <w:bookmarkStart w:id="20" w:name="_Toc383110767"/>
       <w:r>
         <w:t>Reference</w:t>
       </w:r>
-      <w:bookmarkEnd w:id="19"/>
+      <w:bookmarkEnd w:id="20"/>
     </w:p>
     <w:p>
       <w:pPr>
@@ -3607,7 +3918,7 @@
         </w:numPr>
         <w:jc w:val="both"/>
       </w:pPr>
-      <w:hyperlink r:id="rId18" w:history="1">
+      <w:hyperlink r:id="rId19" w:history="1">
         <w:r>
           <w:rPr>
             <w:rStyle w:val="Hyperlink"/>
@@ -3628,7 +3939,7 @@
         </w:numPr>
         <w:jc w:val="both"/>
       </w:pPr>
-      <w:hyperlink r:id="rId19" w:history="1">
+      <w:hyperlink r:id="rId20" w:history="1">
         <w:r>
           <w:rPr>
             <w:rStyle w:val="Hyperlink"/>
@@ -3649,7 +3960,7 @@
         </w:numPr>
         <w:jc w:val="both"/>
       </w:pPr>
-      <w:hyperlink r:id="rId20" w:history="1">
+      <w:hyperlink r:id="rId21" w:history="1">
         <w:r>
           <w:rPr>
             <w:rStyle w:val="Hyperlink"/>
@@ -3681,7 +3992,7 @@
         </w:numPr>
         <w:jc w:val="both"/>
       </w:pPr>
-      <w:hyperlink r:id="rId21" w:history="1">
+      <w:hyperlink r:id="rId22" w:history="1">
         <w:r>
           <w:rPr>
             <w:rStyle w:val="Hyperlink"/>
@@ -3730,7 +4041,7 @@
         </w:numPr>
         <w:jc w:val="both"/>
       </w:pPr>
-      <w:hyperlink r:id="rId22" w:history="1">
+      <w:hyperlink r:id="rId23" w:history="1">
         <w:r>
           <w:rPr>
             <w:rStyle w:val="Hyperlink"/>
@@ -3769,7 +4080,7 @@
         </w:numPr>
         <w:jc w:val="both"/>
       </w:pPr>
-      <w:hyperlink r:id="rId23" w:history="1">
+      <w:hyperlink r:id="rId24" w:history="1">
         <w:r>
           <w:rPr>
             <w:rStyle w:val="Hyperlink"/>
@@ -3781,7 +4092,38 @@
         <w:t>, Tom McDermott</w:t>
       </w:r>
     </w:p>
-    <w:p/>
+    <w:p>
+      <w:pPr>
+        <w:pStyle w:val="ListParagraph"/>
+        <w:numPr>
+          <w:ilvl w:val="0"/>
+          <w:numId w:val="4"/>
+        </w:numPr>
+        <w:jc w:val="both"/>
+      </w:pPr>
+      <w:r>
+        <w:t xml:space="preserve"> </w:t>
+      </w:r>
+      <w:hyperlink r:id="rId25" w:history="1">
+        <w:r>
+          <w:rPr>
+            <w:rStyle w:val="Hyperlink"/>
+          </w:rPr>
+          <w:t>Schematics of USRP B210</w:t>
+        </w:r>
+      </w:hyperlink>
+      <w:r>
+        <w:t xml:space="preserve">, </w:t>
+      </w:r>
+      <w:proofErr w:type="spellStart"/>
+      <w:r>
+        <w:t>Ettus</w:t>
+      </w:r>
+      <w:proofErr w:type="spellEnd"/>
+      <w:r>
+        <w:t xml:space="preserve"> Research</w:t>
+      </w:r>
+    </w:p>
     <w:p/>
     <w:sectPr>
       <w:pgSz w:w="12240" w:h="15840"/>
@@ -4223,6 +4565,119 @@
       </w:pPr>
     </w:lvl>
   </w:abstractNum>
+  <w:abstractNum w:abstractNumId="4">
+    <w:nsid w:val="7E4B5A38"/>
+    <w:multiLevelType w:val="hybridMultilevel"/>
+    <w:tmpl w:val="CE4A7D40"/>
+    <w:lvl w:ilvl="0" w:tplc="04090001">
+      <w:start w:val="1"/>
+      <w:numFmt w:val="bullet"/>
+      <w:lvlText w:val=""/>
+      <w:lvlJc w:val="left"/>
+      <w:pPr>
+        <w:ind w:left="720" w:hanging="360"/>
+      </w:pPr>
+      <w:rPr>
+        <w:rFonts w:ascii="Symbol" w:hAnsi="Symbol" w:hint="default"/>
+      </w:rPr>
+    </w:lvl>
+    <w:lvl w:ilvl="1" w:tplc="04090003" w:tentative="1">
+      <w:start w:val="1"/>
+      <w:numFmt w:val="bullet"/>
+      <w:lvlText w:val="o"/>
+      <w:lvlJc w:val="left"/>
+      <w:pPr>
+        <w:ind w:left="1440" w:hanging="360"/>
+      </w:pPr>
+      <w:rPr>
+        <w:rFonts w:ascii="Courier New" w:hAnsi="Courier New" w:cs="Courier New" w:hint="default"/>
+      </w:rPr>
+    </w:lvl>
+    <w:lvl w:ilvl="2" w:tplc="04090005" w:tentative="1">
+      <w:start w:val="1"/>
+      <w:numFmt w:val="bullet"/>
+      <w:lvlText w:val=""/>
+      <w:lvlJc w:val="left"/>
+      <w:pPr>
+        <w:ind w:left="2160" w:hanging="360"/>
+      </w:pPr>
+      <w:rPr>
+        <w:rFonts w:ascii="Wingdings" w:hAnsi="Wingdings" w:hint="default"/>
+      </w:rPr>
+    </w:lvl>
+    <w:lvl w:ilvl="3" w:tplc="04090001" w:tentative="1">
+      <w:start w:val="1"/>
+      <w:numFmt w:val="bullet"/>
+      <w:lvlText w:val=""/>
+      <w:lvlJc w:val="left"/>
+      <w:pPr>
+        <w:ind w:left="2880" w:hanging="360"/>
+      </w:pPr>
+      <w:rPr>
+        <w:rFonts w:ascii="Symbol" w:hAnsi="Symbol" w:hint="default"/>
+      </w:rPr>
+    </w:lvl>
+    <w:lvl w:ilvl="4" w:tplc="04090003" w:tentative="1">
+      <w:start w:val="1"/>
+      <w:numFmt w:val="bullet"/>
+      <w:lvlText w:val="o"/>
+      <w:lvlJc w:val="left"/>
+      <w:pPr>
+        <w:ind w:left="3600" w:hanging="360"/>
+      </w:pPr>
+      <w:rPr>
+        <w:rFonts w:ascii="Courier New" w:hAnsi="Courier New" w:cs="Courier New" w:hint="default"/>
+      </w:rPr>
+    </w:lvl>
+    <w:lvl w:ilvl="5" w:tplc="04090005" w:tentative="1">
+      <w:start w:val="1"/>
+      <w:numFmt w:val="bullet"/>
+      <w:lvlText w:val=""/>
+      <w:lvlJc w:val="left"/>
+      <w:pPr>
+        <w:ind w:left="4320" w:hanging="360"/>
+      </w:pPr>
+      <w:rPr>
+        <w:rFonts w:ascii="Wingdings" w:hAnsi="Wingdings" w:hint="default"/>
+      </w:rPr>
+    </w:lvl>
+    <w:lvl w:ilvl="6" w:tplc="04090001" w:tentative="1">
+      <w:start w:val="1"/>
+      <w:numFmt w:val="bullet"/>
+      <w:lvlText w:val=""/>
+      <w:lvlJc w:val="left"/>
+      <w:pPr>
+        <w:ind w:left="5040" w:hanging="360"/>
+      </w:pPr>
+      <w:rPr>
+        <w:rFonts w:ascii="Symbol" w:hAnsi="Symbol" w:hint="default"/>
+      </w:rPr>
+    </w:lvl>
+    <w:lvl w:ilvl="7" w:tplc="04090003" w:tentative="1">
+      <w:start w:val="1"/>
+      <w:numFmt w:val="bullet"/>
+      <w:lvlText w:val="o"/>
+      <w:lvlJc w:val="left"/>
+      <w:pPr>
+        <w:ind w:left="5760" w:hanging="360"/>
+      </w:pPr>
+      <w:rPr>
+        <w:rFonts w:ascii="Courier New" w:hAnsi="Courier New" w:cs="Courier New" w:hint="default"/>
+      </w:rPr>
+    </w:lvl>
+    <w:lvl w:ilvl="8" w:tplc="04090005" w:tentative="1">
+      <w:start w:val="1"/>
+      <w:numFmt w:val="bullet"/>
+      <w:lvlText w:val=""/>
+      <w:lvlJc w:val="left"/>
+      <w:pPr>
+        <w:ind w:left="6480" w:hanging="360"/>
+      </w:pPr>
+      <w:rPr>
+        <w:rFonts w:ascii="Wingdings" w:hAnsi="Wingdings" w:hint="default"/>
+      </w:rPr>
+    </w:lvl>
+  </w:abstractNum>
   <w:num w:numId="1">
     <w:abstractNumId w:val="2"/>
   </w:num>
@@ -4234,6 +4689,9 @@
   </w:num>
   <w:num w:numId="4">
     <w:abstractNumId w:val="3"/>
+  </w:num>
+  <w:num w:numId="5">
+    <w:abstractNumId w:val="4"/>
   </w:num>
 </w:numbering>
 </file>
@@ -4397,7 +4855,7 @@
   <w:style w:type="paragraph" w:default="1" w:styleId="Normal">
     <w:name w:val="Normal"/>
     <w:qFormat/>
-    <w:rsid w:val="0073228B"/>
+    <w:rsid w:val="00C137F3"/>
   </w:style>
   <w:style w:type="paragraph" w:styleId="Heading1">
     <w:name w:val="heading 1"/>
@@ -4745,6 +5203,11 @@
     <w:basedOn w:val="DefaultParagraphFont"/>
     <w:rsid w:val="0073228B"/>
   </w:style>
+  <w:style w:type="character" w:customStyle="1" w:styleId="apple-converted-space">
+    <w:name w:val="apple-converted-space"/>
+    <w:basedOn w:val="DefaultParagraphFont"/>
+    <w:rsid w:val="00C137F3"/>
+  </w:style>
 </w:styles>
 </file>
 

</xml_diff>

<commit_message>
updated VNA_GSOC14_proposal.docx and VNA_GSOC14_proposal.pdf
</commit_message>
<xml_diff>
--- a/VNA_GSOC14_proposal.docx
+++ b/VNA_GSOC14_proposal.docx
@@ -209,7 +209,7 @@
           <wp:inline distT="0" distB="0" distL="0" distR="0">
             <wp:extent cx="5810250" cy="3505200"/>
             <wp:effectExtent l="19050" t="0" r="0" b="0"/>
-            <wp:docPr id="1" name="Picture 4"/>
+            <wp:docPr id="3" name="Picture 4"/>
             <wp:cNvGraphicFramePr>
               <a:graphicFrameLocks xmlns:a="http://schemas.openxmlformats.org/drawingml/2006/main" noChangeAspect="1"/>
             </wp:cNvGraphicFramePr>
@@ -325,7 +325,7 @@
           <w:r>
             <w:fldChar w:fldCharType="separate"/>
           </w:r>
-          <w:hyperlink w:anchor="_Toc383196914" w:history="1">
+          <w:hyperlink w:anchor="_Toc383206473" w:history="1">
             <w:r>
               <w:rPr>
                 <w:rStyle w:val="Hyperlink"/>
@@ -352,7 +352,7 @@
                 <w:noProof/>
                 <w:webHidden/>
               </w:rPr>
-              <w:instrText xml:space="preserve"> PAGEREF _Toc383196914 \h </w:instrText>
+              <w:instrText xml:space="preserve"> PAGEREF _Toc383206473 \h </w:instrText>
             </w:r>
             <w:r>
               <w:rPr>
@@ -394,7 +394,7 @@
               <w:noProof/>
             </w:rPr>
           </w:pPr>
-          <w:hyperlink w:anchor="_Toc383196915" w:history="1">
+          <w:hyperlink w:anchor="_Toc383206474" w:history="1">
             <w:r>
               <w:rPr>
                 <w:rStyle w:val="Hyperlink"/>
@@ -421,7 +421,7 @@
                 <w:noProof/>
                 <w:webHidden/>
               </w:rPr>
-              <w:instrText xml:space="preserve"> PAGEREF _Toc383196915 \h </w:instrText>
+              <w:instrText xml:space="preserve"> PAGEREF _Toc383206474 \h </w:instrText>
             </w:r>
             <w:r>
               <w:rPr>
@@ -463,7 +463,7 @@
               <w:noProof/>
             </w:rPr>
           </w:pPr>
-          <w:hyperlink w:anchor="_Toc383196916" w:history="1">
+          <w:hyperlink w:anchor="_Toc383206475" w:history="1">
             <w:r>
               <w:rPr>
                 <w:rStyle w:val="Hyperlink"/>
@@ -490,7 +490,7 @@
                 <w:noProof/>
                 <w:webHidden/>
               </w:rPr>
-              <w:instrText xml:space="preserve"> PAGEREF _Toc383196916 \h </w:instrText>
+              <w:instrText xml:space="preserve"> PAGEREF _Toc383206475 \h </w:instrText>
             </w:r>
             <w:r>
               <w:rPr>
@@ -532,7 +532,7 @@
               <w:noProof/>
             </w:rPr>
           </w:pPr>
-          <w:hyperlink w:anchor="_Toc383196917" w:history="1">
+          <w:hyperlink w:anchor="_Toc383206476" w:history="1">
             <w:r>
               <w:rPr>
                 <w:rStyle w:val="Hyperlink"/>
@@ -559,7 +559,7 @@
                 <w:noProof/>
                 <w:webHidden/>
               </w:rPr>
-              <w:instrText xml:space="preserve"> PAGEREF _Toc383196917 \h </w:instrText>
+              <w:instrText xml:space="preserve"> PAGEREF _Toc383206476 \h </w:instrText>
             </w:r>
             <w:r>
               <w:rPr>
@@ -601,7 +601,7 @@
               <w:noProof/>
             </w:rPr>
           </w:pPr>
-          <w:hyperlink w:anchor="_Toc383196918" w:history="1">
+          <w:hyperlink w:anchor="_Toc383206477" w:history="1">
             <w:r>
               <w:rPr>
                 <w:rStyle w:val="Hyperlink"/>
@@ -628,7 +628,7 @@
                 <w:noProof/>
                 <w:webHidden/>
               </w:rPr>
-              <w:instrText xml:space="preserve"> PAGEREF _Toc383196918 \h </w:instrText>
+              <w:instrText xml:space="preserve"> PAGEREF _Toc383206477 \h </w:instrText>
             </w:r>
             <w:r>
               <w:rPr>
@@ -670,7 +670,7 @@
               <w:noProof/>
             </w:rPr>
           </w:pPr>
-          <w:hyperlink w:anchor="_Toc383196919" w:history="1">
+          <w:hyperlink w:anchor="_Toc383206478" w:history="1">
             <w:r>
               <w:rPr>
                 <w:rStyle w:val="Hyperlink"/>
@@ -697,7 +697,7 @@
                 <w:noProof/>
                 <w:webHidden/>
               </w:rPr>
-              <w:instrText xml:space="preserve"> PAGEREF _Toc383196919 \h </w:instrText>
+              <w:instrText xml:space="preserve"> PAGEREF _Toc383206478 \h </w:instrText>
             </w:r>
             <w:r>
               <w:rPr>
@@ -739,7 +739,7 @@
               <w:noProof/>
             </w:rPr>
           </w:pPr>
-          <w:hyperlink w:anchor="_Toc383196920" w:history="1">
+          <w:hyperlink w:anchor="_Toc383206479" w:history="1">
             <w:r>
               <w:rPr>
                 <w:rStyle w:val="Hyperlink"/>
@@ -766,7 +766,7 @@
                 <w:noProof/>
                 <w:webHidden/>
               </w:rPr>
-              <w:instrText xml:space="preserve"> PAGEREF _Toc383196920 \h </w:instrText>
+              <w:instrText xml:space="preserve"> PAGEREF _Toc383206479 \h </w:instrText>
             </w:r>
             <w:r>
               <w:rPr>
@@ -808,7 +808,7 @@
               <w:noProof/>
             </w:rPr>
           </w:pPr>
-          <w:hyperlink w:anchor="_Toc383196921" w:history="1">
+          <w:hyperlink w:anchor="_Toc383206480" w:history="1">
             <w:r>
               <w:rPr>
                 <w:rStyle w:val="Hyperlink"/>
@@ -835,7 +835,7 @@
                 <w:noProof/>
                 <w:webHidden/>
               </w:rPr>
-              <w:instrText xml:space="preserve"> PAGEREF _Toc383196921 \h </w:instrText>
+              <w:instrText xml:space="preserve"> PAGEREF _Toc383206480 \h </w:instrText>
             </w:r>
             <w:r>
               <w:rPr>
@@ -877,7 +877,7 @@
               <w:noProof/>
             </w:rPr>
           </w:pPr>
-          <w:hyperlink w:anchor="_Toc383196922" w:history="1">
+          <w:hyperlink w:anchor="_Toc383206481" w:history="1">
             <w:r>
               <w:rPr>
                 <w:rStyle w:val="Hyperlink"/>
@@ -904,7 +904,7 @@
                 <w:noProof/>
                 <w:webHidden/>
               </w:rPr>
-              <w:instrText xml:space="preserve"> PAGEREF _Toc383196922 \h </w:instrText>
+              <w:instrText xml:space="preserve"> PAGEREF _Toc383206481 \h </w:instrText>
             </w:r>
             <w:r>
               <w:rPr>
@@ -946,7 +946,7 @@
               <w:noProof/>
             </w:rPr>
           </w:pPr>
-          <w:hyperlink w:anchor="_Toc383196923" w:history="1">
+          <w:hyperlink w:anchor="_Toc383206482" w:history="1">
             <w:r>
               <w:rPr>
                 <w:rStyle w:val="Hyperlink"/>
@@ -973,7 +973,7 @@
                 <w:noProof/>
                 <w:webHidden/>
               </w:rPr>
-              <w:instrText xml:space="preserve"> PAGEREF _Toc383196923 \h </w:instrText>
+              <w:instrText xml:space="preserve"> PAGEREF _Toc383206482 \h </w:instrText>
             </w:r>
             <w:r>
               <w:rPr>
@@ -1015,7 +1015,7 @@
               <w:noProof/>
             </w:rPr>
           </w:pPr>
-          <w:hyperlink w:anchor="_Toc383196924" w:history="1">
+          <w:hyperlink w:anchor="_Toc383206483" w:history="1">
             <w:r>
               <w:rPr>
                 <w:rStyle w:val="Hyperlink"/>
@@ -1042,7 +1042,7 @@
                 <w:noProof/>
                 <w:webHidden/>
               </w:rPr>
-              <w:instrText xml:space="preserve"> PAGEREF _Toc383196924 \h </w:instrText>
+              <w:instrText xml:space="preserve"> PAGEREF _Toc383206483 \h </w:instrText>
             </w:r>
             <w:r>
               <w:rPr>
@@ -1084,7 +1084,7 @@
               <w:noProof/>
             </w:rPr>
           </w:pPr>
-          <w:hyperlink w:anchor="_Toc383196925" w:history="1">
+          <w:hyperlink w:anchor="_Toc383206484" w:history="1">
             <w:r>
               <w:rPr>
                 <w:rStyle w:val="Hyperlink"/>
@@ -1111,7 +1111,7 @@
                 <w:noProof/>
                 <w:webHidden/>
               </w:rPr>
-              <w:instrText xml:space="preserve"> PAGEREF _Toc383196925 \h </w:instrText>
+              <w:instrText xml:space="preserve"> PAGEREF _Toc383206484 \h </w:instrText>
             </w:r>
             <w:r>
               <w:rPr>
@@ -1153,7 +1153,7 @@
               <w:noProof/>
             </w:rPr>
           </w:pPr>
-          <w:hyperlink w:anchor="_Toc383196926" w:history="1">
+          <w:hyperlink w:anchor="_Toc383206485" w:history="1">
             <w:r>
               <w:rPr>
                 <w:rStyle w:val="Hyperlink"/>
@@ -1180,7 +1180,7 @@
                 <w:noProof/>
                 <w:webHidden/>
               </w:rPr>
-              <w:instrText xml:space="preserve"> PAGEREF _Toc383196926 \h </w:instrText>
+              <w:instrText xml:space="preserve"> PAGEREF _Toc383206485 \h </w:instrText>
             </w:r>
             <w:r>
               <w:rPr>
@@ -1222,7 +1222,7 @@
               <w:noProof/>
             </w:rPr>
           </w:pPr>
-          <w:hyperlink w:anchor="_Toc383196927" w:history="1">
+          <w:hyperlink w:anchor="_Toc383206486" w:history="1">
             <w:r>
               <w:rPr>
                 <w:rStyle w:val="Hyperlink"/>
@@ -1249,7 +1249,7 @@
                 <w:noProof/>
                 <w:webHidden/>
               </w:rPr>
-              <w:instrText xml:space="preserve"> PAGEREF _Toc383196927 \h </w:instrText>
+              <w:instrText xml:space="preserve"> PAGEREF _Toc383206486 \h </w:instrText>
             </w:r>
             <w:r>
               <w:rPr>
@@ -1291,7 +1291,7 @@
               <w:noProof/>
             </w:rPr>
           </w:pPr>
-          <w:hyperlink w:anchor="_Toc383196928" w:history="1">
+          <w:hyperlink w:anchor="_Toc383206487" w:history="1">
             <w:r>
               <w:rPr>
                 <w:rStyle w:val="Hyperlink"/>
@@ -1318,7 +1318,7 @@
                 <w:noProof/>
                 <w:webHidden/>
               </w:rPr>
-              <w:instrText xml:space="preserve"> PAGEREF _Toc383196928 \h </w:instrText>
+              <w:instrText xml:space="preserve"> PAGEREF _Toc383206487 \h </w:instrText>
             </w:r>
             <w:r>
               <w:rPr>
@@ -1360,7 +1360,7 @@
               <w:noProof/>
             </w:rPr>
           </w:pPr>
-          <w:hyperlink w:anchor="_Toc383196929" w:history="1">
+          <w:hyperlink w:anchor="_Toc383206488" w:history="1">
             <w:r>
               <w:rPr>
                 <w:rStyle w:val="Hyperlink"/>
@@ -1387,7 +1387,7 @@
                 <w:noProof/>
                 <w:webHidden/>
               </w:rPr>
-              <w:instrText xml:space="preserve"> PAGEREF _Toc383196929 \h </w:instrText>
+              <w:instrText xml:space="preserve"> PAGEREF _Toc383206488 \h </w:instrText>
             </w:r>
             <w:r>
               <w:rPr>
@@ -1429,7 +1429,7 @@
               <w:noProof/>
             </w:rPr>
           </w:pPr>
-          <w:hyperlink w:anchor="_Toc383196930" w:history="1">
+          <w:hyperlink w:anchor="_Toc383206489" w:history="1">
             <w:r>
               <w:rPr>
                 <w:rStyle w:val="Hyperlink"/>
@@ -1456,7 +1456,7 @@
                 <w:noProof/>
                 <w:webHidden/>
               </w:rPr>
-              <w:instrText xml:space="preserve"> PAGEREF _Toc383196930 \h </w:instrText>
+              <w:instrText xml:space="preserve"> PAGEREF _Toc383206489 \h </w:instrText>
             </w:r>
             <w:r>
               <w:rPr>
@@ -1498,7 +1498,7 @@
               <w:noProof/>
             </w:rPr>
           </w:pPr>
-          <w:hyperlink w:anchor="_Toc383196931" w:history="1">
+          <w:hyperlink w:anchor="_Toc383206490" w:history="1">
             <w:r>
               <w:rPr>
                 <w:rStyle w:val="Hyperlink"/>
@@ -1525,7 +1525,7 @@
                 <w:noProof/>
                 <w:webHidden/>
               </w:rPr>
-              <w:instrText xml:space="preserve"> PAGEREF _Toc383196931 \h </w:instrText>
+              <w:instrText xml:space="preserve"> PAGEREF _Toc383206490 \h </w:instrText>
             </w:r>
             <w:r>
               <w:rPr>
@@ -1545,7 +1545,7 @@
                 <w:noProof/>
                 <w:webHidden/>
               </w:rPr>
-              <w:t>9</w:t>
+              <w:t>8</w:t>
             </w:r>
             <w:r>
               <w:rPr>
@@ -1567,7 +1567,7 @@
               <w:noProof/>
             </w:rPr>
           </w:pPr>
-          <w:hyperlink w:anchor="_Toc383196932" w:history="1">
+          <w:hyperlink w:anchor="_Toc383206491" w:history="1">
             <w:r>
               <w:rPr>
                 <w:rStyle w:val="Hyperlink"/>
@@ -1594,7 +1594,7 @@
                 <w:noProof/>
                 <w:webHidden/>
               </w:rPr>
-              <w:instrText xml:space="preserve"> PAGEREF _Toc383196932 \h </w:instrText>
+              <w:instrText xml:space="preserve"> PAGEREF _Toc383206491 \h </w:instrText>
             </w:r>
             <w:r>
               <w:rPr>
@@ -1636,13 +1636,13 @@
               <w:noProof/>
             </w:rPr>
           </w:pPr>
-          <w:hyperlink w:anchor="_Toc383196933" w:history="1">
+          <w:hyperlink w:anchor="_Toc383206492" w:history="1">
             <w:r>
               <w:rPr>
                 <w:rStyle w:val="Hyperlink"/>
                 <w:noProof/>
               </w:rPr>
-              <w:t>Conclusion</w:t>
+              <w:t>Components</w:t>
             </w:r>
             <w:r>
               <w:rPr>
@@ -1663,7 +1663,7 @@
                 <w:noProof/>
                 <w:webHidden/>
               </w:rPr>
-              <w:instrText xml:space="preserve"> PAGEREF _Toc383196933 \h </w:instrText>
+              <w:instrText xml:space="preserve"> PAGEREF _Toc383206492 \h </w:instrText>
             </w:r>
             <w:r>
               <w:rPr>
@@ -1705,13 +1705,13 @@
               <w:noProof/>
             </w:rPr>
           </w:pPr>
-          <w:hyperlink w:anchor="_Toc383196934" w:history="1">
+          <w:hyperlink w:anchor="_Toc383206493" w:history="1">
             <w:r>
               <w:rPr>
                 <w:rStyle w:val="Hyperlink"/>
                 <w:noProof/>
               </w:rPr>
-              <w:t>Components</w:t>
+              <w:t>Conclusion</w:t>
             </w:r>
             <w:r>
               <w:rPr>
@@ -1732,7 +1732,7 @@
                 <w:noProof/>
                 <w:webHidden/>
               </w:rPr>
-              <w:instrText xml:space="preserve"> PAGEREF _Toc383196934 \h </w:instrText>
+              <w:instrText xml:space="preserve"> PAGEREF _Toc383206493 \h </w:instrText>
             </w:r>
             <w:r>
               <w:rPr>
@@ -1774,7 +1774,7 @@
               <w:noProof/>
             </w:rPr>
           </w:pPr>
-          <w:hyperlink w:anchor="_Toc383196935" w:history="1">
+          <w:hyperlink w:anchor="_Toc383206494" w:history="1">
             <w:r>
               <w:rPr>
                 <w:rStyle w:val="Hyperlink"/>
@@ -1801,7 +1801,7 @@
                 <w:noProof/>
                 <w:webHidden/>
               </w:rPr>
-              <w:instrText xml:space="preserve"> PAGEREF _Toc383196935 \h </w:instrText>
+              <w:instrText xml:space="preserve"> PAGEREF _Toc383206494 \h </w:instrText>
             </w:r>
             <w:r>
               <w:rPr>
@@ -1848,7 +1848,7 @@
       <w:pPr>
         <w:pStyle w:val="Heading1"/>
       </w:pPr>
-      <w:bookmarkStart w:id="0" w:name="_Toc383196914"/>
+      <w:bookmarkStart w:id="0" w:name="_Toc383206473"/>
       <w:r>
         <w:lastRenderedPageBreak/>
         <w:t>Abbreviation</w:t>
@@ -2042,7 +2042,7 @@
         <w:pStyle w:val="Heading1"/>
         <w:spacing w:before="0"/>
       </w:pPr>
-      <w:bookmarkStart w:id="1" w:name="_Toc383196915"/>
+      <w:bookmarkStart w:id="1" w:name="_Toc383206474"/>
       <w:r>
         <w:lastRenderedPageBreak/>
         <w:t>Introduction</w:t>
@@ -2055,7 +2055,7 @@
         <w:jc w:val="both"/>
       </w:pPr>
       <w:r>
-        <w:t xml:space="preserve">A Vector Network Analyzer is useful instrument to characterize electrical network. At high frequencies; it is not possible to monitor voltage and current to determine h or z parameters and if output of some two port device is short circuited to measure h or z parameters, then it may damage the device. Scattering parameters are measured at high frequency to overcome these limitations. This is where the VNA becomes useful. There are many novel applications of s-parameter like measurement of reflection coefficient, input impedance and insertion loss to design matching network to ensure maximum transfer of RF power. This project aims to design a simple two port VNA suitable to characterize RF devices that operates between 70 MHz to 6 GHz. With few external RF components it is possible to design VNA using SDR. The heart of instrument lies in its software that will do signal processing, calibration of the device and displaying measured data. </w:t>
+        <w:t xml:space="preserve">A Vector Network Analyzer is useful instrument to characterize electrical network. At high frequencies; it is not possible to monitor voltage and current to determine h or z parameters and if output of some two port device is short circuited to measure h or z parameters, then it may damage the device. Scattering parameters are measured at high frequency to overcome these limitations. This is where the VNA becomes useful. There are many novel applications of s-parameter like measurement of reflection coefficient, input impedance and insertion loss to design matching network to ensure maximum transfer of RF power. This project aims to design a simple two port VNA suitable to characterize RF devices that operates between 70 MHz to 6 GHz. With few external RF components it is possible to design VNA using SDR. The heart of instrument lies in its software that will do signal processing, calibration of the device and display measured data. </w:t>
       </w:r>
     </w:p>
     <w:p>
@@ -2069,7 +2069,7 @@
         <w:pStyle w:val="Heading1"/>
         <w:spacing w:before="0"/>
       </w:pPr>
-      <w:bookmarkStart w:id="2" w:name="_Toc383196916"/>
+      <w:bookmarkStart w:id="2" w:name="_Toc383206475"/>
       <w:r>
         <w:t>Benefits to the community</w:t>
       </w:r>
@@ -2158,7 +2158,7 @@
         <w:pStyle w:val="Heading1"/>
         <w:spacing w:before="0"/>
       </w:pPr>
-      <w:bookmarkStart w:id="3" w:name="_Toc383196917"/>
+      <w:bookmarkStart w:id="3" w:name="_Toc383206476"/>
       <w:r>
         <w:t>Working principle of VNA</w:t>
       </w:r>
@@ -2169,7 +2169,25 @@
         <w:jc w:val="both"/>
       </w:pPr>
       <w:r>
-        <w:t>At high frequency, behavior of the device is quite different. When a stimulus signal is applied to the device, some part of signal will travel through the device (transmitted signal) and some part will reflect back (reflected signal). VNA measures transmitted and reflected signal accurately. There are mainly three blocks of VNA i.e. source, detector and analyzer module.</w:t>
+        <w:t xml:space="preserve">At high frequency, behavior of the device is quite different. When a stimulus signal is applied to the device, some part of signal will travel through the device </w:t>
+      </w:r>
+      <w:r>
+        <w:rPr>
+          <w:b/>
+        </w:rPr>
+        <w:t>(transmitted signal)</w:t>
+      </w:r>
+      <w:r>
+        <w:t xml:space="preserve"> and some part will reflect back </w:t>
+      </w:r>
+      <w:r>
+        <w:rPr>
+          <w:b/>
+        </w:rPr>
+        <w:t>(reflected signal)</w:t>
+      </w:r>
+      <w:r>
+        <w:t>. VNA measures transmitted and reflected signal accurately. There are mainly three blocks of VNA i.e. source, detector and analyzer module.</w:t>
       </w:r>
     </w:p>
     <w:p>
@@ -2180,7 +2198,7 @@
           <w:sz w:val="24"/>
         </w:rPr>
       </w:pPr>
-      <w:bookmarkStart w:id="4" w:name="_Toc383196918"/>
+      <w:bookmarkStart w:id="4" w:name="_Toc383206477"/>
       <w:r>
         <w:rPr>
           <w:sz w:val="24"/>
@@ -2205,7 +2223,7 @@
           <w:sz w:val="24"/>
         </w:rPr>
       </w:pPr>
-      <w:bookmarkStart w:id="5" w:name="_Toc383196919"/>
+      <w:bookmarkStart w:id="5" w:name="_Toc383206478"/>
       <w:r>
         <w:rPr>
           <w:sz w:val="24"/>
@@ -2220,27 +2238,11 @@
       </w:pPr>
       <w:proofErr w:type="gramStart"/>
       <w:r>
-        <w:t xml:space="preserve">A Homodyne receiver that </w:t>
-      </w:r>
-      <w:proofErr w:type="spellStart"/>
-      <w:r>
-        <w:t>downconverts</w:t>
-      </w:r>
-      <w:proofErr w:type="spellEnd"/>
-      <w:r>
-        <w:t xml:space="preserve"> the RF frequency to zero IF will be used in this project.</w:t>
+        <w:t>A Homodyne receiver that downconverts the RF frequency to zero IF will be used in this project.</w:t>
       </w:r>
       <w:proofErr w:type="gramEnd"/>
       <w:r>
-        <w:t xml:space="preserve"> Harmonics associated with source are also down-converted, but they’ll be outside the </w:t>
-      </w:r>
-      <w:proofErr w:type="spellStart"/>
-      <w:r>
-        <w:t>passband</w:t>
-      </w:r>
-      <w:proofErr w:type="spellEnd"/>
-      <w:r>
-        <w:t xml:space="preserve"> of IF filter. A narrow band IF filter will rejects the noise outside the bandwidth of filter. This will improve the sensitivity and dynamic range of VNA. Other methods to improve dynamic range are explained in later part of the document.</w:t>
+        <w:t xml:space="preserve"> Harmonics associated with source are also down-converted, but they’ll be outside the passband of IF filter. A narrow band IF filter will rejects the noise outside the bandwidth of filter. This will improve the sensitivity and dynamic range of VNA. Other methods to improve dynamic range are explained in later part of the document.</w:t>
       </w:r>
     </w:p>
     <w:p>
@@ -2251,7 +2253,7 @@
           <w:sz w:val="24"/>
         </w:rPr>
       </w:pPr>
-      <w:bookmarkStart w:id="6" w:name="_Toc383196920"/>
+      <w:bookmarkStart w:id="6" w:name="_Toc383206479"/>
       <w:r>
         <w:rPr>
           <w:sz w:val="24"/>
@@ -2269,7 +2271,7 @@
       </w:r>
       <w:r>
         <w:lastRenderedPageBreak/>
-        <w:t>impedance, insertion loss, transmission coefficient from S-parameters</w:t>
+        <w:t>impedance, insertion loss, transmission coefficient and h, z, y - parameters from S-parameters</w:t>
       </w:r>
       <w:r>
         <w:t xml:space="preserve"> [</w:t>
@@ -2306,7 +2308,7 @@
           <wp:inline distT="0" distB="0" distL="0" distR="0">
             <wp:extent cx="2266950" cy="2294765"/>
             <wp:effectExtent l="19050" t="0" r="0" b="0"/>
-            <wp:docPr id="5" name="Picture 7"/>
+            <wp:docPr id="2" name="Picture 7"/>
             <wp:cNvGraphicFramePr>
               <a:graphicFrameLocks xmlns:a="http://schemas.openxmlformats.org/drawingml/2006/main" noChangeAspect="1"/>
             </wp:cNvGraphicFramePr>
@@ -2375,7 +2377,7 @@
         <w:spacing w:before="0"/>
         <w:jc w:val="both"/>
       </w:pPr>
-      <w:bookmarkStart w:id="7" w:name="_Toc383196921"/>
+      <w:bookmarkStart w:id="7" w:name="_Toc383206480"/>
       <w:r>
         <w:t>GNU Radio and USRP</w:t>
       </w:r>
@@ -2386,15 +2388,7 @@
         <w:jc w:val="both"/>
       </w:pPr>
       <w:r>
-        <w:t xml:space="preserve">GNU Radio is open source software which is based on the dataflow model. It provides powerful modules for advance signal processing. USRP is a good hardware solution for rapid prototyping of algorithms in hardware. Using </w:t>
-      </w:r>
-      <w:proofErr w:type="spellStart"/>
-      <w:r>
-        <w:t>gr_uhd</w:t>
-      </w:r>
-      <w:proofErr w:type="spellEnd"/>
-      <w:r>
-        <w:t xml:space="preserve"> of GNU Radio; one can interface with USRP devices. For this project USRP B210 is suitable because it has a wide frequency range from 70 MHz to 6 GHz which provides stable signal source for VNA, 2X2 MIMO capability and coherent detection of transmitted and received channel [3]. It is not compulsory to use USRO B210 - choice depends on the availability of board, but for understanding purpose I will consider USRP B210. It may be possible with other board minor modification may require. </w:t>
+        <w:t>GNU Radio is open source software which is based on the dataflow model. It provides powerful modules for advance signal processing. USRP is a good hardware solution for rapid prototyping of algorithms in hardware. Using gr_uhd of GNU Radio; one can interface with USRP devices. For this project USRP B210 is suitable because it has a wide frequency range from 70 MHz to 6 GHz which provides stable signal source for VNA, 2X2 MIMO capability and coherent detection of transmitted and received channel [3]. It is not compulsory to use USRO B210 - choice depends on the availability of board, but for understanding purpose I’ll go with USRP B210.</w:t>
       </w:r>
     </w:p>
     <w:p>
@@ -2403,7 +2397,7 @@
         <w:spacing w:before="0"/>
         <w:jc w:val="both"/>
       </w:pPr>
-      <w:bookmarkStart w:id="8" w:name="_Toc383196922"/>
+      <w:bookmarkStart w:id="8" w:name="_Toc383206481"/>
       <w:r>
         <w:t>Work during GSOC 14</w:t>
       </w:r>
@@ -2423,7 +2417,7 @@
           <w:sz w:val="24"/>
         </w:rPr>
       </w:pPr>
-      <w:bookmarkStart w:id="9" w:name="_Toc383196923"/>
+      <w:bookmarkStart w:id="9" w:name="_Toc383206482"/>
       <w:r>
         <w:rPr>
           <w:sz w:val="24"/>
@@ -2437,7 +2431,16 @@
         <w:jc w:val="both"/>
       </w:pPr>
       <w:r>
-        <w:t>The actual implementation of VNA will be a little different from arrangement shown in fig 1.  The USRP B210 has only two receiver channels, but VNA needs at least three. The USRP B210 shares transmitter and receiver path (TXRX1) using a switch (</w:t>
+        <w:t xml:space="preserve">The actual implementation of VNA will be a little different from arrangement shown in fig 1.  The USRP B210 has only two receiver channels, but VNA needs at least three. The USRP B210 shares transmitter and receiver path </w:t>
+      </w:r>
+      <w:r>
+        <w:rPr>
+          <w:b/>
+        </w:rPr>
+        <w:t>(TXRX1)</w:t>
+      </w:r>
+      <w:r>
+        <w:t xml:space="preserve"> using a switch (</w:t>
       </w:r>
       <w:r>
         <w:rPr>
@@ -2446,7 +2449,7 @@
         <w:t>U805</w:t>
       </w:r>
       <w:r>
-        <w:t xml:space="preserve"> – look at the schematics) [7]. Due to the nature of a RF switch, some portion of power will leak from transmitter (TX1) path to the receiver (TXRX1) path. This leakage signal will be used as the reference signal and this eliminates need of separate channel. To use it as the reference signal, proper calibration must be required. Terminating DUT with matched load will guarantee that reflections from that port will be at its minimum. Transmitted signal and reflected signal measured from channel RX1 and RX2 respectively along with reference signal, measurement of S</w:t>
+        <w:t xml:space="preserve"> – look at the schematics) [7]. Due to the nature of a RF switch, some portion of power will leak from transmitter TX1 path to the receiver TXRX1 path. This leakage signal will be used as the reference signal and this eliminates need of separate channel. To use it as the reference signal, proper calibration must be required. Terminating DUT with matched load will guarantee that reflections from that port will be at its minimum. Transmitted signal and reflected signal measured from channel RX1 and RX2 respectively along with reference signal, measurement of S</w:t>
       </w:r>
       <w:r>
         <w:rPr>
@@ -2482,7 +2485,15 @@
         <w:t>12</w:t>
       </w:r>
       <w:r>
-        <w:t xml:space="preserve"> can be measured by interchanging the connection of the device and repeat the measurement.</w:t>
+        <w:t xml:space="preserve"> can be measured by interchanging the connection of the device and repeat the measurement. Instead of directional coupler, a SWR </w:t>
+      </w:r>
+      <w:proofErr w:type="gramStart"/>
+      <w:r>
+        <w:t>bridge</w:t>
+      </w:r>
+      <w:proofErr w:type="gramEnd"/>
+      <w:r>
+        <w:t xml:space="preserve"> can be used which is cheap and have wide frequency range. Shortcoming of using it is power loss and calibration requirement. Again it will depend on availability of the device.</w:t>
       </w:r>
     </w:p>
     <w:p>
@@ -2498,9 +2509,9 @@
         <w:lastRenderedPageBreak/>
         <w:drawing>
           <wp:inline distT="0" distB="0" distL="0" distR="0">
-            <wp:extent cx="5943600" cy="2710815"/>
-            <wp:effectExtent l="19050" t="0" r="0" b="0"/>
-            <wp:docPr id="4" name="Picture 5" descr="VNA switch 1 port_1703.jpg"/>
+            <wp:extent cx="5038725" cy="2298111"/>
+            <wp:effectExtent l="19050" t="0" r="9525" b="0"/>
+            <wp:docPr id="6" name="Picture 5" descr="VNA switch 1 port_1703.jpg"/>
             <wp:cNvGraphicFramePr>
               <a:graphicFrameLocks xmlns:a="http://schemas.openxmlformats.org/drawingml/2006/main" noChangeAspect="1"/>
             </wp:cNvGraphicFramePr>
@@ -2520,7 +2531,7 @@
                   <pic:spPr>
                     <a:xfrm>
                       <a:off x="0" y="0"/>
-                      <a:ext cx="5943600" cy="2710815"/>
+                      <a:ext cx="5038725" cy="2298111"/>
                     </a:xfrm>
                     <a:prstGeom prst="rect">
                       <a:avLst/>
@@ -2562,7 +2573,7 @@
           <w:sz w:val="24"/>
         </w:rPr>
       </w:pPr>
-      <w:bookmarkStart w:id="10" w:name="_Toc383196924"/>
+      <w:bookmarkStart w:id="10" w:name="_Toc383206483"/>
       <w:r>
         <w:rPr>
           <w:sz w:val="24"/>
@@ -2576,7 +2587,7 @@
         <w:jc w:val="both"/>
       </w:pPr>
       <w:r>
-        <w:t xml:space="preserve">To cover frequency range from 70MHz to 6GHz, LO frequency must be swept for signal generator (TX channel) and signal receiver (both RX channels).  </w:t>
+        <w:t xml:space="preserve">To cover frequency range from 70MHz to 6GHz, LO frequency must be swept for signal generator (TX channel) and signal receiver (both RX channels). Output power will be user controllable.  </w:t>
       </w:r>
       <w:hyperlink r:id="rId13" w:history="1">
         <w:proofErr w:type="gramStart"/>
@@ -2591,15 +2602,7 @@
         <w:proofErr w:type="gramEnd"/>
       </w:hyperlink>
       <w:r>
-        <w:t xml:space="preserve"> in </w:t>
-      </w:r>
-      <w:proofErr w:type="spellStart"/>
-      <w:r>
-        <w:t>gr_uhd</w:t>
-      </w:r>
-      <w:proofErr w:type="spellEnd"/>
-      <w:r>
-        <w:t xml:space="preserve"> module</w:t>
+        <w:t xml:space="preserve"> in gr_uhd module</w:t>
       </w:r>
       <w:r>
         <w:rPr>
@@ -2610,7 +2613,6 @@
       <w:r>
         <w:t xml:space="preserve">can be useful to study how frequency sweeping works. </w:t>
       </w:r>
-      <w:proofErr w:type="spellStart"/>
       <w:r>
         <w:rPr>
           <w:rStyle w:val="n"/>
@@ -2620,7 +2622,6 @@
         </w:rPr>
         <w:t>usrp_sink_impl</w:t>
       </w:r>
-      <w:proofErr w:type="spellEnd"/>
       <w:r>
         <w:rPr>
           <w:rStyle w:val="o"/>
@@ -2632,7 +2633,6 @@
         </w:rPr>
         <w:t>::</w:t>
       </w:r>
-      <w:proofErr w:type="spellStart"/>
       <w:r>
         <w:rPr>
           <w:rStyle w:val="n"/>
@@ -2650,9 +2650,9 @@
           <w:szCs w:val="18"/>
           <w:shd w:val="clear" w:color="auto" w:fill="FFFFFF"/>
         </w:rPr>
-        <w:t>freq</w:t>
-      </w:r>
-      <w:proofErr w:type="spellEnd"/>
+        <w:t>freq(</w:t>
+      </w:r>
+      <w:proofErr w:type="gramEnd"/>
       <w:r>
         <w:rPr>
           <w:rStyle w:val="n"/>
@@ -2660,9 +2660,8 @@
           <w:szCs w:val="18"/>
           <w:shd w:val="clear" w:color="auto" w:fill="FFFFFF"/>
         </w:rPr>
-        <w:t>(</w:t>
-      </w:r>
-      <w:proofErr w:type="gramEnd"/>
+        <w:t xml:space="preserve">) function </w:t>
+      </w:r>
       <w:r>
         <w:rPr>
           <w:rStyle w:val="n"/>
@@ -2670,7 +2669,7 @@
           <w:szCs w:val="18"/>
           <w:shd w:val="clear" w:color="auto" w:fill="FFFFFF"/>
         </w:rPr>
-        <w:t xml:space="preserve">) function </w:t>
+        <w:t>is used</w:t>
       </w:r>
       <w:r>
         <w:rPr>
@@ -2679,7 +2678,7 @@
           <w:szCs w:val="18"/>
           <w:shd w:val="clear" w:color="auto" w:fill="FFFFFF"/>
         </w:rPr>
-        <w:t>is used</w:t>
+        <w:t xml:space="preserve"> to tune the frequency to cover desire frequency range</w:t>
       </w:r>
       <w:r>
         <w:rPr>
@@ -2688,7 +2687,7 @@
           <w:szCs w:val="18"/>
           <w:shd w:val="clear" w:color="auto" w:fill="FFFFFF"/>
         </w:rPr>
-        <w:t xml:space="preserve"> to tune the frequency to cover desire frequency range</w:t>
+        <w:t xml:space="preserve"> in mentioned file</w:t>
       </w:r>
       <w:r>
         <w:rPr>
@@ -2697,15 +2696,6 @@
           <w:szCs w:val="18"/>
           <w:shd w:val="clear" w:color="auto" w:fill="FFFFFF"/>
         </w:rPr>
-        <w:t xml:space="preserve"> in mentioned file</w:t>
-      </w:r>
-      <w:r>
-        <w:rPr>
-          <w:rStyle w:val="n"/>
-          <w:rFonts w:cs="Consolas"/>
-          <w:szCs w:val="18"/>
-          <w:shd w:val="clear" w:color="auto" w:fill="FFFFFF"/>
-        </w:rPr>
         <w:t>.</w:t>
       </w:r>
     </w:p>
@@ -2718,7 +2708,7 @@
           <w:sz w:val="24"/>
         </w:rPr>
       </w:pPr>
-      <w:bookmarkStart w:id="11" w:name="_Toc383196925"/>
+      <w:bookmarkStart w:id="11" w:name="_Toc383206484"/>
       <w:r>
         <w:rPr>
           <w:sz w:val="24"/>
@@ -2741,34 +2731,21 @@
         </w:rPr>
       </w:pPr>
       <w:r>
-        <w:t xml:space="preserve">The main difference between spectrum analyzer and VNA is the capability to measure phase.  A signal processing block </w:t>
-      </w:r>
-      <w:proofErr w:type="spellStart"/>
-      <w:r>
-        <w:t>mag_phase_measurement</w:t>
-      </w:r>
-      <w:proofErr w:type="spellEnd"/>
-      <w:r>
-        <w:t xml:space="preserve"> will measure phase difference between transmitted/reflected signal and reference signal.</w:t>
+        <w:t>The main difference between spectrum analyzer and VNA is the capability to measure phase.  A signal processing block mag_phase_measurement will measure phase difference between transmitted/reflected signal and reference signal.</w:t>
       </w:r>
       <w:r>
         <w:t xml:space="preserve"> </w:t>
       </w:r>
       <w:r>
-        <w:t xml:space="preserve">As RX channel 1 is switched between reflected signal and transmitted signal, this block will interpret data coming from ADC accordingly. Using I and Q samples phase can be measured using </w:t>
-      </w:r>
-      <w:proofErr w:type="spellStart"/>
+        <w:t xml:space="preserve">Using I and Q samples, phase can be measured using </w:t>
+      </w:r>
       <w:proofErr w:type="gramStart"/>
       <w:r>
-        <w:t>arctan</w:t>
-      </w:r>
-      <w:proofErr w:type="spellEnd"/>
-      <w:r>
-        <w:t>(</w:t>
+        <w:t>arctan(</w:t>
       </w:r>
       <w:proofErr w:type="gramEnd"/>
       <w:r>
-        <w:t xml:space="preserve">Q/I) after low pass filtering (filter out only DC components). </w:t>
+        <w:t xml:space="preserve">Q/I) after low pass filtering (filter out only DC components – assuming homodyne receiver). </w:t>
       </w:r>
     </w:p>
     <w:p>
@@ -2780,7 +2757,7 @@
           <w:sz w:val="24"/>
         </w:rPr>
       </w:pPr>
-      <w:bookmarkStart w:id="12" w:name="_Toc383196926"/>
+      <w:bookmarkStart w:id="12" w:name="_Toc383206485"/>
       <w:r>
         <w:rPr>
           <w:sz w:val="24"/>
@@ -2823,7 +2800,7 @@
         <w:t xml:space="preserve">calibrate_frm_file.py </w:t>
       </w:r>
       <w:r>
-        <w:t>will be useful for this post-measurement calibration. Apart from this error due to DC offset can be taken care by AD9361 chip on USRP B210. However simple high pass filter blocking DC shall be sufficed.</w:t>
+        <w:t>will be useful for this post-measurement calibration. Apart from this, error due to DC offset is taken care by AD9361 chip on USRP B210. However simple high pass filter blocking DC shall be sufficed.</w:t>
       </w:r>
     </w:p>
     <w:p>
@@ -2835,7 +2812,7 @@
           <w:sz w:val="24"/>
         </w:rPr>
       </w:pPr>
-      <w:bookmarkStart w:id="13" w:name="_Toc383196927"/>
+      <w:bookmarkStart w:id="13" w:name="_Toc383206486"/>
       <w:r>
         <w:rPr>
           <w:sz w:val="24"/>
@@ -2855,11 +2832,7 @@
         <w:jc w:val="both"/>
       </w:pPr>
       <w:r>
-        <w:t xml:space="preserve">Dynamic range defines the difference of the maximum power a receiver can accurately measure and the receiver noise floor. There are three ways to improve dynamic range of VNA: exponential averaging, reduction of IF bandwidth and increasing in the input power [6]. However, there is a tradeoff between improving dynamic range and system speed. For this reason all three parameters will be user </w:t>
-      </w:r>
-      <w:r>
-        <w:lastRenderedPageBreak/>
-        <w:t>controllable. As per the application requirement, user can choose between measurement speed and dynamic range. Averaging has to be done on normalized vector data otherwise it won’t increase dynamic range and introduce phase error [6].</w:t>
+        <w:t>Dynamic range defines the difference of the maximum power a receiver can accurately measure and the receiver noise floor. There are three ways to improve dynamic range of VNA: exponential averaging, reduction of IF bandwidth and increasing in the input power [6]. However, there is a tradeoff between improving dynamic range and system speed. For this reason all three parameters will be user controllable. As per the application requirement, user can choose between measurement speed and dynamic range. Averaging has to be done on normalized vector data otherwise it won’t increase dynamic range and introduce phase error [6].</w:t>
       </w:r>
       <w:r>
         <w:t xml:space="preserve"> </w:t>
@@ -2874,11 +2847,12 @@
           <w:sz w:val="24"/>
         </w:rPr>
       </w:pPr>
-      <w:bookmarkStart w:id="14" w:name="_Toc383196928"/>
+      <w:bookmarkStart w:id="14" w:name="_Toc383206487"/>
       <w:r>
         <w:rPr>
           <w:sz w:val="24"/>
         </w:rPr>
+        <w:lastRenderedPageBreak/>
         <w:t xml:space="preserve">Display </w:t>
       </w:r>
       <w:r>
@@ -2938,7 +2912,7 @@
       </w:r>
       <w:proofErr w:type="gramEnd"/>
       <w:r>
-        <w:t xml:space="preserve"> and reflection coefficient. Along with smith chart it will display parameters like gain, insertion loss, return loss, Group delay etc. To implement smith chart sink, </w:t>
+        <w:t xml:space="preserve"> and reflection coefficient. Along with smith chart it will display parameters like gain, insertion loss, return loss, Group delay, other two port parameters etc. To implement smith chart sink, </w:t>
       </w:r>
       <w:hyperlink r:id="rId14" w:history="1">
         <w:r>
@@ -3024,7 +2998,7 @@
           <wp:inline distT="0" distB="0" distL="0" distR="0">
             <wp:extent cx="5133975" cy="2013001"/>
             <wp:effectExtent l="19050" t="0" r="9525" b="0"/>
-            <wp:docPr id="7" name="Picture 0" descr="grc_block diagram.jpg"/>
+            <wp:docPr id="8" name="Picture 0" descr="grc_block diagram.jpg"/>
             <wp:cNvGraphicFramePr>
               <a:graphicFrameLocks xmlns:a="http://schemas.openxmlformats.org/drawingml/2006/main" noChangeAspect="1"/>
             </wp:cNvGraphicFramePr>
@@ -3098,7 +3072,7 @@
         <w:spacing w:before="0"/>
         <w:jc w:val="both"/>
       </w:pPr>
-      <w:bookmarkStart w:id="15" w:name="_Toc383196929"/>
+      <w:bookmarkStart w:id="15" w:name="_Toc383206488"/>
       <w:r>
         <w:t>Future scope</w:t>
       </w:r>
@@ -3121,12 +3095,11 @@
         <w:rPr>
           <w:noProof/>
         </w:rPr>
-        <w:lastRenderedPageBreak/>
         <w:drawing>
           <wp:inline distT="0" distB="0" distL="0" distR="0">
             <wp:extent cx="3200400" cy="2628900"/>
             <wp:effectExtent l="19050" t="0" r="0" b="0"/>
-            <wp:docPr id="12" name="Picture 4"/>
+            <wp:docPr id="9" name="Picture 4"/>
             <wp:cNvGraphicFramePr>
               <a:graphicFrameLocks xmlns:a="http://schemas.openxmlformats.org/drawingml/2006/main" noChangeAspect="1"/>
             </wp:cNvGraphicFramePr>
@@ -3194,6 +3167,7 @@
         <w:jc w:val="both"/>
       </w:pPr>
       <w:r>
+        <w:lastRenderedPageBreak/>
         <w:t>However this is not a part of gsoc proposal.</w:t>
       </w:r>
     </w:p>
@@ -3203,7 +3177,7 @@
         <w:spacing w:before="0"/>
         <w:jc w:val="both"/>
       </w:pPr>
-      <w:bookmarkStart w:id="16" w:name="_Toc383196930"/>
+      <w:bookmarkStart w:id="16" w:name="_Toc383206489"/>
       <w:r>
         <w:t>Deliverables</w:t>
       </w:r>
@@ -3286,30 +3260,15 @@
           <w:numId w:val="2"/>
         </w:numPr>
         <w:jc w:val="both"/>
-        <w:rPr>
-          <w:b/>
-        </w:rPr>
-      </w:pPr>
-      <w:r>
-        <w:rPr>
-          <w:b/>
-        </w:rPr>
-        <w:t>exp_averaging_vcc_impl.cc (C++), qa_exp_averaging_vcc.py (python)</w:t>
-      </w:r>
-      <w:r>
-        <w:rPr>
-          <w:b/>
-        </w:rPr>
-        <w:t>:</w:t>
-      </w:r>
-      <w:r>
-        <w:rPr>
-          <w:b/>
-        </w:rPr>
-        <w:t xml:space="preserve"> </w:t>
-      </w:r>
-      <w:r>
-        <w:t>performs exponential averaging on data, number of elements to average will be given by user</w:t>
+      </w:pPr>
+      <w:r>
+        <w:rPr>
+          <w:b/>
+        </w:rPr>
+        <w:t>swept_signal_source.cc (C++) and qa_swept_signal_source.py (python):</w:t>
+      </w:r>
+      <w:r>
+        <w:t xml:space="preserve"> Block that will generate sinusoidal tone with varying frequency.</w:t>
       </w:r>
     </w:p>
     <w:p>
@@ -3320,18 +3279,45 @@
           <w:numId w:val="2"/>
         </w:numPr>
         <w:jc w:val="both"/>
-      </w:pPr>
-      <w:r>
-        <w:rPr>
-          <w:b/>
-        </w:rPr>
-        <w:t>mag_phase_calculate_cc_imp.cc (C++)</w:t>
-      </w:r>
-      <w:r>
-        <w:rPr>
-          <w:b/>
-        </w:rPr>
-        <w:t>,</w:t>
+        <w:rPr>
+          <w:b/>
+        </w:rPr>
+      </w:pPr>
+      <w:r>
+        <w:rPr>
+          <w:b/>
+        </w:rPr>
+        <w:t>exp_averaging</w:t>
+      </w:r>
+      <w:r>
+        <w:rPr>
+          <w:b/>
+        </w:rPr>
+        <w:t>_</w:t>
+      </w:r>
+      <w:r>
+        <w:rPr>
+          <w:b/>
+        </w:rPr>
+        <w:t>cc_impl.cc (C++)</w:t>
+      </w:r>
+      <w:r>
+        <w:rPr>
+          <w:b/>
+        </w:rPr>
+        <w:t>, qa_exp_averaging_</w:t>
+      </w:r>
+      <w:r>
+        <w:rPr>
+          <w:b/>
+        </w:rPr>
+        <w:t>cc.py (python)</w:t>
+      </w:r>
+      <w:r>
+        <w:rPr>
+          <w:b/>
+        </w:rPr>
+        <w:t>:</w:t>
       </w:r>
       <w:r>
         <w:rPr>
@@ -3340,13 +3326,7 @@
         <w:t xml:space="preserve"> </w:t>
       </w:r>
       <w:r>
-        <w:rPr>
-          <w:b/>
-        </w:rPr>
-        <w:t>qa_mag_phase_calculate_cc.py (python):</w:t>
-      </w:r>
-      <w:r>
-        <w:t xml:space="preserve"> signal processing block that detects phase difference between input and reference signal</w:t>
+        <w:t>performs exponential averaging on data, number of elements to average will be given by user</w:t>
       </w:r>
     </w:p>
     <w:p>
@@ -3362,10 +3342,28 @@
         <w:rPr>
           <w:b/>
         </w:rPr>
-        <w:t>vna_calibration_c_imp.cc (C++), qa_vna_calibration_c.py (python):</w:t>
-      </w:r>
-      <w:r>
-        <w:t xml:space="preserve"> perform SOLT calibration and save data of calibration to the file</w:t>
+        <w:t>mag_phase_calculate_cc_imp.cc (C++)</w:t>
+      </w:r>
+      <w:r>
+        <w:rPr>
+          <w:b/>
+        </w:rPr>
+        <w:t>,</w:t>
+      </w:r>
+      <w:r>
+        <w:rPr>
+          <w:b/>
+        </w:rPr>
+        <w:t xml:space="preserve"> </w:t>
+      </w:r>
+      <w:r>
+        <w:rPr>
+          <w:b/>
+        </w:rPr>
+        <w:t>qa_mag_phase_calculate_cc.py (python):</w:t>
+      </w:r>
+      <w:r>
+        <w:t xml:space="preserve"> signal processing block that detects phase difference between input and reference signal</w:t>
       </w:r>
     </w:p>
     <w:p>
@@ -3381,10 +3379,10 @@
         <w:rPr>
           <w:b/>
         </w:rPr>
-        <w:t>s_para_calculate_cc_impl.cc (C++), qa_s_para_calculate.py (python):</w:t>
-      </w:r>
-      <w:r>
-        <w:t xml:space="preserve"> calculate s parameters, calibration data feed as an input so output from this block is calibrated output</w:t>
+        <w:t>vna_calibration_c_imp.cc (C++), qa_vna_calibration_c.py (python):</w:t>
+      </w:r>
+      <w:r>
+        <w:t xml:space="preserve"> perform SOLT calibration and save data of calibration to the file</w:t>
       </w:r>
     </w:p>
     <w:p>
@@ -3400,18 +3398,10 @@
         <w:rPr>
           <w:b/>
         </w:rPr>
-        <w:t>smithchart_sink_impl.cc (C++):</w:t>
-      </w:r>
-      <w:r>
-        <w:t xml:space="preserve"> Qt based </w:t>
-      </w:r>
-      <w:proofErr w:type="gramStart"/>
-      <w:r>
-        <w:t>gui</w:t>
-      </w:r>
-      <w:proofErr w:type="gramEnd"/>
-      <w:r>
-        <w:t xml:space="preserve"> similar to plot_fft to display data. It may take stream tags or message to display data.</w:t>
+        <w:t>s_para_calculate_cc_impl.cc (C++), qa_s_para_calculate.py (python):</w:t>
+      </w:r>
+      <w:r>
+        <w:t xml:space="preserve"> calculate s parameters, calibration data feed as an input so output from this block is calibrated output</w:t>
       </w:r>
     </w:p>
     <w:p>
@@ -3427,10 +3417,18 @@
         <w:rPr>
           <w:b/>
         </w:rPr>
-        <w:t xml:space="preserve">usrp_vna.py (python): </w:t>
-      </w:r>
-      <w:r>
-        <w:t>incorporates all the previous blocks and final application that calibrates and uses usrp as vna</w:t>
+        <w:t>smithchart_sink_impl.cc (C++):</w:t>
+      </w:r>
+      <w:r>
+        <w:t xml:space="preserve"> Qt based </w:t>
+      </w:r>
+      <w:proofErr w:type="gramStart"/>
+      <w:r>
+        <w:t>gui</w:t>
+      </w:r>
+      <w:proofErr w:type="gramEnd"/>
+      <w:r>
+        <w:t xml:space="preserve"> similar to plot_fft to display data. It may take stream tags or message to display data.</w:t>
       </w:r>
     </w:p>
     <w:p>
@@ -3446,16 +3444,10 @@
         <w:rPr>
           <w:b/>
         </w:rPr>
-        <w:t xml:space="preserve">calibrate_frm_file.py </w:t>
-      </w:r>
-      <w:r>
-        <w:rPr>
-          <w:b/>
-        </w:rPr>
-        <w:t>(python):</w:t>
-      </w:r>
-      <w:r>
-        <w:t xml:space="preserve"> application to calibrate measurement data stored in file</w:t>
+        <w:t xml:space="preserve">usrp_vna.py (python): </w:t>
+      </w:r>
+      <w:r>
+        <w:t>incorporates all the previous blocks and final application that calibrates and uses usrp as vna</w:t>
       </w:r>
     </w:p>
     <w:p>
@@ -3471,41 +3463,16 @@
         <w:rPr>
           <w:b/>
         </w:rPr>
-        <w:lastRenderedPageBreak/>
-        <w:t>plot_smith</w:t>
-      </w:r>
-      <w:r>
-        <w:rPr>
-          <w:b/>
-        </w:rPr>
-        <w:t>_chart</w:t>
-      </w:r>
-      <w:r>
-        <w:rPr>
-          <w:b/>
-        </w:rPr>
-        <w:t>.py</w:t>
-      </w:r>
-      <w:r>
-        <w:rPr>
-          <w:b/>
-        </w:rPr>
-        <w:t>, plot_scatter_para.py, plot_insertion_loss.py, plot_impedance.py, plot_swr.py (python):</w:t>
-      </w:r>
-      <w:r>
-        <w:t xml:space="preserve"> applications</w:t>
-      </w:r>
-      <w:r>
-        <w:t xml:space="preserve"> </w:t>
-      </w:r>
-      <w:r>
-        <w:t>for</w:t>
-      </w:r>
-      <w:r>
-        <w:t xml:space="preserve"> plotting smith chart, </w:t>
-      </w:r>
-      <w:r>
-        <w:t>scattering parameter, insertion loss, impedance and swr respectively from data saved in files.</w:t>
+        <w:t xml:space="preserve">calibrate_frm_file.py </w:t>
+      </w:r>
+      <w:r>
+        <w:rPr>
+          <w:b/>
+        </w:rPr>
+        <w:t>(python):</w:t>
+      </w:r>
+      <w:r>
+        <w:t xml:space="preserve"> application to calibrate measurement data stored in file</w:t>
       </w:r>
     </w:p>
     <w:p>
@@ -3518,7 +3485,43 @@
         <w:jc w:val="both"/>
       </w:pPr>
       <w:r>
-        <w:t>Other python utilities to convert s-parameters to h, z and y parameters. Method to calculate other parameters using s-parameter is given in agilent’s application note [8].</w:t>
+        <w:rPr>
+          <w:b/>
+        </w:rPr>
+        <w:t>plot_smith</w:t>
+      </w:r>
+      <w:r>
+        <w:rPr>
+          <w:b/>
+        </w:rPr>
+        <w:t>_chart</w:t>
+      </w:r>
+      <w:r>
+        <w:rPr>
+          <w:b/>
+        </w:rPr>
+        <w:t>.py</w:t>
+      </w:r>
+      <w:r>
+        <w:rPr>
+          <w:b/>
+        </w:rPr>
+        <w:t>, plot_scatter_para.py, plot_insertion_loss.py, plot_impedance.py, plot_swr.py (python):</w:t>
+      </w:r>
+      <w:r>
+        <w:t xml:space="preserve"> applications</w:t>
+      </w:r>
+      <w:r>
+        <w:t xml:space="preserve"> </w:t>
+      </w:r>
+      <w:r>
+        <w:t>for</w:t>
+      </w:r>
+      <w:r>
+        <w:t xml:space="preserve"> plotting smith chart, </w:t>
+      </w:r>
+      <w:r>
+        <w:t>scattering parameter, insertion loss, impedance and swr respectively from data saved in files.</w:t>
       </w:r>
     </w:p>
     <w:p>
@@ -3531,7 +3534,7 @@
         <w:jc w:val="both"/>
       </w:pPr>
       <w:r>
-        <w:t>Comparison of results with Agilent E5062A available in college laboratory.</w:t>
+        <w:t>Other python utilities to convert s-parameters to h, z and y parameters. Method to calculate other parameters using s-parameter is explained in agilent’s application note [8].</w:t>
       </w:r>
     </w:p>
     <w:p>
@@ -3544,6 +3547,19 @@
         <w:jc w:val="both"/>
       </w:pPr>
       <w:r>
+        <w:t>Comparison of results with Agilent E5062A available in college laboratory.</w:t>
+      </w:r>
+    </w:p>
+    <w:p>
+      <w:pPr>
+        <w:pStyle w:val="ListParagraph"/>
+        <w:numPr>
+          <w:ilvl w:val="0"/>
+          <w:numId w:val="2"/>
+        </w:numPr>
+        <w:jc w:val="both"/>
+      </w:pPr>
+      <w:r>
         <w:t>Documentation</w:t>
       </w:r>
     </w:p>
@@ -3553,7 +3569,7 @@
         <w:spacing w:before="0"/>
         <w:jc w:val="both"/>
       </w:pPr>
-      <w:bookmarkStart w:id="17" w:name="_Toc383196931"/>
+      <w:bookmarkStart w:id="17" w:name="_Toc383206490"/>
       <w:r>
         <w:t>Timeline</w:t>
       </w:r>
@@ -3564,7 +3580,7 @@
         <w:jc w:val="both"/>
       </w:pPr>
       <w:r>
-        <w:t xml:space="preserve">As per the curriculum of Nirma University, a final year student is supposed to work on projects only – no class and no exam. </w:t>
+        <w:t xml:space="preserve">As per the curriculum of Nirma University, a final year student is supposed to work on a project only – no class and no exam. </w:t>
       </w:r>
       <w:r>
         <w:rPr>
@@ -3599,6 +3615,7 @@
         <w:rPr>
           <w:b/>
         </w:rPr>
+        <w:lastRenderedPageBreak/>
         <w:t>Before GSOC (21</w:t>
       </w:r>
       <w:r>
@@ -3646,7 +3663,7 @@
         <w:t>2014):</w:t>
       </w:r>
       <w:r>
-        <w:t xml:space="preserve"> Get to know the mentor and community. Learn more about VNA – the theory behind the calibration, mathematical equations for it, familiarized with USRP B210 board and RF components</w:t>
+        <w:t xml:space="preserve"> Get to know the mentor and community. Learn more about VNA – the theory behind the calibration, mathematical equations for it and familiarized with USRP B210 board and RF components</w:t>
       </w:r>
     </w:p>
     <w:p>
@@ -3674,7 +3691,7 @@
         <w:t xml:space="preserve">  </w:t>
       </w:r>
       <w:r>
-        <w:t>get hand on experience with on USRP B210. Practice couple of programs to familiarize with USRP board. Setup device as shown in figure 2, signal generator block capable of sweeping frequency as per min frequency and max frequency arguments given by user</w:t>
+        <w:t>get hand on experience with on USRP B210, practice couple of programs to familiarize with USRP board, setup device as shown in figure 2, signal generator block capable of sweeping frequency as per min frequency and max frequency arguments given by user</w:t>
       </w:r>
     </w:p>
     <w:p>
@@ -3839,7 +3856,7 @@
         <w:t xml:space="preserve">Week 13: </w:t>
       </w:r>
       <w:r>
-        <w:t>perform test on various devices available, prepare documentation and comparison o</w:t>
+        <w:t>perform test on microstrip line filters and antennas available, prepare documentation and comparison o</w:t>
       </w:r>
       <w:r>
         <w:t>f</w:t>
@@ -3875,7 +3892,7 @@
         <w:spacing w:before="0"/>
         <w:jc w:val="both"/>
       </w:pPr>
-      <w:bookmarkStart w:id="18" w:name="_Toc383196932"/>
+      <w:bookmarkStart w:id="18" w:name="_Toc383206491"/>
       <w:r>
         <w:t>Personal Background</w:t>
       </w:r>
@@ -3922,11 +3939,7 @@
         <w:jc w:val="both"/>
       </w:pPr>
       <w:r>
-        <w:t xml:space="preserve">My interest in open source programming developed after interacting with ns3 and beagleboard.org community during last year (I didn’t have actual project back then). For more than a year, I am engaged </w:t>
-      </w:r>
-      <w:r>
-        <w:lastRenderedPageBreak/>
-        <w:t>with open source programming. This is the first time I will be doing GNU Radio programming; I didn’t have any prior experience with GNU Radio. The support of GNU Radio community helped me to learn many new things while I was writing this proposal. I finally feel confident enough to float my own proposal.</w:t>
+        <w:t>My interest in open source programming developed after interacting with ns3 and beagleboard.org community during last year (I didn’t have actual project back then). For more than a year, I am engaged with open source programming. This is the first time I will be doing GNU Radio programming; I didn’t have any prior experience with GNU Radio. The support of GNU Radio community helped me to learn many new things while I was writing this proposal. I finally feel confident enough to float my own proposal.</w:t>
       </w:r>
     </w:p>
     <w:p>
@@ -3991,7 +4004,7 @@
         </w:r>
       </w:hyperlink>
       <w:r>
-        <w:t>. Some of the files of this project are missing. Though you can look at github just to know the outcome of this project.</w:t>
+        <w:t>. Some of the files of this project are lost unfortunately. Though you can look at IEEE paper to know the outcome of this project.</w:t>
       </w:r>
     </w:p>
     <w:p>
@@ -4004,6 +4017,7 @@
         <w:jc w:val="both"/>
       </w:pPr>
       <w:r>
+        <w:lastRenderedPageBreak/>
         <w:t>During internship at National Instruments, I designed graphical and parametric equalizer to process audio signal. I am still working on this project and will be finished by 26</w:t>
       </w:r>
       <w:r>
@@ -4037,7 +4051,16 @@
         </w:r>
       </w:hyperlink>
       <w:r>
-        <w:t>]. Despite of tons of errors I got, with the help of post available in mailing list and documentation available on website, I created OOT and an example.</w:t>
+        <w:t>]. Despite of errors I got, with the help of post available in mailing list and documentation available on website, I created OOT and an example.</w:t>
+      </w:r>
+    </w:p>
+    <w:p>
+      <w:pPr>
+        <w:ind w:left="360"/>
+        <w:jc w:val="both"/>
+      </w:pPr>
+      <w:r>
+        <w:t>I understand that finishing this project won’t be as easy as walking on grass, but with the help of mentors, community and my interest in working with USRP and GNU Radio, I’ll get through difficulties. After completion of OOT gr-exp_average, I feel confident that I can finish this project.</w:t>
       </w:r>
     </w:p>
     <w:p>
@@ -4046,31 +4069,11 @@
         <w:spacing w:before="0"/>
         <w:jc w:val="both"/>
       </w:pPr>
-      <w:bookmarkStart w:id="19" w:name="_Toc383196933"/>
-      <w:r>
-        <w:t>Conclusion</w:t>
+      <w:bookmarkStart w:id="19" w:name="_Toc383206492"/>
+      <w:r>
+        <w:t>Components</w:t>
       </w:r>
       <w:bookmarkEnd w:id="19"/>
-    </w:p>
-    <w:p>
-      <w:pPr>
-        <w:jc w:val="both"/>
-      </w:pPr>
-      <w:r>
-        <w:t>VNA is considered as most delicate and useful device among RF engineers. This proposal shows the fundaments to design VNA out of SDR. With wide frequency span of USRP B210, advance calibration methods and methods to improve dynamic range – VNA made out of USRP can match some VNA available in market. Besides that student will have chance to use VNA as well as continue to contribute in the field of software defined radio.</w:t>
-      </w:r>
-    </w:p>
-    <w:p>
-      <w:pPr>
-        <w:pStyle w:val="Heading1"/>
-        <w:spacing w:before="0"/>
-        <w:jc w:val="both"/>
-      </w:pPr>
-      <w:bookmarkStart w:id="20" w:name="_Toc383196934"/>
-      <w:r>
-        <w:t>Components</w:t>
-      </w:r>
-      <w:bookmarkEnd w:id="20"/>
     </w:p>
     <w:p>
       <w:pPr>
@@ -4093,7 +4096,7 @@
           <wp:inline distT="0" distB="0" distL="0" distR="0">
             <wp:extent cx="152400" cy="152400"/>
             <wp:effectExtent l="19050" t="0" r="0" b="0"/>
-            <wp:docPr id="14" name="Picture 19" descr="X symbol"/>
+            <wp:docPr id="19" name="Picture 19" descr="X symbol"/>
             <wp:cNvGraphicFramePr>
               <a:graphicFrameLocks xmlns:a="http://schemas.openxmlformats.org/drawingml/2006/main" noChangeAspect="1"/>
             </wp:cNvGraphicFramePr>
@@ -4171,7 +4174,7 @@
           <wp:inline distT="0" distB="0" distL="0" distR="0">
             <wp:extent cx="152400" cy="152400"/>
             <wp:effectExtent l="19050" t="0" r="0" b="0"/>
-            <wp:docPr id="15" name="Picture 22" descr="X symbol"/>
+            <wp:docPr id="22" name="Picture 22" descr="X symbol"/>
             <wp:cNvGraphicFramePr>
               <a:graphicFrameLocks xmlns:a="http://schemas.openxmlformats.org/drawingml/2006/main" noChangeAspect="1"/>
             </wp:cNvGraphicFramePr>
@@ -4249,7 +4252,7 @@
           <wp:inline distT="0" distB="0" distL="0" distR="0">
             <wp:extent cx="152400" cy="152400"/>
             <wp:effectExtent l="19050" t="0" r="0" b="0"/>
-            <wp:docPr id="17" name="Picture 7" descr="Check mark symbol"/>
+            <wp:docPr id="10" name="Picture 7" descr="Check mark symbol"/>
             <wp:cNvGraphicFramePr>
               <a:graphicFrameLocks xmlns:a="http://schemas.openxmlformats.org/drawingml/2006/main" noChangeAspect="1"/>
             </wp:cNvGraphicFramePr>
@@ -4327,7 +4330,7 @@
           <wp:inline distT="0" distB="0" distL="0" distR="0">
             <wp:extent cx="152400" cy="152400"/>
             <wp:effectExtent l="19050" t="0" r="0" b="0"/>
-            <wp:docPr id="18" name="Picture 10" descr="Check mark symbol"/>
+            <wp:docPr id="11" name="Picture 10" descr="Check mark symbol"/>
             <wp:cNvGraphicFramePr>
               <a:graphicFrameLocks xmlns:a="http://schemas.openxmlformats.org/drawingml/2006/main" noChangeAspect="1"/>
             </wp:cNvGraphicFramePr>
@@ -4405,7 +4408,7 @@
           <wp:inline distT="0" distB="0" distL="0" distR="0">
             <wp:extent cx="152400" cy="152400"/>
             <wp:effectExtent l="19050" t="0" r="0" b="0"/>
-            <wp:docPr id="20" name="Picture 13" descr="Check mark symbol"/>
+            <wp:docPr id="13" name="Picture 13" descr="Check mark symbol"/>
             <wp:cNvGraphicFramePr>
               <a:graphicFrameLocks xmlns:a="http://schemas.openxmlformats.org/drawingml/2006/main" noChangeAspect="1"/>
             </wp:cNvGraphicFramePr>
@@ -4483,7 +4486,7 @@
           <wp:inline distT="0" distB="0" distL="0" distR="0">
             <wp:extent cx="152400" cy="152400"/>
             <wp:effectExtent l="19050" t="0" r="0" b="0"/>
-            <wp:docPr id="21" name="Picture 16" descr="Check mark symbol"/>
+            <wp:docPr id="16" name="Picture 16" descr="Check mark symbol"/>
             <wp:cNvGraphicFramePr>
               <a:graphicFrameLocks xmlns:a="http://schemas.openxmlformats.org/drawingml/2006/main" noChangeAspect="1"/>
             </wp:cNvGraphicFramePr>
@@ -4543,10 +4546,29 @@
     </w:p>
     <w:p>
       <w:pPr>
+        <w:spacing w:after="0"/>
+        <w:jc w:val="both"/>
+      </w:pPr>
+    </w:p>
+    <w:p>
+      <w:pPr>
         <w:pStyle w:val="Heading1"/>
         <w:spacing w:before="0"/>
         <w:jc w:val="both"/>
       </w:pPr>
+      <w:bookmarkStart w:id="20" w:name="_Toc383206493"/>
+      <w:r>
+        <w:t>Conclusion</w:t>
+      </w:r>
+      <w:bookmarkEnd w:id="20"/>
+    </w:p>
+    <w:p>
+      <w:pPr>
+        <w:jc w:val="both"/>
+      </w:pPr>
+      <w:r>
+        <w:t>VNA is considered as most delicate and useful device among RF engineers. This proposal shows the fundaments to design VNA out of SDR. With wide frequency span of USRP B210, advance calibration methods and methods to improve dynamic range – VNA made out of USRP can match some VNA available in market. Besides that student will have chance to use VNA as well as continue to contribute in the field of software defined radio.</w:t>
+      </w:r>
     </w:p>
     <w:p>
       <w:pPr>
@@ -4554,7 +4576,7 @@
         <w:spacing w:before="0"/>
         <w:jc w:val="both"/>
       </w:pPr>
-      <w:bookmarkStart w:id="21" w:name="_Toc383196935"/>
+      <w:bookmarkStart w:id="21" w:name="_Toc383206494"/>
       <w:r>
         <w:t>Reference</w:t>
       </w:r>
@@ -4640,21 +4662,7 @@
           <w:rPr>
             <w:rStyle w:val="Hyperlink"/>
           </w:rPr>
-          <w:t xml:space="preserve">Vector Network Analzer </w:t>
-        </w:r>
-        <w:proofErr w:type="gramStart"/>
-        <w:r>
-          <w:rPr>
-            <w:rStyle w:val="Hyperlink"/>
-          </w:rPr>
-          <w:t>calibration :</w:t>
-        </w:r>
-        <w:proofErr w:type="gramEnd"/>
-        <w:r>
-          <w:rPr>
-            <w:rStyle w:val="Hyperlink"/>
-          </w:rPr>
-          <w:t xml:space="preserve"> The Basics</w:t>
+          <w:t>Vector Network Analzer calibration : The Basics</w:t>
         </w:r>
       </w:hyperlink>
       <w:r>
@@ -5613,7 +5621,7 @@
   <w:style w:type="paragraph" w:default="1" w:styleId="Normal">
     <w:name w:val="Normal"/>
     <w:qFormat/>
-    <w:rsid w:val="005A07FB"/>
+    <w:rsid w:val="003D4500"/>
   </w:style>
   <w:style w:type="paragraph" w:styleId="Heading1">
     <w:name w:val="heading 1"/>

</xml_diff>